<commit_message>
R part of week 3 finished
</commit_message>
<xml_diff>
--- a/DataScience.docx
+++ b/DataScience.docx
@@ -21889,6 +21889,9 @@
       <w:r>
         <w:t>(integer division)</w:t>
       </w:r>
+      <w:r>
+        <w:t>, ^</w:t>
+      </w:r>
     </w:p>
     <w:p>
       <w:pPr>
@@ -28862,41 +28865,480 @@
       <w:r>
         <w:tab/>
       </w:r>
-      <w:bookmarkStart w:id="35" w:name="_GoBack"/>
+    </w:p>
+    <w:p>
+      <w:pPr>
+        <w:ind w:left="720" w:firstLine="0"/>
+      </w:pPr>
+      <w:r>
+        <w:tab/>
+      </w:r>
+      <w:r>
+        <w:rPr>
+          <w:rFonts w:ascii="Consolas" w:hAnsi="Consolas"/>
+          <w:color w:val="000000"/>
+          <w:sz w:val="20"/>
+          <w:szCs w:val="20"/>
+        </w:rPr>
+        <w:t>x %bin% y</w:t>
+      </w:r>
+    </w:p>
+    <w:p>
+      <w:pPr>
+        <w:ind w:left="720" w:firstLine="0"/>
+      </w:pPr>
+    </w:p>
+    <w:p>
+      <w:pPr>
+        <w:pStyle w:val="Heading3"/>
+      </w:pPr>
+      <w:bookmarkStart w:id="35" w:name="_Toc66124168"/>
+      <w:r>
+        <w:t>Loop functions (apply-s)</w:t>
+      </w:r>
       <w:bookmarkEnd w:id="35"/>
     </w:p>
     <w:p>
       <w:pPr>
-        <w:ind w:left="720" w:firstLine="0"/>
+        <w:spacing w:after="0"/>
+      </w:pPr>
+      <w:r>
+        <w:rPr>
+          <w:u w:val="single"/>
+        </w:rPr>
+        <w:t>lapply</w:t>
+      </w:r>
+      <w:r>
+        <w:t xml:space="preserve"> (x, fun, ...): Evaluates function on a list’s</w:t>
+      </w:r>
+      <w:r>
+        <w:t>/vector’s</w:t>
+      </w:r>
+      <w:r>
+        <w:t xml:space="preserve"> each element</w:t>
+      </w:r>
+      <w:r>
+        <w:t>.</w:t>
+      </w:r>
+    </w:p>
+    <w:p>
+      <w:pPr>
+        <w:spacing w:after="0"/>
+        <w:ind w:firstLine="0"/>
       </w:pPr>
       <w:r>
         <w:tab/>
       </w:r>
       <w:r>
-        <w:rPr>
-          <w:rFonts w:ascii="Consolas" w:hAnsi="Consolas"/>
-          <w:color w:val="000000"/>
-          <w:sz w:val="20"/>
-          <w:szCs w:val="20"/>
-        </w:rPr>
-        <w:t>x %bin% y</w:t>
-      </w:r>
-    </w:p>
-    <w:p>
-      <w:pPr>
-        <w:ind w:left="720" w:firstLine="0"/>
-      </w:pPr>
-    </w:p>
-    <w:p>
-      <w:pPr>
-        <w:pStyle w:val="Heading3"/>
-      </w:pPr>
-      <w:bookmarkStart w:id="36" w:name="_Toc66124168"/>
-      <w:r>
-        <w:t>Loop functions (apply-s)</w:t>
-      </w:r>
+        <w:tab/>
+        <w:t>Always returns a list.</w:t>
+      </w:r>
+    </w:p>
+    <w:p>
+      <w:pPr>
+        <w:spacing w:after="0"/>
+        <w:ind w:firstLine="0"/>
+      </w:pPr>
+    </w:p>
+    <w:p>
+      <w:pPr>
+        <w:tabs>
+          <w:tab w:val="left" w:pos="1170"/>
+        </w:tabs>
+        <w:spacing w:after="0"/>
+        <w:ind w:left="1440" w:hanging="720"/>
+      </w:pPr>
+      <w:r>
+        <w:rPr>
+          <w:u w:val="single"/>
+        </w:rPr>
+        <w:t>sapply</w:t>
+      </w:r>
+      <w:r>
+        <w:t xml:space="preserve"> (x, fun, ...): Same as lapply but return the simplest possible class. By simplest class we mean either a single number or a vector.</w:t>
+      </w:r>
+    </w:p>
+    <w:p>
+      <w:pPr>
+        <w:tabs>
+          <w:tab w:val="left" w:pos="1170"/>
+        </w:tabs>
+        <w:spacing w:after="0"/>
+        <w:ind w:left="1440" w:hanging="720"/>
+      </w:pPr>
+    </w:p>
+    <w:p>
+      <w:pPr>
+        <w:tabs>
+          <w:tab w:val="left" w:pos="1170"/>
+        </w:tabs>
+        <w:spacing w:after="0"/>
+        <w:ind w:left="1440" w:hanging="720"/>
+      </w:pPr>
+      <w:r>
+        <w:rPr>
+          <w:u w:val="single"/>
+        </w:rPr>
+        <w:t>vapply</w:t>
+      </w:r>
+      <w:r>
+        <w:t xml:space="preserve"> (x, fun, template, ...): Same as sapply, but check</w:t>
+      </w:r>
+      <w:r>
+        <w:t>s</w:t>
+      </w:r>
+      <w:r>
+        <w:t xml:space="preserve"> whether the return type </w:t>
+      </w:r>
+      <w:r>
+        <w:t>matches</w:t>
+      </w:r>
+      <w:r>
+        <w:t xml:space="preserve"> the template.</w:t>
+      </w:r>
+      <w:r>
+        <w:t xml:space="preserve"> If not it halts the program with an error. Template can be numeric(5) for example.</w:t>
+      </w:r>
+    </w:p>
+    <w:p>
+      <w:pPr>
+        <w:tabs>
+          <w:tab w:val="left" w:pos="1170"/>
+        </w:tabs>
+        <w:spacing w:after="0"/>
+        <w:ind w:left="1440" w:hanging="720"/>
+      </w:pPr>
+    </w:p>
+    <w:p>
+      <w:pPr>
+        <w:tabs>
+          <w:tab w:val="left" w:pos="1170"/>
+        </w:tabs>
+        <w:spacing w:after="0"/>
+        <w:ind w:left="1440" w:hanging="720"/>
+      </w:pPr>
+      <w:r>
+        <w:rPr>
+          <w:u w:val="single"/>
+        </w:rPr>
+        <w:lastRenderedPageBreak/>
+        <w:t>apply</w:t>
+      </w:r>
+      <w:r>
+        <w:t xml:space="preserve"> (x, margin, fun, ...): Allows us to call functions other than on arrays. The margin parameter’s counterpart in pandas is axis. </w:t>
+      </w:r>
+    </w:p>
+    <w:p>
+      <w:pPr>
+        <w:tabs>
+          <w:tab w:val="left" w:pos="1170"/>
+        </w:tabs>
+        <w:spacing w:after="0"/>
+        <w:ind w:left="1440" w:hanging="720"/>
+      </w:pPr>
+      <w:r>
+        <w:rPr>
+          <w:rFonts w:ascii="Consolas" w:hAnsi="Consolas"/>
+          <w:color w:val="000000"/>
+          <w:sz w:val="20"/>
+          <w:szCs w:val="20"/>
+        </w:rPr>
+        <w:tab/>
+      </w:r>
+      <w:r>
+        <w:rPr>
+          <w:rFonts w:ascii="Consolas" w:hAnsi="Consolas"/>
+          <w:color w:val="000000"/>
+          <w:sz w:val="20"/>
+          <w:szCs w:val="20"/>
+        </w:rPr>
+        <w:tab/>
+        <w:t>apply(m, 1, mean): mean of every row in matrix m (use rowMeans!)</w:t>
+      </w:r>
+    </w:p>
+    <w:p>
+      <w:pPr>
+        <w:spacing w:after="0"/>
+        <w:ind w:firstLine="0"/>
+      </w:pPr>
+      <w:r>
+        <w:tab/>
+      </w:r>
+      <w:r>
+        <w:tab/>
+      </w:r>
+    </w:p>
+    <w:p>
+      <w:pPr>
+        <w:spacing w:after="0"/>
+        <w:ind w:firstLine="0"/>
+      </w:pPr>
+      <w:r>
+        <w:tab/>
+      </w:r>
+      <w:r>
+        <w:rPr>
+          <w:u w:val="single"/>
+        </w:rPr>
+        <w:t>mapply</w:t>
+      </w:r>
+      <w:r>
+        <w:t xml:space="preserve"> (fun, ..., more.args=NULL, simplitfy=TRUE, use.names=TRUE):</w:t>
+      </w:r>
+    </w:p>
+    <w:p>
+      <w:pPr>
+        <w:spacing w:after="0"/>
+        <w:ind w:firstLine="0"/>
+      </w:pPr>
+      <w:r>
+        <w:tab/>
+      </w:r>
+      <w:r>
+        <w:tab/>
+        <w:t>With mapply we can use a function with multiple sets of arguments.</w:t>
+      </w:r>
+    </w:p>
+    <w:p>
+      <w:pPr>
+        <w:spacing w:after="0"/>
+        <w:ind w:firstLine="0"/>
+        <w:rPr>
+          <w:rFonts w:ascii="Consolas" w:hAnsi="Consolas"/>
+          <w:color w:val="000000"/>
+          <w:sz w:val="20"/>
+          <w:szCs w:val="20"/>
+        </w:rPr>
+      </w:pPr>
+      <w:r>
+        <w:tab/>
+      </w:r>
+      <w:r>
+        <w:tab/>
+      </w:r>
+      <w:r>
+        <w:rPr>
+          <w:rFonts w:ascii="Consolas" w:hAnsi="Consolas"/>
+          <w:color w:val="000000"/>
+          <w:sz w:val="20"/>
+          <w:szCs w:val="20"/>
+        </w:rPr>
+        <w:t>mapply(rep, 1:3, 3:1) #list(rep(1, 3), rep(2, 2), rep(3, 1))</w:t>
+      </w:r>
+    </w:p>
+    <w:p>
+      <w:pPr>
+        <w:spacing w:after="0"/>
+        <w:ind w:firstLine="0"/>
+        <w:rPr>
+          <w:rFonts w:ascii="Consolas" w:hAnsi="Consolas"/>
+          <w:color w:val="000000"/>
+          <w:sz w:val="20"/>
+          <w:szCs w:val="20"/>
+        </w:rPr>
+      </w:pPr>
+    </w:p>
+    <w:p>
+      <w:pPr>
+        <w:spacing w:after="0"/>
+        <w:ind w:firstLine="0"/>
+      </w:pPr>
+      <w:r>
+        <w:rPr>
+          <w:rFonts w:ascii="Consolas" w:hAnsi="Consolas"/>
+          <w:color w:val="000000"/>
+          <w:sz w:val="20"/>
+          <w:szCs w:val="20"/>
+        </w:rPr>
+        <w:tab/>
+      </w:r>
+      <w:r>
+        <w:rPr>
+          <w:u w:val="single"/>
+        </w:rPr>
+        <w:t>t</w:t>
+      </w:r>
+      <w:r>
+        <w:rPr>
+          <w:u w:val="single"/>
+        </w:rPr>
+        <w:t>apply</w:t>
+      </w:r>
+      <w:r>
+        <w:t xml:space="preserve"> (</w:t>
+      </w:r>
+      <w:r>
+        <w:t>x</w:t>
+      </w:r>
+      <w:r>
+        <w:t xml:space="preserve">, </w:t>
+      </w:r>
+      <w:r>
+        <w:t>index, fun, ..., simplify=TRUE):</w:t>
+      </w:r>
+    </w:p>
+    <w:p>
+      <w:pPr>
+        <w:spacing w:after="0"/>
+        <w:ind w:left="1440" w:firstLine="0"/>
+      </w:pPr>
+      <w:r>
+        <w:t>Useful when we need to break up the vector to groups defined by some classifying factor.</w:t>
+      </w:r>
+    </w:p>
+    <w:p>
+      <w:pPr>
+        <w:spacing w:after="0"/>
+        <w:ind w:left="1440" w:firstLine="0"/>
+        <w:rPr>
+          <w:rFonts w:ascii="Consolas" w:hAnsi="Consolas"/>
+          <w:color w:val="000000"/>
+          <w:sz w:val="20"/>
+          <w:szCs w:val="20"/>
+        </w:rPr>
+      </w:pPr>
+    </w:p>
+    <w:p>
+      <w:pPr>
+        <w:spacing w:after="0"/>
+        <w:ind w:left="1440" w:firstLine="0"/>
+        <w:rPr>
+          <w:rFonts w:ascii="Consolas" w:hAnsi="Consolas"/>
+          <w:color w:val="000000"/>
+          <w:sz w:val="20"/>
+          <w:szCs w:val="20"/>
+        </w:rPr>
+      </w:pPr>
+      <w:r>
+        <w:rPr>
+          <w:rFonts w:ascii="Consolas" w:hAnsi="Consolas"/>
+          <w:color w:val="000000"/>
+          <w:sz w:val="20"/>
+          <w:szCs w:val="20"/>
+        </w:rPr>
+        <w:t>x &lt;- c(rnorm(10), runif(10), rnorm(10, 1))</w:t>
+      </w:r>
+    </w:p>
+    <w:p>
+      <w:pPr>
+        <w:spacing w:after="0"/>
+        <w:ind w:left="1440" w:firstLine="0"/>
+        <w:rPr>
+          <w:rFonts w:ascii="Consolas" w:hAnsi="Consolas"/>
+          <w:color w:val="000000"/>
+          <w:sz w:val="20"/>
+          <w:szCs w:val="20"/>
+        </w:rPr>
+      </w:pPr>
+      <w:r>
+        <w:rPr>
+          <w:rFonts w:ascii="Consolas" w:hAnsi="Consolas"/>
+          <w:color w:val="000000"/>
+          <w:sz w:val="20"/>
+          <w:szCs w:val="20"/>
+        </w:rPr>
+        <w:t>f &lt;- gl(3, 10)</w:t>
+      </w:r>
+    </w:p>
+    <w:p>
+      <w:pPr>
+        <w:spacing w:after="0"/>
+        <w:ind w:left="1440" w:firstLine="0"/>
+        <w:rPr>
+          <w:rFonts w:ascii="Consolas" w:hAnsi="Consolas"/>
+          <w:color w:val="000000"/>
+          <w:sz w:val="20"/>
+          <w:szCs w:val="20"/>
+        </w:rPr>
+      </w:pPr>
+      <w:r>
+        <w:rPr>
+          <w:rFonts w:ascii="Consolas" w:hAnsi="Consolas"/>
+          <w:color w:val="000000"/>
+          <w:sz w:val="20"/>
+          <w:szCs w:val="20"/>
+        </w:rPr>
+        <w:t>tapply(x, f, mean) #mean of rnorm, runif, rnorm1 in a list</w:t>
+      </w:r>
+    </w:p>
+    <w:p>
+      <w:pPr>
+        <w:spacing w:after="0"/>
+        <w:ind w:firstLine="0"/>
+        <w:rPr>
+          <w:rFonts w:ascii="Consolas" w:hAnsi="Consolas"/>
+          <w:color w:val="000000"/>
+          <w:sz w:val="20"/>
+          <w:szCs w:val="20"/>
+        </w:rPr>
+      </w:pPr>
+    </w:p>
+    <w:p>
+      <w:pPr>
+        <w:spacing w:after="0"/>
+        <w:ind w:firstLine="0"/>
+      </w:pPr>
+      <w:r>
+        <w:rPr>
+          <w:rFonts w:ascii="Consolas" w:hAnsi="Consolas"/>
+          <w:color w:val="000000"/>
+          <w:sz w:val="20"/>
+          <w:szCs w:val="20"/>
+        </w:rPr>
+        <w:tab/>
+      </w:r>
+      <w:r>
+        <w:rPr>
+          <w:u w:val="single"/>
+        </w:rPr>
+        <w:t>split</w:t>
+      </w:r>
+      <w:r>
+        <w:t xml:space="preserve"> (x, f, drop</w:t>
+      </w:r>
+      <w:r>
+        <w:t>=FALSE):</w:t>
+      </w:r>
+    </w:p>
+    <w:p>
+      <w:pPr>
+        <w:spacing w:after="0"/>
+        <w:ind w:firstLine="0"/>
+      </w:pPr>
+      <w:r>
+        <w:tab/>
+      </w:r>
+      <w:r>
+        <w:tab/>
+        <w:t>Will break up the vector to grups defined by the classifying factor f.</w:t>
+      </w:r>
+    </w:p>
+    <w:p>
+      <w:pPr>
+        <w:spacing w:after="0"/>
+        <w:ind w:firstLine="0"/>
+      </w:pPr>
+      <w:r>
+        <w:tab/>
+      </w:r>
+      <w:r>
+        <w:tab/>
+        <w:t xml:space="preserve">Will return a </w:t>
+      </w:r>
+      <w:r>
+        <w:t xml:space="preserve">list of (# of levels in f) vectors. Can be used to simulate the </w:t>
+      </w:r>
+      <w:r>
+        <w:tab/>
+      </w:r>
+      <w:r>
+        <w:tab/>
+        <w:t>group by statement.</w:t>
+      </w:r>
+      <w:bookmarkStart w:id="36" w:name="_GoBack"/>
       <w:bookmarkEnd w:id="36"/>
     </w:p>
+    <w:p/>
     <w:p>
       <w:pPr>
         <w:pStyle w:val="Heading2"/>
@@ -42602,7 +43044,7 @@
 </file>
 
 <file path=customXml/itemProps1.xml><?xml version="1.0" encoding="utf-8"?>
-<ds:datastoreItem xmlns:ds="http://schemas.openxmlformats.org/officeDocument/2006/customXml" ds:itemID="{1D650C14-3096-4758-B884-BC29D465B6DC}">
+<ds:datastoreItem xmlns:ds="http://schemas.openxmlformats.org/officeDocument/2006/customXml" ds:itemID="{D85F6BD6-4DE6-4AF4-A781-F915105FA51A}">
   <ds:schemaRefs>
     <ds:schemaRef ds:uri="http://schemas.openxmlformats.org/officeDocument/2006/bibliography"/>
   </ds:schemaRefs>

</xml_diff>

<commit_message>
added section for latex symbols
</commit_message>
<xml_diff>
--- a/DataScience.docx
+++ b/DataScience.docx
@@ -18,10 +18,7 @@
         <w:t xml:space="preserve"> and TensorFlow 2</w:t>
       </w:r>
       <w:r>
-        <w:t xml:space="preserve">                           + RAPIDS</w:t>
-      </w:r>
-      <w:r>
-        <w:t>.</w:t>
+        <w:t xml:space="preserve">                           </w:t>
       </w:r>
     </w:p>
     <w:p>
@@ -5708,13 +5705,13 @@
       <w:pPr>
         <w:pStyle w:val="Heading1"/>
       </w:pPr>
-      <w:bookmarkStart w:id="0" w:name="_Toc332797398"/>
-      <w:bookmarkStart w:id="1" w:name="_Toc66140822"/>
+      <w:bookmarkStart w:id="0" w:name="_Toc66140822"/>
+      <w:bookmarkStart w:id="1" w:name="_Toc332797398"/>
       <w:r>
         <w:lastRenderedPageBreak/>
         <w:t>Prerequisites</w:t>
       </w:r>
-      <w:bookmarkEnd w:id="1"/>
+      <w:bookmarkEnd w:id="0"/>
     </w:p>
     <w:p>
       <w:pPr>
@@ -22060,6 +22057,12 @@
       <w:pPr>
         <w:spacing w:after="0"/>
         <w:ind w:firstLine="0"/>
+        <w:rPr>
+          <w:rFonts w:ascii="Consolas" w:hAnsi="Consolas"/>
+          <w:color w:val="000000"/>
+          <w:sz w:val="20"/>
+          <w:szCs w:val="20"/>
+        </w:rPr>
       </w:pPr>
       <w:r>
         <w:tab/>
@@ -22118,6 +22121,69 @@
           <w:szCs w:val="20"/>
         </w:rPr>
         <w:t>, 3)</w:t>
+      </w:r>
+    </w:p>
+    <w:p>
+      <w:pPr>
+        <w:spacing w:after="0"/>
+        <w:ind w:firstLine="0"/>
+      </w:pPr>
+      <w:r>
+        <w:rPr>
+          <w:rFonts w:ascii="Consolas" w:hAnsi="Consolas"/>
+          <w:color w:val="000000"/>
+          <w:sz w:val="20"/>
+          <w:szCs w:val="20"/>
+        </w:rPr>
+        <w:tab/>
+      </w:r>
+      <w:r>
+        <w:rPr>
+          <w:u w:val="single"/>
+        </w:rPr>
+        <w:t>get size of an object</w:t>
+      </w:r>
+      <w:r>
+        <w:t>:</w:t>
+      </w:r>
+      <w:r>
+        <w:rPr>
+          <w:rFonts w:ascii="Consolas" w:hAnsi="Consolas"/>
+          <w:color w:val="000000"/>
+          <w:sz w:val="20"/>
+          <w:szCs w:val="20"/>
+        </w:rPr>
+        <w:tab/>
+      </w:r>
+      <w:r>
+        <w:rPr>
+          <w:rFonts w:ascii="Consolas" w:hAnsi="Consolas"/>
+          <w:color w:val="000000"/>
+          <w:sz w:val="20"/>
+          <w:szCs w:val="20"/>
+        </w:rPr>
+        <w:tab/>
+      </w:r>
+      <w:r>
+        <w:rPr>
+          <w:rFonts w:ascii="Consolas" w:hAnsi="Consolas"/>
+          <w:color w:val="000000"/>
+          <w:sz w:val="20"/>
+          <w:szCs w:val="20"/>
+        </w:rPr>
+        <w:tab/>
+      </w:r>
+      <w:r>
+        <w:rPr>
+          <w:rFonts w:ascii="Consolas" w:hAnsi="Consolas"/>
+          <w:color w:val="000000"/>
+          <w:sz w:val="20"/>
+          <w:szCs w:val="20"/>
+        </w:rPr>
+        <w:tab/>
+      </w:r>
+      <w:r>
+        <w:t>object.size(o)</w:t>
       </w:r>
     </w:p>
     <w:p>
@@ -22918,6 +22984,7 @@
           <w:sz w:val="20"/>
           <w:szCs w:val="20"/>
         </w:rPr>
+        <w:lastRenderedPageBreak/>
         <w:t>x &lt;- seq(0, 2, by=0.5)</w:t>
       </w:r>
       <w:r>
@@ -22958,7 +23025,6 @@
           <w:sz w:val="20"/>
           <w:szCs w:val="20"/>
         </w:rPr>
-        <w:lastRenderedPageBreak/>
         <w:t>x &lt;- seq(0, 1, length=5)</w:t>
       </w:r>
       <w:r>
@@ -24530,6 +24596,7 @@
           <w:sz w:val="20"/>
           <w:szCs w:val="20"/>
         </w:rPr>
+        <w:lastRenderedPageBreak/>
         <w:tab/>
       </w:r>
       <w:r>
@@ -24587,7 +24654,6 @@
           <w:sz w:val="20"/>
           <w:szCs w:val="20"/>
         </w:rPr>
-        <w:lastRenderedPageBreak/>
         <w:tab/>
       </w:r>
     </w:p>
@@ -26126,6 +26192,7 @@
           <w:sz w:val="20"/>
           <w:szCs w:val="20"/>
         </w:rPr>
+        <w:lastRenderedPageBreak/>
         <w:t xml:space="preserve">x[x &lt; </w:t>
       </w:r>
       <w:r>
@@ -27556,6 +27623,7 @@
           <w:sz w:val="20"/>
           <w:szCs w:val="20"/>
         </w:rPr>
+        <w:lastRenderedPageBreak/>
         <w:tab/>
         <w:t>d &lt;- as.Date(</w:t>
       </w:r>
@@ -28522,6 +28590,7 @@
           <w:sz w:val="20"/>
           <w:szCs w:val="20"/>
         </w:rPr>
+        <w:lastRenderedPageBreak/>
         <w:t>while(cnt &lt; 10) { cnt &lt;- cnt + 1}</w:t>
       </w:r>
     </w:p>
@@ -29439,8 +29508,541 @@
         <w:t>group by statement.</w:t>
       </w:r>
     </w:p>
+    <w:p>
+      <w:pPr>
+        <w:spacing w:after="0"/>
+        <w:ind w:firstLine="0"/>
+      </w:pPr>
+      <w:r>
+        <w:tab/>
+      </w:r>
+    </w:p>
+    <w:p>
+      <w:pPr>
+        <w:spacing w:after="0"/>
+        <w:ind w:firstLine="0"/>
+      </w:pPr>
+      <w:r>
+        <w:tab/>
+      </w:r>
+      <w:r>
+        <w:rPr>
+          <w:u w:val="single"/>
+        </w:rPr>
+        <w:t>table</w:t>
+      </w:r>
+      <w:r>
+        <w:t xml:space="preserve"> (x,f):</w:t>
+      </w:r>
+    </w:p>
+    <w:p>
+      <w:pPr>
+        <w:spacing w:after="0"/>
+        <w:ind w:firstLine="0"/>
+      </w:pPr>
+      <w:r>
+        <w:tab/>
+      </w:r>
+      <w:r>
+        <w:tab/>
+        <w:t>Maps the factor levels to their number of appearance in a tabular form.</w:t>
+      </w:r>
+    </w:p>
+    <w:p>
+      <w:pPr>
+        <w:pStyle w:val="Heading3"/>
+      </w:pPr>
+      <w:r>
+        <w:t>Misc</w:t>
+      </w:r>
+    </w:p>
+    <w:p>
+      <w:pPr>
+        <w:spacing w:after="0"/>
+        <w:rPr>
+          <w:rFonts w:ascii="Consolas" w:hAnsi="Consolas"/>
+          <w:color w:val="000000"/>
+          <w:sz w:val="20"/>
+          <w:szCs w:val="20"/>
+        </w:rPr>
+      </w:pPr>
+      <w:r>
+        <w:rPr>
+          <w:rFonts w:ascii="Consolas" w:hAnsi="Consolas"/>
+          <w:color w:val="000000"/>
+          <w:sz w:val="20"/>
+          <w:szCs w:val="20"/>
+        </w:rPr>
+        <w:t>str</w:t>
+      </w:r>
+      <w:r>
+        <w:t xml:space="preserve">: Compatly displays the internal structure of an object, alternative to </w:t>
+      </w:r>
+      <w:r>
+        <w:rPr>
+          <w:rFonts w:ascii="Consolas" w:hAnsi="Consolas"/>
+          <w:color w:val="000000"/>
+          <w:sz w:val="20"/>
+          <w:szCs w:val="20"/>
+        </w:rPr>
+        <w:t>summary</w:t>
+      </w:r>
+    </w:p>
+    <w:p>
+      <w:pPr>
+        <w:spacing w:after="0"/>
+      </w:pPr>
+      <w:r>
+        <w:rPr>
+          <w:rFonts w:ascii="Consolas" w:hAnsi="Consolas"/>
+          <w:color w:val="000000"/>
+          <w:sz w:val="20"/>
+          <w:szCs w:val="20"/>
+        </w:rPr>
+        <w:t>set.seed</w:t>
+      </w:r>
+      <w:r>
+        <w:t>: important to set beforehand for reproducibility</w:t>
+      </w:r>
+    </w:p>
+    <w:p>
+      <w:pPr>
+        <w:spacing w:after="0"/>
+        <w:rPr>
+          <w:rFonts w:ascii="Consolas" w:hAnsi="Consolas"/>
+          <w:color w:val="000000"/>
+          <w:sz w:val="20"/>
+          <w:szCs w:val="20"/>
+        </w:rPr>
+      </w:pPr>
+      <w:r>
+        <w:rPr>
+          <w:rFonts w:ascii="Consolas" w:hAnsi="Consolas"/>
+          <w:color w:val="000000"/>
+          <w:sz w:val="20"/>
+          <w:szCs w:val="20"/>
+        </w:rPr>
+        <w:t>sample(1:10, replace=FALSE)</w:t>
+      </w:r>
+      <w:r>
+        <w:t xml:space="preserve">: will make a permutation of 1:10 </w:t>
+      </w:r>
+    </w:p>
+    <w:p>
+      <w:pPr>
+        <w:spacing w:after="0"/>
+        <w:rPr>
+          <w:rFonts w:ascii="Consolas" w:hAnsi="Consolas"/>
+          <w:color w:val="000000"/>
+          <w:sz w:val="20"/>
+          <w:szCs w:val="20"/>
+        </w:rPr>
+      </w:pPr>
+    </w:p>
+    <w:p>
+      <w:pPr>
+        <w:spacing w:after="0"/>
+      </w:pPr>
+      <w:r>
+        <w:t>R</w:t>
+      </w:r>
+      <w:r>
+        <w:t>andom number generation:</w:t>
+      </w:r>
+      <w:r>
+        <w:t xml:space="preserve"> (with norm, gamma, poiss, etc. postfixes)</w:t>
+      </w:r>
+    </w:p>
+    <w:p>
+      <w:pPr>
+        <w:spacing w:after="0"/>
+      </w:pPr>
+      <w:r>
+        <w:tab/>
+        <w:t>d: density</w:t>
+      </w:r>
+      <w:r>
+        <w:tab/>
+      </w:r>
+      <w:r>
+        <w:tab/>
+      </w:r>
+      <w:r>
+        <w:tab/>
+        <w:t>(evaluates f(x), Probability DF)</w:t>
+      </w:r>
+    </w:p>
+    <w:p>
+      <w:pPr>
+        <w:spacing w:after="0"/>
+      </w:pPr>
+      <w:r>
+        <w:tab/>
+        <w:t>r: random</w:t>
+      </w:r>
+    </w:p>
+    <w:p>
+      <w:pPr>
+        <w:spacing w:after="0"/>
+      </w:pPr>
+      <w:r>
+        <w:tab/>
+        <w:t>p: cumulative distribution</w:t>
+      </w:r>
+      <w:r>
+        <w:tab/>
+        <w:t>(returns F(x), CDF)</w:t>
+      </w:r>
+    </w:p>
+    <w:p>
+      <w:pPr>
+        <w:spacing w:after="0"/>
+      </w:pPr>
+      <w:r>
+        <w:tab/>
+        <w:t>q: quantily function</w:t>
+      </w:r>
+      <w:r>
+        <w:tab/>
+      </w:r>
+      <w:r>
+        <w:tab/>
+        <w:t>(returns F</w:t>
+      </w:r>
+      <w:r>
+        <w:rPr>
+          <w:vertAlign w:val="superscript"/>
+        </w:rPr>
+        <w:t>-1</w:t>
+      </w:r>
+      <w:r>
+        <w:t>(x))</w:t>
+      </w:r>
+    </w:p>
+    <w:p>
+      <w:pPr>
+        <w:spacing w:after="0"/>
+      </w:pPr>
+    </w:p>
+    <w:p>
+      <w:pPr>
+        <w:spacing w:after="0"/>
+      </w:pPr>
+      <w:r>
+        <w:lastRenderedPageBreak/>
+        <w:t>rbinom(100, size=1, prob = 0.7)</w:t>
+      </w:r>
+      <w:r>
+        <w:t>: gives the result of 100 runs of 1 coin toss</w:t>
+      </w:r>
+      <w:r>
+        <w:t xml:space="preserve"> each</w:t>
+      </w:r>
+      <w:r>
+        <w:t>.</w:t>
+      </w:r>
+    </w:p>
+    <w:p>
+      <w:pPr>
+        <w:spacing w:after="0"/>
+      </w:pPr>
+    </w:p>
+    <w:p>
+      <w:pPr>
+        <w:spacing w:after="0"/>
+      </w:pPr>
+      <w:r>
+        <w:t xml:space="preserve">Profiling: </w:t>
+      </w:r>
+      <w:r>
+        <w:rPr>
+          <w:rFonts w:ascii="Consolas" w:hAnsi="Consolas"/>
+          <w:color w:val="000000"/>
+          <w:sz w:val="20"/>
+          <w:szCs w:val="20"/>
+        </w:rPr>
+        <w:t>system.type(expr)</w:t>
+      </w:r>
+    </w:p>
+    <w:p>
+      <w:pPr>
+        <w:spacing w:after="0"/>
+        <w:ind w:left="720"/>
+      </w:pPr>
+      <w:r>
+        <w:rPr>
+          <w:u w:val="single"/>
+        </w:rPr>
+        <w:t>elapsed time (”wall clock”)</w:t>
+      </w:r>
+      <w:r>
+        <w:t>:</w:t>
+      </w:r>
+      <w:r>
+        <w:t xml:space="preserve"> </w:t>
+      </w:r>
+      <w:r>
+        <w:t>time you experience</w:t>
+      </w:r>
+    </w:p>
+    <w:p>
+      <w:pPr>
+        <w:spacing w:after="0"/>
+        <w:ind w:left="720"/>
+      </w:pPr>
+      <w:r>
+        <w:rPr>
+          <w:u w:val="single"/>
+        </w:rPr>
+        <w:t>user time</w:t>
+      </w:r>
+      <w:r>
+        <w:t>:</w:t>
+      </w:r>
+      <w:r>
+        <w:t xml:space="preserve"> </w:t>
+      </w:r>
+      <w:r>
+        <w:t>time charged to the CPU(s)</w:t>
+      </w:r>
+    </w:p>
+    <w:p>
+      <w:pPr>
+        <w:spacing w:after="0"/>
+      </w:pPr>
+      <w:r>
+        <w:t>often: elapsed time = user time</w:t>
+      </w:r>
+    </w:p>
+    <w:p>
+      <w:r>
+        <w:t>if (elapsed time &gt; user time): CPU waits for resources without running code</w:t>
+      </w:r>
+    </w:p>
+    <w:p>
+      <w:r>
+        <w:t>if (elapsed time &lt; user time): In case of multiple processors</w:t>
+      </w:r>
+    </w:p>
     <w:p/>
     <w:p>
+      <w:r>
+        <w:rPr>
+          <w:rFonts w:ascii="Consolas" w:hAnsi="Consolas"/>
+          <w:color w:val="000000"/>
+          <w:sz w:val="20"/>
+          <w:szCs w:val="20"/>
+        </w:rPr>
+        <w:t>Rprof(), summaryRprof()</w:t>
+      </w:r>
+      <w:r>
+        <w:t>: P</w:t>
+      </w:r>
+      <w:r>
+        <w:t>rints out function call stack every 0.02s</w:t>
+      </w:r>
+    </w:p>
+    <w:p>
+      <w:pPr>
+        <w:rPr>
+          <w:rFonts w:ascii="Consolas" w:hAnsi="Consolas"/>
+          <w:color w:val="000000"/>
+          <w:sz w:val="20"/>
+          <w:szCs w:val="20"/>
+        </w:rPr>
+      </w:pPr>
+      <w:r>
+        <w:rPr>
+          <w:rFonts w:ascii="Consolas" w:hAnsi="Consolas"/>
+          <w:color w:val="000000"/>
+          <w:sz w:val="20"/>
+          <w:szCs w:val="20"/>
+        </w:rPr>
+        <w:t>#R</w:t>
+      </w:r>
+      <w:r>
+        <w:rPr>
+          <w:rFonts w:ascii="Consolas" w:hAnsi="Consolas"/>
+          <w:color w:val="000000"/>
+          <w:sz w:val="20"/>
+          <w:szCs w:val="20"/>
+        </w:rPr>
+        <w:t>p</w:t>
+      </w:r>
+      <w:r>
+        <w:rPr>
+          <w:rFonts w:ascii="Consolas" w:hAnsi="Consolas"/>
+          <w:color w:val="000000"/>
+          <w:sz w:val="20"/>
+          <w:szCs w:val="20"/>
+        </w:rPr>
+        <w:t>rof’s output will be just a bunch of function names</w:t>
+      </w:r>
+    </w:p>
+    <w:p>
+      <w:pPr>
+        <w:rPr>
+          <w:rFonts w:ascii="Consolas" w:hAnsi="Consolas"/>
+          <w:color w:val="000000"/>
+          <w:sz w:val="20"/>
+          <w:szCs w:val="20"/>
+        </w:rPr>
+      </w:pPr>
+      <w:r>
+        <w:rPr>
+          <w:rFonts w:ascii="Consolas" w:hAnsi="Consolas"/>
+          <w:color w:val="000000"/>
+          <w:sz w:val="20"/>
+          <w:szCs w:val="20"/>
+        </w:rPr>
+        <w:t>#</w:t>
+      </w:r>
+      <w:r>
+        <w:rPr>
+          <w:rFonts w:ascii="Consolas" w:hAnsi="Consolas"/>
+          <w:color w:val="000000"/>
+          <w:sz w:val="20"/>
+          <w:szCs w:val="20"/>
+        </w:rPr>
+        <w:t>summaryRprof will tabulate this output and will calculate how much</w:t>
+      </w:r>
+    </w:p>
+    <w:p>
+      <w:pPr>
+        <w:rPr>
+          <w:rFonts w:ascii="Consolas" w:hAnsi="Consolas"/>
+          <w:color w:val="000000"/>
+          <w:sz w:val="20"/>
+          <w:szCs w:val="20"/>
+        </w:rPr>
+      </w:pPr>
+      <w:r>
+        <w:rPr>
+          <w:rFonts w:ascii="Consolas" w:hAnsi="Consolas"/>
+          <w:color w:val="000000"/>
+          <w:sz w:val="20"/>
+          <w:szCs w:val="20"/>
+        </w:rPr>
+        <w:t>#time is spend in which function</w:t>
+      </w:r>
+    </w:p>
+    <w:p>
+      <w:pPr>
+        <w:rPr>
+          <w:rFonts w:ascii="Consolas" w:hAnsi="Consolas"/>
+          <w:color w:val="000000"/>
+          <w:sz w:val="20"/>
+          <w:szCs w:val="20"/>
+        </w:rPr>
+      </w:pPr>
+    </w:p>
+    <w:p>
+      <w:pPr>
+        <w:spacing w:after="0"/>
+        <w:rPr>
+          <w:rFonts w:ascii="Consolas" w:hAnsi="Consolas"/>
+          <w:color w:val="000000"/>
+          <w:sz w:val="20"/>
+          <w:szCs w:val="20"/>
+        </w:rPr>
+      </w:pPr>
+      <w:r>
+        <w:rPr>
+          <w:rFonts w:ascii="Consolas" w:hAnsi="Consolas"/>
+          <w:color w:val="000000"/>
+          <w:sz w:val="20"/>
+          <w:szCs w:val="20"/>
+        </w:rPr>
+        <w:t xml:space="preserve">by.total: </w:t>
+      </w:r>
+      <w:r>
+        <w:t>Divides the spent time in each function by the total runtime.</w:t>
+      </w:r>
+    </w:p>
+    <w:p>
+      <w:pPr>
+        <w:spacing w:after="0"/>
+      </w:pPr>
+      <w:r>
+        <w:rPr>
+          <w:rFonts w:ascii="Consolas" w:hAnsi="Consolas"/>
+          <w:color w:val="000000"/>
+          <w:sz w:val="20"/>
+          <w:szCs w:val="20"/>
+        </w:rPr>
+        <w:t>by.self:</w:t>
+      </w:r>
+      <w:r>
+        <w:t xml:space="preserve"> </w:t>
+      </w:r>
+      <w:r>
+        <w:t>Doest the same but subtracts the lower level function calls.</w:t>
+      </w:r>
+    </w:p>
+    <w:p>
+      <w:pPr>
+        <w:spacing w:after="0"/>
+      </w:pPr>
+    </w:p>
+    <w:p>
+      <w:pPr>
+        <w:spacing w:after="0"/>
+      </w:pPr>
+      <w:r>
+        <w:t>LETTERS: predefined vector of every english letter</w:t>
+      </w:r>
+    </w:p>
+    <w:p>
+      <w:pPr>
+        <w:spacing w:after="0"/>
+      </w:pPr>
+    </w:p>
+    <w:p>
+      <w:pPr>
+        <w:spacing w:after="0"/>
+        <w:ind w:firstLine="0"/>
+      </w:pPr>
+      <w:r>
+        <w:tab/>
+        <w:t>plot(x, y, xlab, ylab,</w:t>
+      </w:r>
+      <w:r>
+        <w:t xml:space="preserve"> xlim, ylim, sub, main, pch</w:t>
+      </w:r>
+      <w:r>
+        <w:t xml:space="preserve"> ...)</w:t>
+      </w:r>
+    </w:p>
+    <w:p>
+      <w:pPr>
+        <w:spacing w:after="0"/>
+        <w:ind w:firstLine="0"/>
+        <w:rPr>
+          <w:rFonts w:ascii="Consolas" w:hAnsi="Consolas"/>
+          <w:color w:val="000000"/>
+          <w:sz w:val="20"/>
+          <w:szCs w:val="20"/>
+        </w:rPr>
+      </w:pPr>
+      <w:r>
+        <w:tab/>
+        <w:t>(pch: point shape: triangle, filled circle, etc.</w:t>
+      </w:r>
+      <w:r>
+        <w:t>)</w:t>
+      </w:r>
+    </w:p>
+    <w:p>
+      <w:pPr>
+        <w:rPr>
+          <w:rFonts w:ascii="Consolas" w:hAnsi="Consolas"/>
+          <w:color w:val="000000"/>
+          <w:sz w:val="20"/>
+          <w:szCs w:val="20"/>
+        </w:rPr>
+      </w:pPr>
+    </w:p>
+    <w:p>
       <w:pPr>
         <w:pStyle w:val="Heading2"/>
       </w:pPr>
@@ -29506,6 +30108,7 @@
         <w:spacing w:after="0"/>
       </w:pPr>
       <w:r>
+        <w:lastRenderedPageBreak/>
         <w:t>BLOB</w:t>
       </w:r>
       <w:r>
@@ -29575,7 +30178,6 @@
         <w:pStyle w:val="Heading3"/>
       </w:pPr>
       <w:r>
-        <w:lastRenderedPageBreak/>
         <w:t>Create and alter schemes</w:t>
       </w:r>
     </w:p>
@@ -29841,6 +30443,39 @@
     </w:p>
     <w:p>
       <w:pPr>
+        <w:spacing w:after="0"/>
+      </w:pPr>
+    </w:p>
+    <w:p>
+      <w:pPr>
+        <w:spacing w:after="0"/>
+      </w:pPr>
+      <w:r>
+        <w:rPr>
+          <w:u w:val="single"/>
+        </w:rPr>
+        <w:t>primary key</w:t>
+      </w:r>
+      <w:r>
+        <w:t>: A minimal set of attributes that uniquely specifies a row.</w:t>
+      </w:r>
+    </w:p>
+    <w:p>
+      <w:pPr>
+        <w:spacing w:after="0"/>
+      </w:pPr>
+      <w:r>
+        <w:rPr>
+          <w:u w:val="single"/>
+        </w:rPr>
+        <w:t>foreign key</w:t>
+      </w:r>
+      <w:r>
+        <w:t>: A primary key of another scheme.</w:t>
+      </w:r>
+    </w:p>
+    <w:p>
+      <w:pPr>
         <w:pStyle w:val="Heading3"/>
       </w:pPr>
       <w:r>
@@ -29919,6 +30554,15 @@
         <w:tab/>
         <w:t xml:space="preserve">  ;</w:t>
       </w:r>
+      <w:r>
+        <w:tab/>
+      </w:r>
+      <w:r>
+        <w:rPr>
+          <w:color w:val="AEAAAA" w:themeColor="background2" w:themeShade="BF"/>
+        </w:rPr>
+        <w:t>--multiple rows</w:t>
+      </w:r>
     </w:p>
     <w:p>
       <w:pPr>
@@ -29929,18 +30573,60 @@
       </w:r>
     </w:p>
     <w:p>
+      <w:r>
+        <w:rPr>
+          <w:color w:val="C45911" w:themeColor="accent2" w:themeShade="BF"/>
+        </w:rPr>
+        <w:t xml:space="preserve">DELETE FROM </w:t>
+      </w:r>
+      <w:r>
+        <w:t xml:space="preserve">student </w:t>
+      </w:r>
+      <w:r>
+        <w:rPr>
+          <w:color w:val="C45911" w:themeColor="accent2" w:themeShade="BF"/>
+        </w:rPr>
+        <w:t xml:space="preserve">WHERE </w:t>
+      </w:r>
+      <w:r>
+        <w:t>major=’Unknown’</w:t>
+      </w:r>
+    </w:p>
+    <w:p>
       <w:pPr>
         <w:pStyle w:val="Heading3"/>
       </w:pPr>
       <w:r>
+        <w:lastRenderedPageBreak/>
+        <w:t>Queries</w:t>
+      </w:r>
+    </w:p>
+    <w:p>
+      <w:pPr>
+        <w:pStyle w:val="Heading3"/>
+      </w:pPr>
+      <w:r>
+        <w:t>Joins</w:t>
+      </w:r>
+    </w:p>
+    <w:p>
+      <w:pPr>
+        <w:pStyle w:val="Heading3"/>
+      </w:pPr>
+      <w:r>
         <w:t>Data types</w:t>
       </w:r>
-      <w:bookmarkStart w:id="38" w:name="_GoBack"/>
-      <w:bookmarkEnd w:id="38"/>
+    </w:p>
+    <w:p>
+      <w:pPr>
+        <w:pStyle w:val="Heading3"/>
+      </w:pPr>
+      <w:r>
+        <w:t>Data types</w:t>
+      </w:r>
     </w:p>
     <w:p/>
     <w:p/>
-    <w:p/>
     <w:p>
       <w:pPr>
         <w:ind w:firstLine="0"/>
@@ -29950,25 +30636,1457 @@
       <w:pPr>
         <w:pStyle w:val="Heading2"/>
       </w:pPr>
-      <w:bookmarkStart w:id="39" w:name="_Toc66140859"/>
+      <w:bookmarkStart w:id="38" w:name="_Toc66140859"/>
       <w:r>
         <w:t>Matlab</w:t>
       </w:r>
+      <w:bookmarkEnd w:id="38"/>
+    </w:p>
+    <w:p>
+      <w:pPr>
+        <w:ind w:firstLine="0"/>
+      </w:pPr>
+      <w:r>
+        <w:t>// TODO</w:t>
+      </w:r>
+    </w:p>
+    <w:p>
+      <w:pPr>
+        <w:pStyle w:val="Heading2"/>
+      </w:pPr>
+      <w:r>
+        <w:t>LaTeX</w:t>
+      </w:r>
+    </w:p>
+    <w:p>
+      <w:pPr>
+        <w:spacing w:after="0"/>
+        <w:ind w:firstLine="0"/>
+      </w:pPr>
+      <w:r>
+        <w:t xml:space="preserve">Editor can be found here: </w:t>
+      </w:r>
+      <w:hyperlink r:id="rId28" w:history="1">
+        <w:r>
+          <w:rPr>
+            <w:rStyle w:val="Hyperlink"/>
+          </w:rPr>
+          <w:t>https://www.overleaf.com/</w:t>
+        </w:r>
+      </w:hyperlink>
+    </w:p>
+    <w:p>
+      <w:pPr>
+        <w:spacing w:after="0"/>
+        <w:ind w:firstLine="0"/>
+      </w:pPr>
+      <w:r>
+        <w:t xml:space="preserve">useful packages to include: </w:t>
+      </w:r>
+    </w:p>
+    <w:p>
+      <w:pPr>
+        <w:spacing w:after="0"/>
+      </w:pPr>
+      <w:r>
+        <w:t>\usepackage{amsmath}</w:t>
+      </w:r>
+      <w:r>
+        <w:tab/>
+        <w:t>% advanced math symbols</w:t>
+      </w:r>
+      <w:r>
+        <w:t>, spaces</w:t>
+      </w:r>
+    </w:p>
+    <w:p>
+      <w:pPr>
+        <w:spacing w:after="0"/>
+      </w:pPr>
+      <w:r>
+        <w:t>\usepackage{physics}</w:t>
+      </w:r>
+      <w:r>
+        <w:tab/>
+      </w:r>
+      <w:r>
+        <w:tab/>
+        <w:t>% for prettier vector symbols</w:t>
+      </w:r>
+    </w:p>
+    <w:p>
+      <w:pPr>
+        <w:pStyle w:val="Heading3"/>
+      </w:pPr>
+      <w:r>
+        <w:t>Symbols</w:t>
+      </w:r>
+    </w:p>
+    <w:p>
+      <w:r>
+        <w:rPr>
+          <w:u w:val="single"/>
+        </w:rPr>
+        <w:t>Inline and complex formulas</w:t>
+      </w:r>
+      <w:r>
+        <w:t xml:space="preserve">: </w:t>
+      </w:r>
+      <w:r>
+        <w:rPr>
+          <w:color w:val="538135" w:themeColor="accent6" w:themeShade="BF"/>
+        </w:rPr>
+        <w:t>$</w:t>
+      </w:r>
+      <w:r>
+        <w:t xml:space="preserve"> e = 2.71... </w:t>
+      </w:r>
+      <w:r>
+        <w:rPr>
+          <w:color w:val="538135" w:themeColor="accent6" w:themeShade="BF"/>
+        </w:rPr>
+        <w:t>$</w:t>
+      </w:r>
+      <w:r>
+        <w:t xml:space="preserve">   </w:t>
+      </w:r>
+      <w:r>
+        <w:rPr>
+          <w:color w:val="538135" w:themeColor="accent6" w:themeShade="BF"/>
+        </w:rPr>
+        <w:t>$$</w:t>
+      </w:r>
+      <w:r>
+        <w:t xml:space="preserve"> complex formula </w:t>
+      </w:r>
+      <w:r>
+        <w:rPr>
+          <w:color w:val="538135" w:themeColor="accent6" w:themeShade="BF"/>
+        </w:rPr>
+        <w:t>$$</w:t>
+      </w:r>
+    </w:p>
+    <w:p>
+      <w:pPr>
+        <w:tabs>
+          <w:tab w:val="left" w:pos="2520"/>
+        </w:tabs>
+        <w:spacing w:after="0"/>
+        <w:rPr>
+          <w:color w:val="2E74B5" w:themeColor="accent1" w:themeShade="BF"/>
+        </w:rPr>
+      </w:pPr>
+      <w:r>
+        <w:rPr>
+          <w:u w:val="single"/>
+        </w:rPr>
+        <w:t>Greek alphabet</w:t>
+      </w:r>
+      <w:r>
+        <w:t xml:space="preserve">: </w:t>
+      </w:r>
+      <w:r>
+        <w:rPr>
+          <w:color w:val="2E74B5" w:themeColor="accent1" w:themeShade="BF"/>
+        </w:rPr>
+        <w:t xml:space="preserve">\alpha \gamma </w:t>
+      </w:r>
+      <w:r>
+        <w:rPr>
+          <w:color w:val="2E74B5" w:themeColor="accent1" w:themeShade="BF"/>
+        </w:rPr>
+        <w:t>\Alpha \Gamma \pi</w:t>
+      </w:r>
+    </w:p>
+    <w:p>
+      <w:pPr>
+        <w:tabs>
+          <w:tab w:val="left" w:pos="2520"/>
+        </w:tabs>
+        <w:spacing w:after="0"/>
+        <w:rPr>
+          <w:color w:val="2E74B5" w:themeColor="accent1" w:themeShade="BF"/>
+        </w:rPr>
+      </w:pPr>
+      <w:r>
+        <w:rPr>
+          <w:u w:val="single"/>
+        </w:rPr>
+        <w:t>Partial derivative letter</w:t>
+      </w:r>
+      <w:r>
+        <w:t xml:space="preserve">: </w:t>
+      </w:r>
+      <w:r>
+        <w:rPr>
+          <w:color w:val="2E74B5" w:themeColor="accent1" w:themeShade="BF"/>
+        </w:rPr>
+        <w:t>\partial</w:t>
+      </w:r>
+    </w:p>
+    <w:p>
+      <w:pPr>
+        <w:spacing w:after="0"/>
+        <w:ind w:firstLine="0"/>
+        <w:rPr>
+          <w:color w:val="2E74B5" w:themeColor="accent1" w:themeShade="BF"/>
+        </w:rPr>
+      </w:pPr>
+      <w:r>
+        <w:tab/>
+      </w:r>
+      <w:r>
+        <w:rPr>
+          <w:u w:val="single"/>
+        </w:rPr>
+        <w:t>Basic arithmetic</w:t>
+      </w:r>
+      <w:r>
+        <w:t xml:space="preserve">: </w:t>
+      </w:r>
+      <w:r>
+        <w:rPr>
+          <w:color w:val="2E74B5" w:themeColor="accent1" w:themeShade="BF"/>
+        </w:rPr>
+        <w:t xml:space="preserve">\cdot </w:t>
+      </w:r>
+      <w:r>
+        <w:t xml:space="preserve">(mult dot) </w:t>
+      </w:r>
+      <w:r>
+        <w:rPr>
+          <w:color w:val="2E74B5" w:themeColor="accent1" w:themeShade="BF"/>
+        </w:rPr>
+        <w:t xml:space="preserve">\dots </w:t>
+      </w:r>
+      <w:r>
+        <w:t xml:space="preserve">(...) </w:t>
+      </w:r>
+      <w:r>
+        <w:rPr>
+          <w:color w:val="2E74B5" w:themeColor="accent1" w:themeShade="BF"/>
+        </w:rPr>
+        <w:t>^</w:t>
+      </w:r>
+      <w:r>
+        <w:t>{x + 1} v</w:t>
+      </w:r>
+      <w:r>
+        <w:rPr>
+          <w:color w:val="2E74B5" w:themeColor="accent1" w:themeShade="BF"/>
+        </w:rPr>
+        <w:t>_</w:t>
+      </w:r>
+      <w:r>
+        <w:t xml:space="preserve">{index} </w:t>
+      </w:r>
+      <w:r>
+        <w:rPr>
+          <w:color w:val="2E74B5" w:themeColor="accent1" w:themeShade="BF"/>
+        </w:rPr>
+        <w:t xml:space="preserve">\vdots </w:t>
+      </w:r>
+      <w:r>
+        <w:t xml:space="preserve">colv </w:t>
+      </w:r>
+      <w:r>
+        <w:rPr>
+          <w:color w:val="2E74B5" w:themeColor="accent1" w:themeShade="BF"/>
+        </w:rPr>
+        <w:t>\cross</w:t>
+      </w:r>
+    </w:p>
+    <w:p>
+      <w:pPr>
+        <w:spacing w:after="0"/>
+        <w:ind w:firstLine="0"/>
+      </w:pPr>
+      <w:r>
+        <w:tab/>
+      </w:r>
+      <w:r>
+        <w:rPr>
+          <w:u w:val="single"/>
+        </w:rPr>
+        <w:t>Fractions</w:t>
+      </w:r>
+      <w:r>
+        <w:t xml:space="preserve">: </w:t>
+      </w:r>
+      <w:r>
+        <w:rPr>
+          <w:color w:val="2E74B5" w:themeColor="accent1" w:themeShade="BF"/>
+        </w:rPr>
+        <w:t>\frac</w:t>
+      </w:r>
+      <w:r>
+        <w:t xml:space="preserve">{a}{b} </w:t>
+      </w:r>
+      <w:r>
+        <w:rPr>
+          <w:color w:val="2E74B5" w:themeColor="accent1" w:themeShade="BF"/>
+        </w:rPr>
+        <w:t>\xfrac</w:t>
+      </w:r>
+      <w:r>
+        <w:t>{a}{b} (tilted line)</w:t>
+      </w:r>
+    </w:p>
+    <w:p>
+      <w:pPr>
+        <w:spacing w:after="0"/>
+        <w:ind w:firstLine="0"/>
+      </w:pPr>
+      <w:r>
+        <w:tab/>
+      </w:r>
+      <w:r>
+        <w:rPr>
+          <w:u w:val="single"/>
+        </w:rPr>
+        <w:t>Sum and product</w:t>
+      </w:r>
+      <w:r>
+        <w:t>:</w:t>
+      </w:r>
+      <w:r>
+        <w:t xml:space="preserve"> </w:t>
+      </w:r>
+      <w:r>
+        <w:rPr>
+          <w:color w:val="2E74B5" w:themeColor="accent1" w:themeShade="BF"/>
+        </w:rPr>
+        <w:t>\sum</w:t>
+      </w:r>
+      <w:r>
+        <w:t xml:space="preserve">_{}^{} </w:t>
+      </w:r>
+      <w:r>
+        <w:rPr>
+          <w:color w:val="2E74B5" w:themeColor="accent1" w:themeShade="BF"/>
+        </w:rPr>
+        <w:t>\prod</w:t>
+      </w:r>
+      <w:r>
+        <w:t>_{}^{} % bounds are omittable</w:t>
+      </w:r>
+    </w:p>
+    <w:p>
+      <w:pPr>
+        <w:spacing w:after="0"/>
+        <w:ind w:firstLine="0"/>
+        <w:rPr>
+          <w:u w:val="single"/>
+        </w:rPr>
+      </w:pPr>
+      <w:r>
+        <w:tab/>
+      </w:r>
+      <w:r>
+        <w:rPr>
+          <w:u w:val="single"/>
+        </w:rPr>
+        <w:t>Integral</w:t>
+      </w:r>
+      <w:r>
+        <w:t>:</w:t>
+      </w:r>
+      <w:r>
+        <w:t xml:space="preserve"> </w:t>
+      </w:r>
+      <w:r>
+        <w:rPr>
+          <w:color w:val="2E74B5" w:themeColor="accent1" w:themeShade="BF"/>
+        </w:rPr>
+        <w:t>\int</w:t>
+      </w:r>
+      <w:r>
+        <w:t>_{-</w:t>
+      </w:r>
+      <w:r>
+        <w:rPr>
+          <w:color w:val="2E74B5" w:themeColor="accent1" w:themeShade="BF"/>
+        </w:rPr>
+        <w:t>\infty</w:t>
+      </w:r>
+      <w:r>
+        <w:t>}^{</w:t>
+      </w:r>
+      <w:r>
+        <w:rPr>
+          <w:color w:val="2E74B5" w:themeColor="accent1" w:themeShade="BF"/>
+        </w:rPr>
+        <w:t>\infty</w:t>
+      </w:r>
+      <w:r>
+        <w:t xml:space="preserve">}{f(x) </w:t>
+      </w:r>
+      <w:r>
+        <w:rPr>
+          <w:color w:val="2E74B5" w:themeColor="accent1" w:themeShade="BF"/>
+        </w:rPr>
+        <w:t>\text</w:t>
+      </w:r>
+      <w:r>
+        <w:t>{ } dx}</w:t>
+      </w:r>
+    </w:p>
+    <w:p>
+      <w:pPr>
+        <w:spacing w:after="0"/>
+        <w:ind w:firstLine="0"/>
+      </w:pPr>
+      <w:r>
+        <w:tab/>
+      </w:r>
+      <w:r>
+        <w:rPr>
+          <w:u w:val="single"/>
+        </w:rPr>
+        <w:t>Root</w:t>
+      </w:r>
+      <w:r>
+        <w:t xml:space="preserve">: </w:t>
+      </w:r>
+      <w:r>
+        <w:rPr>
+          <w:color w:val="2E74B5" w:themeColor="accent1" w:themeShade="BF"/>
+        </w:rPr>
+        <w:t>\sqrt</w:t>
+      </w:r>
+      <w:r>
+        <w:t>[n]{...}</w:t>
+      </w:r>
+    </w:p>
+    <w:p>
+      <w:pPr>
+        <w:spacing w:after="0"/>
+        <w:ind w:firstLine="0"/>
+      </w:pPr>
+      <w:r>
+        <w:tab/>
+      </w:r>
+      <w:r>
+        <w:rPr>
+          <w:u w:val="single"/>
+        </w:rPr>
+        <w:t>Limit</w:t>
+      </w:r>
+      <w:r>
+        <w:t xml:space="preserve">: </w:t>
+      </w:r>
+      <w:r>
+        <w:rPr>
+          <w:color w:val="2E74B5" w:themeColor="accent1" w:themeShade="BF"/>
+        </w:rPr>
+        <w:t>\lim</w:t>
+      </w:r>
+      <w:r>
+        <w:t>_{n \to \infty}</w:t>
+      </w:r>
+    </w:p>
+    <w:p>
+      <w:pPr>
+        <w:spacing w:after="0"/>
+        <w:ind w:firstLine="0"/>
+      </w:pPr>
+      <w:r>
+        <w:tab/>
+      </w:r>
+      <w:r>
+        <w:rPr>
+          <w:u w:val="single"/>
+        </w:rPr>
+        <w:t>Autoscaling bracket</w:t>
+      </w:r>
+      <w:r>
+        <w:t xml:space="preserve">: </w:t>
+      </w:r>
+      <w:r>
+        <w:rPr>
+          <w:color w:val="2E74B5" w:themeColor="accent1" w:themeShade="BF"/>
+        </w:rPr>
+        <w:t>\left</w:t>
+      </w:r>
+      <w:r>
+        <w:t xml:space="preserve">(1 + </w:t>
+      </w:r>
+      <w:r>
+        <w:rPr>
+          <w:color w:val="2E74B5" w:themeColor="accent1" w:themeShade="BF"/>
+        </w:rPr>
+        <w:t>\frac</w:t>
+      </w:r>
+      <w:r>
+        <w:t>{1}{n}</w:t>
+      </w:r>
+      <w:r>
+        <w:rPr>
+          <w:color w:val="2E74B5" w:themeColor="accent1" w:themeShade="BF"/>
+        </w:rPr>
+        <w:t>\right</w:t>
+      </w:r>
+      <w:r>
+        <w:t>)^n</w:t>
+      </w:r>
+    </w:p>
+    <w:p>
+      <w:pPr>
+        <w:spacing w:after="0"/>
+        <w:rPr>
+          <w:color w:val="2E74B5" w:themeColor="accent1" w:themeShade="BF"/>
+        </w:rPr>
+      </w:pPr>
+      <w:r>
+        <w:rPr>
+          <w:u w:val="single"/>
+        </w:rPr>
+        <w:t>Sets</w:t>
+      </w:r>
+      <w:r>
+        <w:t xml:space="preserve">: </w:t>
+      </w:r>
+      <w:r>
+        <w:rPr>
+          <w:color w:val="2E74B5" w:themeColor="accent1" w:themeShade="BF"/>
+        </w:rPr>
+        <w:t xml:space="preserve">\in \notin </w:t>
+      </w:r>
+      <w:bookmarkStart w:id="39" w:name="_GoBack"/>
       <w:bookmarkEnd w:id="39"/>
-    </w:p>
-    <w:p>
-      <w:pPr>
-        <w:ind w:firstLine="0"/>
-      </w:pPr>
-      <w:r>
-        <w:t>// TODO</w:t>
-      </w:r>
-    </w:p>
-    <w:p/>
+      <w:r>
+        <w:rPr>
+          <w:color w:val="2E74B5" w:themeColor="accent1" w:themeShade="BF"/>
+        </w:rPr>
+        <w:t xml:space="preserve">\subset \subseteq \cap </w:t>
+      </w:r>
+      <w:r>
+        <w:t xml:space="preserve">(intersection) </w:t>
+      </w:r>
+      <w:r>
+        <w:rPr>
+          <w:color w:val="2E74B5" w:themeColor="accent1" w:themeShade="BF"/>
+        </w:rPr>
+        <w:t>\cup \setminus</w:t>
+      </w:r>
+    </w:p>
     <w:p>
       <w:pPr>
         <w:spacing w:after="0"/>
       </w:pPr>
+      <w:r>
+        <w:rPr>
+          <w:u w:val="single"/>
+        </w:rPr>
+        <w:t>Vectors</w:t>
+      </w:r>
+      <w:r>
+        <w:t xml:space="preserve">: </w:t>
+      </w:r>
+      <w:r>
+        <w:rPr>
+          <w:color w:val="2E74B5" w:themeColor="accent1" w:themeShade="BF"/>
+        </w:rPr>
+        <w:t>\vb</w:t>
+      </w:r>
+      <w:r>
+        <w:t>{A_{n\cross n}}</w:t>
+      </w:r>
+      <w:r>
+        <w:tab/>
+        <w:t>% physics library</w:t>
+      </w:r>
+      <w:r>
+        <w:t xml:space="preserve"> for bold vectors</w:t>
+      </w:r>
+    </w:p>
+    <w:p>
+      <w:pPr>
+        <w:spacing w:after="0"/>
+      </w:pPr>
+      <w:r>
+        <w:rPr>
+          <w:u w:val="single"/>
+        </w:rPr>
+        <w:lastRenderedPageBreak/>
+        <w:t>Matrix</w:t>
+      </w:r>
+      <w:r>
+        <w:t xml:space="preserve">: </w:t>
+      </w:r>
+    </w:p>
+    <w:p>
+      <w:pPr>
+        <w:spacing w:after="0"/>
+        <w:rPr>
+          <w:rFonts w:ascii="Consolas" w:hAnsi="Consolas"/>
+          <w:color w:val="538135" w:themeColor="accent6" w:themeShade="BF"/>
+          <w:sz w:val="20"/>
+          <w:szCs w:val="20"/>
+        </w:rPr>
+      </w:pPr>
+      <w:r>
+        <w:rPr>
+          <w:rFonts w:ascii="Consolas" w:hAnsi="Consolas"/>
+          <w:color w:val="538135" w:themeColor="accent6" w:themeShade="BF"/>
+          <w:sz w:val="20"/>
+          <w:szCs w:val="20"/>
+        </w:rPr>
+        <w:t>$$</w:t>
+      </w:r>
+    </w:p>
+    <w:p>
+      <w:pPr>
+        <w:spacing w:after="0"/>
+        <w:rPr>
+          <w:rFonts w:ascii="Consolas" w:hAnsi="Consolas"/>
+          <w:sz w:val="20"/>
+          <w:szCs w:val="20"/>
+        </w:rPr>
+      </w:pPr>
+      <w:r>
+        <w:rPr>
+          <w:rFonts w:ascii="Consolas" w:hAnsi="Consolas"/>
+          <w:color w:val="2E74B5" w:themeColor="accent1" w:themeShade="BF"/>
+          <w:sz w:val="20"/>
+          <w:szCs w:val="20"/>
+        </w:rPr>
+        <w:t>\begin</w:t>
+      </w:r>
+      <w:r>
+        <w:rPr>
+          <w:rFonts w:ascii="Consolas" w:hAnsi="Consolas"/>
+          <w:sz w:val="20"/>
+          <w:szCs w:val="20"/>
+        </w:rPr>
+        <w:t>{bmatrix}</w:t>
+      </w:r>
+    </w:p>
+    <w:p>
+      <w:pPr>
+        <w:spacing w:after="0"/>
+        <w:rPr>
+          <w:rFonts w:ascii="Consolas" w:hAnsi="Consolas"/>
+          <w:sz w:val="20"/>
+          <w:szCs w:val="20"/>
+        </w:rPr>
+      </w:pPr>
+      <w:r>
+        <w:rPr>
+          <w:rFonts w:ascii="Consolas" w:hAnsi="Consolas"/>
+          <w:sz w:val="20"/>
+          <w:szCs w:val="20"/>
+        </w:rPr>
+        <w:t xml:space="preserve">1 &amp; 2 &amp; 3 </w:t>
+      </w:r>
+      <w:r>
+        <w:rPr>
+          <w:rFonts w:ascii="Consolas" w:hAnsi="Consolas"/>
+          <w:sz w:val="20"/>
+          <w:szCs w:val="20"/>
+        </w:rPr>
+        <w:t xml:space="preserve">  </w:t>
+      </w:r>
+      <w:r>
+        <w:rPr>
+          <w:rFonts w:ascii="Consolas" w:hAnsi="Consolas"/>
+          <w:color w:val="2E74B5" w:themeColor="accent1" w:themeShade="BF"/>
+          <w:sz w:val="20"/>
+          <w:szCs w:val="20"/>
+        </w:rPr>
+        <w:t>\\</w:t>
+      </w:r>
+    </w:p>
+    <w:p>
+      <w:pPr>
+        <w:spacing w:after="0"/>
+        <w:rPr>
+          <w:rFonts w:ascii="Consolas" w:hAnsi="Consolas"/>
+          <w:sz w:val="20"/>
+          <w:szCs w:val="20"/>
+        </w:rPr>
+      </w:pPr>
+      <w:r>
+        <w:rPr>
+          <w:rFonts w:ascii="Consolas" w:hAnsi="Consolas"/>
+          <w:sz w:val="20"/>
+          <w:szCs w:val="20"/>
+        </w:rPr>
+        <w:t xml:space="preserve">4 &amp; 5 &amp; a+1 </w:t>
+      </w:r>
+      <w:r>
+        <w:rPr>
+          <w:rFonts w:ascii="Consolas" w:hAnsi="Consolas"/>
+          <w:color w:val="2E74B5" w:themeColor="accent1" w:themeShade="BF"/>
+          <w:sz w:val="20"/>
+          <w:szCs w:val="20"/>
+        </w:rPr>
+        <w:t>\\</w:t>
+      </w:r>
+    </w:p>
+    <w:p>
+      <w:pPr>
+        <w:spacing w:after="0"/>
+        <w:rPr>
+          <w:rFonts w:ascii="Consolas" w:hAnsi="Consolas"/>
+          <w:sz w:val="20"/>
+          <w:szCs w:val="20"/>
+        </w:rPr>
+      </w:pPr>
+      <w:r>
+        <w:rPr>
+          <w:rFonts w:ascii="Consolas" w:hAnsi="Consolas"/>
+          <w:color w:val="2E74B5" w:themeColor="accent1" w:themeShade="BF"/>
+          <w:sz w:val="20"/>
+          <w:szCs w:val="20"/>
+        </w:rPr>
+        <w:t>\end</w:t>
+      </w:r>
+      <w:r>
+        <w:rPr>
+          <w:rFonts w:ascii="Consolas" w:hAnsi="Consolas"/>
+          <w:sz w:val="20"/>
+          <w:szCs w:val="20"/>
+        </w:rPr>
+        <w:t>{bmatrix}^T</w:t>
+      </w:r>
+    </w:p>
+    <w:p>
+      <w:pPr>
+        <w:spacing w:after="0"/>
+        <w:rPr>
+          <w:rFonts w:ascii="Consolas" w:hAnsi="Consolas"/>
+          <w:color w:val="538135" w:themeColor="accent6" w:themeShade="BF"/>
+          <w:sz w:val="20"/>
+          <w:szCs w:val="20"/>
+        </w:rPr>
+      </w:pPr>
+      <w:r>
+        <w:rPr>
+          <w:rFonts w:ascii="Consolas" w:hAnsi="Consolas"/>
+          <w:color w:val="538135" w:themeColor="accent6" w:themeShade="BF"/>
+          <w:sz w:val="20"/>
+          <w:szCs w:val="20"/>
+        </w:rPr>
+        <w:t>$$</w:t>
+      </w:r>
+    </w:p>
+    <w:p>
+      <w:pPr>
+        <w:spacing w:after="0"/>
+        <w:rPr>
+          <w:rFonts w:ascii="Consolas" w:hAnsi="Consolas"/>
+          <w:color w:val="538135" w:themeColor="accent6" w:themeShade="BF"/>
+          <w:sz w:val="20"/>
+          <w:szCs w:val="20"/>
+        </w:rPr>
+      </w:pPr>
+    </w:p>
+    <w:p>
+      <w:pPr>
+        <w:spacing w:after="0"/>
+        <w:rPr>
+          <w:rFonts w:ascii="Consolas" w:hAnsi="Consolas"/>
+          <w:color w:val="000000" w:themeColor="text1"/>
+          <w:sz w:val="20"/>
+          <w:szCs w:val="20"/>
+        </w:rPr>
+      </w:pPr>
+      <w:r>
+        <w:rPr>
+          <w:rFonts w:ascii="Consolas" w:hAnsi="Consolas"/>
+          <w:color w:val="2E74B5" w:themeColor="accent1" w:themeShade="BF"/>
+          <w:sz w:val="20"/>
+          <w:szCs w:val="20"/>
+        </w:rPr>
+        <w:t>\def\A</w:t>
+      </w:r>
+      <w:r>
+        <w:rPr>
+          <w:rFonts w:ascii="Consolas" w:hAnsi="Consolas"/>
+          <w:color w:val="000000" w:themeColor="text1"/>
+          <w:sz w:val="20"/>
+          <w:szCs w:val="20"/>
+        </w:rPr>
+        <w:t>{</w:t>
+      </w:r>
+    </w:p>
+    <w:p>
+      <w:pPr>
+        <w:spacing w:after="0"/>
+        <w:rPr>
+          <w:rFonts w:ascii="Consolas" w:hAnsi="Consolas"/>
+          <w:color w:val="000000" w:themeColor="text1"/>
+          <w:sz w:val="20"/>
+          <w:szCs w:val="20"/>
+        </w:rPr>
+      </w:pPr>
+      <w:r>
+        <w:rPr>
+          <w:rFonts w:ascii="Consolas" w:hAnsi="Consolas"/>
+          <w:color w:val="2E74B5" w:themeColor="accent1" w:themeShade="BF"/>
+          <w:sz w:val="20"/>
+          <w:szCs w:val="20"/>
+        </w:rPr>
+        <w:t>\begin</w:t>
+      </w:r>
+      <w:r>
+        <w:rPr>
+          <w:rFonts w:ascii="Consolas" w:hAnsi="Consolas"/>
+          <w:color w:val="000000" w:themeColor="text1"/>
+          <w:sz w:val="20"/>
+          <w:szCs w:val="20"/>
+        </w:rPr>
+        <w:t>{bmatrix}</w:t>
+      </w:r>
+    </w:p>
+    <w:p>
+      <w:pPr>
+        <w:spacing w:after="0"/>
+        <w:rPr>
+          <w:rFonts w:ascii="Consolas" w:hAnsi="Consolas"/>
+          <w:color w:val="000000" w:themeColor="text1"/>
+          <w:sz w:val="20"/>
+          <w:szCs w:val="20"/>
+        </w:rPr>
+      </w:pPr>
+      <w:r>
+        <w:rPr>
+          <w:rFonts w:ascii="Consolas" w:hAnsi="Consolas"/>
+          <w:color w:val="000000" w:themeColor="text1"/>
+          <w:sz w:val="20"/>
+          <w:szCs w:val="20"/>
+        </w:rPr>
+        <w:t xml:space="preserve">    x_1 &amp; x_2 &amp; </w:t>
+      </w:r>
+      <w:r>
+        <w:rPr>
+          <w:rFonts w:ascii="Consolas" w:hAnsi="Consolas"/>
+          <w:color w:val="2E74B5" w:themeColor="accent1" w:themeShade="BF"/>
+          <w:sz w:val="20"/>
+          <w:szCs w:val="20"/>
+        </w:rPr>
+        <w:t xml:space="preserve">\cdots </w:t>
+      </w:r>
+      <w:r>
+        <w:rPr>
+          <w:rFonts w:ascii="Consolas" w:hAnsi="Consolas"/>
+          <w:color w:val="000000" w:themeColor="text1"/>
+          <w:sz w:val="20"/>
+          <w:szCs w:val="20"/>
+        </w:rPr>
+        <w:t>&amp; x_N</w:t>
+      </w:r>
+    </w:p>
+    <w:p>
+      <w:pPr>
+        <w:spacing w:after="0"/>
+        <w:rPr>
+          <w:rFonts w:ascii="Consolas" w:hAnsi="Consolas"/>
+          <w:color w:val="000000" w:themeColor="text1"/>
+          <w:sz w:val="20"/>
+          <w:szCs w:val="20"/>
+        </w:rPr>
+      </w:pPr>
+      <w:r>
+        <w:rPr>
+          <w:rFonts w:ascii="Consolas" w:hAnsi="Consolas"/>
+          <w:color w:val="2E74B5" w:themeColor="accent1" w:themeShade="BF"/>
+          <w:sz w:val="20"/>
+          <w:szCs w:val="20"/>
+        </w:rPr>
+        <w:t>\end</w:t>
+      </w:r>
+      <w:r>
+        <w:rPr>
+          <w:rFonts w:ascii="Consolas" w:hAnsi="Consolas"/>
+          <w:color w:val="000000" w:themeColor="text1"/>
+          <w:sz w:val="20"/>
+          <w:szCs w:val="20"/>
+        </w:rPr>
+        <w:t>{bmatrix}}</w:t>
+      </w:r>
+    </w:p>
+    <w:p>
+      <w:pPr>
+        <w:spacing w:after="0"/>
+        <w:rPr>
+          <w:rFonts w:ascii="Consolas" w:hAnsi="Consolas"/>
+          <w:color w:val="000000" w:themeColor="text1"/>
+          <w:sz w:val="20"/>
+          <w:szCs w:val="20"/>
+        </w:rPr>
+      </w:pPr>
+    </w:p>
+    <w:p>
+      <w:pPr>
+        <w:spacing w:after="0"/>
+        <w:rPr>
+          <w:rFonts w:ascii="Consolas" w:hAnsi="Consolas"/>
+          <w:color w:val="000000" w:themeColor="text1"/>
+          <w:sz w:val="20"/>
+          <w:szCs w:val="20"/>
+        </w:rPr>
+      </w:pPr>
+      <w:r>
+        <w:rPr>
+          <w:rFonts w:ascii="Consolas" w:hAnsi="Consolas"/>
+          <w:color w:val="2E74B5" w:themeColor="accent1" w:themeShade="BF"/>
+          <w:sz w:val="20"/>
+          <w:szCs w:val="20"/>
+        </w:rPr>
+        <w:t>\def\B</w:t>
+      </w:r>
+      <w:r>
+        <w:rPr>
+          <w:rFonts w:ascii="Consolas" w:hAnsi="Consolas"/>
+          <w:color w:val="000000" w:themeColor="text1"/>
+          <w:sz w:val="20"/>
+          <w:szCs w:val="20"/>
+        </w:rPr>
+        <w:t>{</w:t>
+      </w:r>
+    </w:p>
+    <w:p>
+      <w:pPr>
+        <w:spacing w:after="0"/>
+        <w:rPr>
+          <w:rFonts w:ascii="Consolas" w:hAnsi="Consolas"/>
+          <w:color w:val="000000" w:themeColor="text1"/>
+          <w:sz w:val="20"/>
+          <w:szCs w:val="20"/>
+        </w:rPr>
+      </w:pPr>
+      <w:r>
+        <w:rPr>
+          <w:rFonts w:ascii="Consolas" w:hAnsi="Consolas"/>
+          <w:color w:val="2E74B5" w:themeColor="accent1" w:themeShade="BF"/>
+          <w:sz w:val="20"/>
+          <w:szCs w:val="20"/>
+        </w:rPr>
+        <w:t>\begin</w:t>
+      </w:r>
+      <w:r>
+        <w:rPr>
+          <w:rFonts w:ascii="Consolas" w:hAnsi="Consolas"/>
+          <w:color w:val="000000" w:themeColor="text1"/>
+          <w:sz w:val="20"/>
+          <w:szCs w:val="20"/>
+        </w:rPr>
+        <w:t>{bmatrix}</w:t>
+      </w:r>
+    </w:p>
+    <w:p>
+      <w:pPr>
+        <w:spacing w:after="0"/>
+        <w:rPr>
+          <w:rFonts w:ascii="Consolas" w:hAnsi="Consolas"/>
+          <w:color w:val="000000" w:themeColor="text1"/>
+          <w:sz w:val="20"/>
+          <w:szCs w:val="20"/>
+        </w:rPr>
+      </w:pPr>
+      <w:r>
+        <w:rPr>
+          <w:rFonts w:ascii="Consolas" w:hAnsi="Consolas"/>
+          <w:color w:val="000000" w:themeColor="text1"/>
+          <w:sz w:val="20"/>
+          <w:szCs w:val="20"/>
+        </w:rPr>
+        <w:t xml:space="preserve">    ax_0 + bx_1 </w:t>
+      </w:r>
+      <w:r>
+        <w:rPr>
+          <w:rFonts w:ascii="Consolas" w:hAnsi="Consolas"/>
+          <w:color w:val="2E74B5" w:themeColor="accent1" w:themeShade="BF"/>
+          <w:sz w:val="20"/>
+          <w:szCs w:val="20"/>
+        </w:rPr>
+        <w:t>\\</w:t>
+      </w:r>
+    </w:p>
+    <w:p>
+      <w:pPr>
+        <w:spacing w:after="0"/>
+        <w:rPr>
+          <w:rFonts w:ascii="Consolas" w:hAnsi="Consolas"/>
+          <w:color w:val="000000" w:themeColor="text1"/>
+          <w:sz w:val="20"/>
+          <w:szCs w:val="20"/>
+        </w:rPr>
+      </w:pPr>
+      <w:r>
+        <w:rPr>
+          <w:rFonts w:ascii="Consolas" w:hAnsi="Consolas"/>
+          <w:color w:val="000000" w:themeColor="text1"/>
+          <w:sz w:val="20"/>
+          <w:szCs w:val="20"/>
+        </w:rPr>
+        <w:t xml:space="preserve">    ax_1 + bx_2 </w:t>
+      </w:r>
+      <w:r>
+        <w:rPr>
+          <w:rFonts w:ascii="Consolas" w:hAnsi="Consolas"/>
+          <w:color w:val="2E74B5" w:themeColor="accent1" w:themeShade="BF"/>
+          <w:sz w:val="20"/>
+          <w:szCs w:val="20"/>
+        </w:rPr>
+        <w:t>\\</w:t>
+      </w:r>
+    </w:p>
+    <w:p>
+      <w:pPr>
+        <w:spacing w:after="0"/>
+        <w:rPr>
+          <w:rFonts w:ascii="Consolas" w:hAnsi="Consolas"/>
+          <w:color w:val="000000" w:themeColor="text1"/>
+          <w:sz w:val="20"/>
+          <w:szCs w:val="20"/>
+        </w:rPr>
+      </w:pPr>
+      <w:r>
+        <w:rPr>
+          <w:rFonts w:ascii="Consolas" w:hAnsi="Consolas"/>
+          <w:color w:val="000000" w:themeColor="text1"/>
+          <w:sz w:val="20"/>
+          <w:szCs w:val="20"/>
+        </w:rPr>
+        <w:t xml:space="preserve">    </w:t>
+      </w:r>
+      <w:r>
+        <w:rPr>
+          <w:rFonts w:ascii="Consolas" w:hAnsi="Consolas"/>
+          <w:color w:val="2E74B5" w:themeColor="accent1" w:themeShade="BF"/>
+          <w:sz w:val="20"/>
+          <w:szCs w:val="20"/>
+        </w:rPr>
+        <w:t>\vdots \\</w:t>
+      </w:r>
+    </w:p>
+    <w:p>
+      <w:pPr>
+        <w:spacing w:after="0"/>
+        <w:rPr>
+          <w:rFonts w:ascii="Consolas" w:hAnsi="Consolas"/>
+          <w:color w:val="000000" w:themeColor="text1"/>
+          <w:sz w:val="20"/>
+          <w:szCs w:val="20"/>
+        </w:rPr>
+      </w:pPr>
+      <w:r>
+        <w:rPr>
+          <w:rFonts w:ascii="Consolas" w:hAnsi="Consolas"/>
+          <w:color w:val="000000" w:themeColor="text1"/>
+          <w:sz w:val="20"/>
+          <w:szCs w:val="20"/>
+        </w:rPr>
+        <w:t xml:space="preserve">    x_{N-1} + x_N</w:t>
+      </w:r>
+    </w:p>
+    <w:p>
+      <w:pPr>
+        <w:spacing w:after="0"/>
+        <w:rPr>
+          <w:rFonts w:ascii="Consolas" w:hAnsi="Consolas"/>
+          <w:color w:val="000000" w:themeColor="text1"/>
+          <w:sz w:val="20"/>
+          <w:szCs w:val="20"/>
+        </w:rPr>
+      </w:pPr>
+      <w:r>
+        <w:rPr>
+          <w:rFonts w:ascii="Consolas" w:hAnsi="Consolas"/>
+          <w:color w:val="2E74B5" w:themeColor="accent1" w:themeShade="BF"/>
+          <w:sz w:val="20"/>
+          <w:szCs w:val="20"/>
+        </w:rPr>
+        <w:t>\end</w:t>
+      </w:r>
+      <w:r>
+        <w:rPr>
+          <w:rFonts w:ascii="Consolas" w:hAnsi="Consolas"/>
+          <w:color w:val="000000" w:themeColor="text1"/>
+          <w:sz w:val="20"/>
+          <w:szCs w:val="20"/>
+        </w:rPr>
+        <w:t>{bmatrix}}</w:t>
+      </w:r>
+    </w:p>
+    <w:p>
+      <w:pPr>
+        <w:spacing w:after="0"/>
+        <w:rPr>
+          <w:rFonts w:ascii="Consolas" w:hAnsi="Consolas"/>
+          <w:color w:val="000000" w:themeColor="text1"/>
+          <w:sz w:val="20"/>
+          <w:szCs w:val="20"/>
+        </w:rPr>
+      </w:pPr>
+    </w:p>
+    <w:p>
+      <w:pPr>
+        <w:spacing w:after="0"/>
+        <w:rPr>
+          <w:rFonts w:ascii="Consolas" w:hAnsi="Consolas"/>
+          <w:color w:val="000000" w:themeColor="text1"/>
+          <w:sz w:val="20"/>
+          <w:szCs w:val="20"/>
+        </w:rPr>
+      </w:pPr>
+      <w:r>
+        <w:rPr>
+          <w:rFonts w:ascii="Consolas" w:hAnsi="Consolas"/>
+          <w:color w:val="2E74B5" w:themeColor="accent1" w:themeShade="BF"/>
+          <w:sz w:val="20"/>
+          <w:szCs w:val="20"/>
+        </w:rPr>
+        <w:t>\def\C</w:t>
+      </w:r>
+      <w:r>
+        <w:rPr>
+          <w:rFonts w:ascii="Consolas" w:hAnsi="Consolas"/>
+          <w:color w:val="000000" w:themeColor="text1"/>
+          <w:sz w:val="20"/>
+          <w:szCs w:val="20"/>
+        </w:rPr>
+        <w:t>{</w:t>
+      </w:r>
+    </w:p>
+    <w:p>
+      <w:pPr>
+        <w:spacing w:after="0"/>
+        <w:rPr>
+          <w:rFonts w:ascii="Consolas" w:hAnsi="Consolas"/>
+          <w:color w:val="000000" w:themeColor="text1"/>
+          <w:sz w:val="20"/>
+          <w:szCs w:val="20"/>
+        </w:rPr>
+      </w:pPr>
+      <w:r>
+        <w:rPr>
+          <w:rFonts w:ascii="Consolas" w:hAnsi="Consolas"/>
+          <w:color w:val="2E74B5" w:themeColor="accent1" w:themeShade="BF"/>
+          <w:sz w:val="20"/>
+          <w:szCs w:val="20"/>
+        </w:rPr>
+        <w:t>\begin</w:t>
+      </w:r>
+      <w:r>
+        <w:rPr>
+          <w:rFonts w:ascii="Consolas" w:hAnsi="Consolas"/>
+          <w:color w:val="000000" w:themeColor="text1"/>
+          <w:sz w:val="20"/>
+          <w:szCs w:val="20"/>
+        </w:rPr>
+        <w:t>{bmatrix}</w:t>
+      </w:r>
+    </w:p>
+    <w:p>
+      <w:pPr>
+        <w:spacing w:after="0"/>
+        <w:rPr>
+          <w:rFonts w:ascii="Consolas" w:hAnsi="Consolas"/>
+          <w:color w:val="000000" w:themeColor="text1"/>
+          <w:sz w:val="20"/>
+          <w:szCs w:val="20"/>
+        </w:rPr>
+      </w:pPr>
+      <w:r>
+        <w:rPr>
+          <w:rFonts w:ascii="Consolas" w:hAnsi="Consolas"/>
+          <w:color w:val="000000" w:themeColor="text1"/>
+          <w:sz w:val="20"/>
+          <w:szCs w:val="20"/>
+        </w:rPr>
+        <w:t xml:space="preserve">    z_1 </w:t>
+      </w:r>
+      <w:r>
+        <w:rPr>
+          <w:rFonts w:ascii="Consolas" w:hAnsi="Consolas"/>
+          <w:color w:val="2E74B5" w:themeColor="accent1" w:themeShade="BF"/>
+          <w:sz w:val="20"/>
+          <w:szCs w:val="20"/>
+        </w:rPr>
+        <w:t>\\</w:t>
+      </w:r>
+    </w:p>
+    <w:p>
+      <w:pPr>
+        <w:spacing w:after="0"/>
+        <w:rPr>
+          <w:rFonts w:ascii="Consolas" w:hAnsi="Consolas"/>
+          <w:color w:val="000000" w:themeColor="text1"/>
+          <w:sz w:val="20"/>
+          <w:szCs w:val="20"/>
+        </w:rPr>
+      </w:pPr>
+      <w:r>
+        <w:rPr>
+          <w:rFonts w:ascii="Consolas" w:hAnsi="Consolas"/>
+          <w:color w:val="000000" w:themeColor="text1"/>
+          <w:sz w:val="20"/>
+          <w:szCs w:val="20"/>
+        </w:rPr>
+        <w:t xml:space="preserve">    z_2 </w:t>
+      </w:r>
+      <w:r>
+        <w:rPr>
+          <w:rFonts w:ascii="Consolas" w:hAnsi="Consolas"/>
+          <w:color w:val="2E74B5" w:themeColor="accent1" w:themeShade="BF"/>
+          <w:sz w:val="20"/>
+          <w:szCs w:val="20"/>
+        </w:rPr>
+        <w:t>\\</w:t>
+      </w:r>
+    </w:p>
+    <w:p>
+      <w:pPr>
+        <w:spacing w:after="0"/>
+        <w:rPr>
+          <w:rFonts w:ascii="Consolas" w:hAnsi="Consolas"/>
+          <w:color w:val="2E74B5" w:themeColor="accent1" w:themeShade="BF"/>
+          <w:sz w:val="20"/>
+          <w:szCs w:val="20"/>
+        </w:rPr>
+      </w:pPr>
+      <w:r>
+        <w:rPr>
+          <w:rFonts w:ascii="Consolas" w:hAnsi="Consolas"/>
+          <w:color w:val="000000" w:themeColor="text1"/>
+          <w:sz w:val="20"/>
+          <w:szCs w:val="20"/>
+        </w:rPr>
+        <w:t xml:space="preserve">    </w:t>
+      </w:r>
+      <w:r>
+        <w:rPr>
+          <w:rFonts w:ascii="Consolas" w:hAnsi="Consolas"/>
+          <w:color w:val="2E74B5" w:themeColor="accent1" w:themeShade="BF"/>
+          <w:sz w:val="20"/>
+          <w:szCs w:val="20"/>
+        </w:rPr>
+        <w:t>\vdots \\</w:t>
+      </w:r>
+    </w:p>
+    <w:p>
+      <w:pPr>
+        <w:spacing w:after="0"/>
+        <w:rPr>
+          <w:rFonts w:ascii="Consolas" w:hAnsi="Consolas"/>
+          <w:color w:val="000000" w:themeColor="text1"/>
+          <w:sz w:val="20"/>
+          <w:szCs w:val="20"/>
+        </w:rPr>
+      </w:pPr>
+      <w:r>
+        <w:rPr>
+          <w:rFonts w:ascii="Consolas" w:hAnsi="Consolas"/>
+          <w:color w:val="000000" w:themeColor="text1"/>
+          <w:sz w:val="20"/>
+          <w:szCs w:val="20"/>
+        </w:rPr>
+        <w:t xml:space="preserve">    z_N</w:t>
+      </w:r>
+    </w:p>
+    <w:p>
+      <w:pPr>
+        <w:spacing w:after="0"/>
+        <w:rPr>
+          <w:rFonts w:ascii="Consolas" w:hAnsi="Consolas"/>
+          <w:color w:val="000000" w:themeColor="text1"/>
+          <w:sz w:val="20"/>
+          <w:szCs w:val="20"/>
+        </w:rPr>
+      </w:pPr>
+      <w:r>
+        <w:rPr>
+          <w:rFonts w:ascii="Consolas" w:hAnsi="Consolas"/>
+          <w:color w:val="2E74B5" w:themeColor="accent1" w:themeShade="BF"/>
+          <w:sz w:val="20"/>
+          <w:szCs w:val="20"/>
+        </w:rPr>
+        <w:t>\end</w:t>
+      </w:r>
+      <w:r>
+        <w:rPr>
+          <w:rFonts w:ascii="Consolas" w:hAnsi="Consolas"/>
+          <w:color w:val="000000" w:themeColor="text1"/>
+          <w:sz w:val="20"/>
+          <w:szCs w:val="20"/>
+        </w:rPr>
+        <w:t>{bmatrix}}</w:t>
+      </w:r>
+    </w:p>
+    <w:p>
+      <w:pPr>
+        <w:spacing w:after="0"/>
+        <w:rPr>
+          <w:rFonts w:ascii="Consolas" w:hAnsi="Consolas"/>
+          <w:color w:val="000000" w:themeColor="text1"/>
+          <w:sz w:val="20"/>
+          <w:szCs w:val="20"/>
+        </w:rPr>
+      </w:pPr>
+    </w:p>
+    <w:p>
+      <w:pPr>
+        <w:spacing w:after="0"/>
+        <w:rPr>
+          <w:rFonts w:ascii="Consolas" w:hAnsi="Consolas"/>
+          <w:color w:val="000000" w:themeColor="text1"/>
+          <w:sz w:val="20"/>
+          <w:szCs w:val="20"/>
+        </w:rPr>
+      </w:pPr>
+      <w:r>
+        <w:rPr>
+          <w:rFonts w:ascii="Consolas" w:hAnsi="Consolas"/>
+          <w:color w:val="538135" w:themeColor="accent6" w:themeShade="BF"/>
+          <w:sz w:val="20"/>
+          <w:szCs w:val="20"/>
+        </w:rPr>
+        <w:t>$$</w:t>
+      </w:r>
+      <w:r>
+        <w:rPr>
+          <w:rFonts w:ascii="Consolas" w:hAnsi="Consolas"/>
+          <w:color w:val="000000" w:themeColor="text1"/>
+          <w:sz w:val="20"/>
+          <w:szCs w:val="20"/>
+        </w:rPr>
+        <w:t xml:space="preserve"> y =</w:t>
+      </w:r>
+      <w:r>
+        <w:rPr>
+          <w:rFonts w:ascii="Consolas" w:hAnsi="Consolas"/>
+          <w:color w:val="2E74B5" w:themeColor="accent1" w:themeShade="BF"/>
+          <w:sz w:val="20"/>
+          <w:szCs w:val="20"/>
+        </w:rPr>
+        <w:t>\A \left</w:t>
+      </w:r>
+      <w:r>
+        <w:rPr>
+          <w:rFonts w:ascii="Consolas" w:hAnsi="Consolas"/>
+          <w:color w:val="000000" w:themeColor="text1"/>
+          <w:sz w:val="20"/>
+          <w:szCs w:val="20"/>
+        </w:rPr>
+        <w:t>(</w:t>
+      </w:r>
+      <w:r>
+        <w:rPr>
+          <w:rFonts w:ascii="Consolas" w:hAnsi="Consolas"/>
+          <w:color w:val="2E74B5" w:themeColor="accent1" w:themeShade="BF"/>
+          <w:sz w:val="20"/>
+          <w:szCs w:val="20"/>
+        </w:rPr>
+        <w:t xml:space="preserve">\B </w:t>
+      </w:r>
+      <w:r>
+        <w:rPr>
+          <w:rFonts w:ascii="Consolas" w:hAnsi="Consolas"/>
+          <w:color w:val="000000" w:themeColor="text1"/>
+          <w:sz w:val="20"/>
+          <w:szCs w:val="20"/>
+        </w:rPr>
+        <w:t xml:space="preserve">- </w:t>
+      </w:r>
+      <w:r>
+        <w:rPr>
+          <w:rFonts w:ascii="Consolas" w:hAnsi="Consolas"/>
+          <w:color w:val="2E74B5" w:themeColor="accent1" w:themeShade="BF"/>
+          <w:sz w:val="20"/>
+          <w:szCs w:val="20"/>
+        </w:rPr>
+        <w:t>\C\right</w:t>
+      </w:r>
+      <w:r>
+        <w:rPr>
+          <w:rFonts w:ascii="Consolas" w:hAnsi="Consolas"/>
+          <w:color w:val="000000" w:themeColor="text1"/>
+          <w:sz w:val="20"/>
+          <w:szCs w:val="20"/>
+        </w:rPr>
+        <w:t xml:space="preserve">) </w:t>
+      </w:r>
+      <w:r>
+        <w:rPr>
+          <w:rFonts w:ascii="Consolas" w:hAnsi="Consolas"/>
+          <w:color w:val="538135" w:themeColor="accent6" w:themeShade="BF"/>
+          <w:sz w:val="20"/>
+          <w:szCs w:val="20"/>
+        </w:rPr>
+        <w:t>$$</w:t>
+      </w:r>
+    </w:p>
+    <w:p>
+      <w:pPr>
+        <w:spacing w:after="0"/>
+      </w:pPr>
+      <w:r>
+        <w:rPr>
+          <w:noProof/>
+          <w:lang w:eastAsia="hu-HU"/>
+        </w:rPr>
+        <w:drawing>
+          <wp:anchor distT="0" distB="0" distL="114300" distR="114300" simplePos="0" relativeHeight="251695104" behindDoc="0" locked="0" layoutInCell="1" allowOverlap="1" wp14:anchorId="34C386B7" wp14:editId="4DB9ABCB">
+            <wp:simplePos x="0" y="0"/>
+            <wp:positionH relativeFrom="page">
+              <wp:align>center</wp:align>
+            </wp:positionH>
+            <wp:positionV relativeFrom="paragraph">
+              <wp:posOffset>197485</wp:posOffset>
+            </wp:positionV>
+            <wp:extent cx="3590925" cy="1019175"/>
+            <wp:effectExtent l="0" t="0" r="9525" b="9525"/>
+            <wp:wrapThrough wrapText="bothSides">
+              <wp:wrapPolygon edited="0">
+                <wp:start x="0" y="0"/>
+                <wp:lineTo x="0" y="21398"/>
+                <wp:lineTo x="21543" y="21398"/>
+                <wp:lineTo x="21543" y="0"/>
+                <wp:lineTo x="0" y="0"/>
+              </wp:wrapPolygon>
+            </wp:wrapThrough>
+            <wp:docPr id="20" name="Picture 20"/>
+            <wp:cNvGraphicFramePr>
+              <a:graphicFrameLocks xmlns:a="http://schemas.openxmlformats.org/drawingml/2006/main" noChangeAspect="1"/>
+            </wp:cNvGraphicFramePr>
+            <a:graphic xmlns:a="http://schemas.openxmlformats.org/drawingml/2006/main">
+              <a:graphicData uri="http://schemas.openxmlformats.org/drawingml/2006/picture">
+                <pic:pic xmlns:pic="http://schemas.openxmlformats.org/drawingml/2006/picture">
+                  <pic:nvPicPr>
+                    <pic:cNvPr id="1" name=""/>
+                    <pic:cNvPicPr/>
+                  </pic:nvPicPr>
+                  <pic:blipFill>
+                    <a:blip r:embed="rId29">
+                      <a:extLst>
+                        <a:ext uri="{28A0092B-C50C-407E-A947-70E740481C1C}">
+                          <a14:useLocalDpi xmlns:a14="http://schemas.microsoft.com/office/drawing/2010/main" val="0"/>
+                        </a:ext>
+                      </a:extLst>
+                    </a:blip>
+                    <a:stretch>
+                      <a:fillRect/>
+                    </a:stretch>
+                  </pic:blipFill>
+                  <pic:spPr>
+                    <a:xfrm>
+                      <a:off x="0" y="0"/>
+                      <a:ext cx="3590925" cy="1019175"/>
+                    </a:xfrm>
+                    <a:prstGeom prst="rect">
+                      <a:avLst/>
+                    </a:prstGeom>
+                  </pic:spPr>
+                </pic:pic>
+              </a:graphicData>
+            </a:graphic>
+          </wp:anchor>
+        </w:drawing>
+      </w:r>
     </w:p>
     <w:p/>
     <w:p/>
@@ -30536,7 +32654,7 @@
         <w:pStyle w:val="Heading1"/>
       </w:pPr>
       <w:bookmarkStart w:id="51" w:name="_Toc66140871"/>
-      <w:bookmarkEnd w:id="0"/>
+      <w:bookmarkEnd w:id="1"/>
       <w:r>
         <w:lastRenderedPageBreak/>
         <w:t>Scikit-learn utilities</w:t>
@@ -31619,7 +33737,7 @@
                     </pic:cNvPicPr>
                   </pic:nvPicPr>
                   <pic:blipFill>
-                    <a:blip r:embed="rId28">
+                    <a:blip r:embed="rId30">
                       <a:extLst>
                         <a:ext uri="{28A0092B-C50C-407E-A947-70E740481C1C}">
                           <a14:useLocalDpi xmlns:a14="http://schemas.microsoft.com/office/drawing/2010/main" val="0"/>
@@ -32854,7 +34972,7 @@
                     </pic:cNvPicPr>
                   </pic:nvPicPr>
                   <pic:blipFill>
-                    <a:blip r:embed="rId29">
+                    <a:blip r:embed="rId31">
                       <a:extLst>
                         <a:ext uri="{28A0092B-C50C-407E-A947-70E740481C1C}">
                           <a14:useLocalDpi xmlns:a14="http://schemas.microsoft.com/office/drawing/2010/main" val="0"/>
@@ -33865,7 +35983,7 @@
                     </pic:cNvPicPr>
                   </pic:nvPicPr>
                   <pic:blipFill>
-                    <a:blip r:embed="rId30">
+                    <a:blip r:embed="rId32">
                       <a:extLst>
                         <a:ext uri="{28A0092B-C50C-407E-A947-70E740481C1C}">
                           <a14:useLocalDpi xmlns:a14="http://schemas.microsoft.com/office/drawing/2010/main" val="0"/>
@@ -33970,7 +36088,7 @@
                     </pic:cNvPicPr>
                   </pic:nvPicPr>
                   <pic:blipFill>
-                    <a:blip r:embed="rId31">
+                    <a:blip r:embed="rId33">
                       <a:extLst>
                         <a:ext uri="{28A0092B-C50C-407E-A947-70E740481C1C}">
                           <a14:useLocalDpi xmlns:a14="http://schemas.microsoft.com/office/drawing/2010/main" val="0"/>
@@ -38679,8 +40797,8 @@
     </w:p>
     <w:p/>
     <w:sectPr>
-      <w:headerReference w:type="even" r:id="rId32"/>
-      <w:footerReference w:type="default" r:id="rId33"/>
+      <w:headerReference w:type="even" r:id="rId34"/>
+      <w:footerReference w:type="default" r:id="rId35"/>
       <w:type w:val="continuous"/>
       <w:pgSz w:w="11907" w:h="16840" w:code="9"/>
       <w:pgMar w:top="1418" w:right="1418" w:bottom="1418" w:left="1418" w:header="709" w:footer="709" w:gutter="567"/>
@@ -38774,7 +40892,7 @@
         <w:rStyle w:val="PageNumber"/>
         <w:noProof/>
       </w:rPr>
-      <w:t>24</w:t>
+      <w:t>36</w:t>
     </w:r>
     <w:r>
       <w:rPr>
@@ -43990,7 +46108,7 @@
 </file>
 
 <file path=customXml/itemProps1.xml><?xml version="1.0" encoding="utf-8"?>
-<ds:datastoreItem xmlns:ds="http://schemas.openxmlformats.org/officeDocument/2006/customXml" ds:itemID="{3513098C-4CC5-45A4-8987-69BE4E6734EB}">
+<ds:datastoreItem xmlns:ds="http://schemas.openxmlformats.org/officeDocument/2006/customXml" ds:itemID="{A12FF6DC-6CDE-41B6-BE4C-EAD01DADE0B7}">
   <ds:schemaRefs>
     <ds:schemaRef ds:uri="http://schemas.openxmlformats.org/officeDocument/2006/bibliography"/>
   </ds:schemaRefs>

</xml_diff>

<commit_message>
numpy extended, BS4 added
</commit_message>
<xml_diff>
--- a/DataScience.docx
+++ b/DataScience.docx
@@ -6,7 +6,6 @@
       <w:pPr>
         <w:pStyle w:val="Fejezetcmtartalomjegyzknlkl"/>
         <w:ind w:left="-810"/>
-        <w:jc w:val="center"/>
       </w:pPr>
       <w:r>
         <w:t>Hands-on Machine Learning with sklearn, numpy, matplotlib, pandas</w:t>
@@ -6361,7 +6360,6 @@
         <w:pStyle w:val="Heading4"/>
       </w:pPr>
       <w:r>
-        <w:lastRenderedPageBreak/>
         <w:t>Set (unordered)</w:t>
       </w:r>
     </w:p>
@@ -6440,6 +6438,7 @@
           <w:sz w:val="22"/>
           <w:szCs w:val="22"/>
         </w:rPr>
+        <w:lastRenderedPageBreak/>
         <w:t>st.add(4)</w:t>
       </w:r>
     </w:p>
@@ -7627,7 +7626,6 @@
           <w:sz w:val="22"/>
           <w:szCs w:val="22"/>
         </w:rPr>
-        <w:lastRenderedPageBreak/>
         <w:t>except</w:t>
       </w:r>
       <w:r>
@@ -7695,6 +7693,7 @@
       </w:pPr>
       <w:bookmarkStart w:id="6" w:name="_Toc66140827"/>
       <w:r>
+        <w:lastRenderedPageBreak/>
         <w:t>String operations</w:t>
       </w:r>
       <w:bookmarkEnd w:id="6"/>
@@ -8570,7 +8569,6 @@
       </w:pPr>
       <w:bookmarkStart w:id="8" w:name="_Toc66140829"/>
       <w:r>
-        <w:lastRenderedPageBreak/>
         <w:t>Classes</w:t>
       </w:r>
       <w:bookmarkEnd w:id="8"/>
@@ -8682,6 +8680,13 @@
           <w:color w:val="000000"/>
         </w:rPr>
         <w:br/>
+      </w:r>
+      <w:r>
+        <w:rPr>
+          <w:rFonts w:ascii="Consolas" w:hAnsi="Consolas"/>
+          <w:color w:val="000000"/>
+        </w:rPr>
+        <w:lastRenderedPageBreak/>
         <w:t xml:space="preserve">    </w:t>
       </w:r>
       <w:r>
@@ -9808,7 +9813,6 @@
           <w:sz w:val="24"/>
           <w:szCs w:val="24"/>
         </w:rPr>
-        <w:lastRenderedPageBreak/>
         <w:br/>
       </w:r>
       <w:r>
@@ -9893,6 +9897,7 @@
           <w:sz w:val="24"/>
           <w:szCs w:val="24"/>
         </w:rPr>
+        <w:lastRenderedPageBreak/>
         <w:t xml:space="preserve">@classmethod </w:t>
       </w:r>
       <w:r>
@@ -10410,75 +10415,73 @@
           <w:rFonts w:ascii="Consolas" w:hAnsi="Consolas"/>
           <w:color w:val="000000"/>
         </w:rPr>
-        <w:t>np.array([[...], [...], ..., [...]])</w:t>
-      </w:r>
-    </w:p>
-    <w:p>
-      <w:pPr>
-        <w:spacing w:after="0"/>
-        <w:rPr>
-          <w:rFonts w:ascii="Consolas" w:hAnsi="Consolas"/>
-          <w:color w:val="000000"/>
-        </w:rPr>
-      </w:pPr>
-      <w:r>
-        <w:rPr>
-          <w:rFonts w:ascii="Consolas" w:hAnsi="Consolas"/>
-          <w:color w:val="000000"/>
-        </w:rPr>
-        <w:t>np.arange(lower_bound_inc, upper_bound_exc, step=1) #iota</w:t>
-      </w:r>
-    </w:p>
-    <w:p>
-      <w:pPr>
-        <w:spacing w:after="0"/>
+        <w:t xml:space="preserve">np.empty((0, 2), int) </w:t>
+      </w:r>
+      <w:r>
         <w:rPr>
           <w:rFonts w:ascii="Consolas" w:hAnsi="Consolas"/>
           <w:color w:val="70AD47" w:themeColor="accent6"/>
           <w:sz w:val="22"/>
           <w:szCs w:val="22"/>
         </w:rPr>
-      </w:pPr>
-      <w:r>
-        <w:rPr>
-          <w:rFonts w:ascii="Consolas" w:hAnsi="Consolas"/>
-          <w:color w:val="000000"/>
-        </w:rPr>
-        <w:t xml:space="preserve">np.random.rand(4) </w:t>
-      </w:r>
-      <w:r>
-        <w:rPr>
-          <w:rFonts w:ascii="Consolas" w:hAnsi="Consolas"/>
-          <w:color w:val="000000"/>
-        </w:rPr>
-        <w:tab/>
-      </w:r>
-      <w:r>
+        <w:t>#ideal for loops</w:t>
+      </w:r>
+    </w:p>
+    <w:p>
+      <w:pPr>
+        <w:spacing w:after="0"/>
+        <w:rPr>
+          <w:rFonts w:ascii="Consolas" w:hAnsi="Consolas"/>
+          <w:color w:val="000000"/>
+        </w:rPr>
+      </w:pPr>
+      <w:r>
+        <w:rPr>
+          <w:rFonts w:ascii="Consolas" w:hAnsi="Consolas"/>
+          <w:color w:val="000000"/>
+        </w:rPr>
+        <w:t>np.array([[...], [...], ..., [...]])</w:t>
+      </w:r>
+    </w:p>
+    <w:p>
+      <w:pPr>
+        <w:spacing w:after="0"/>
+        <w:rPr>
+          <w:rFonts w:ascii="Consolas" w:hAnsi="Consolas"/>
+          <w:color w:val="000000"/>
+        </w:rPr>
+      </w:pPr>
+      <w:r>
+        <w:rPr>
+          <w:rFonts w:ascii="Consolas" w:hAnsi="Consolas"/>
+          <w:color w:val="000000"/>
+        </w:rPr>
+        <w:t>np.arange(lower_bound_inc, upper_bound_exc, step=1) #iota</w:t>
+      </w:r>
+    </w:p>
+    <w:p>
+      <w:pPr>
+        <w:spacing w:after="0"/>
         <w:rPr>
           <w:rFonts w:ascii="Consolas" w:hAnsi="Consolas"/>
           <w:color w:val="70AD47" w:themeColor="accent6"/>
           <w:sz w:val="22"/>
           <w:szCs w:val="22"/>
         </w:rPr>
-        <w:t>#4 long vector with rands between 0,1</w:t>
-      </w:r>
-    </w:p>
-    <w:p>
-      <w:pPr>
-        <w:spacing w:after="0"/>
-        <w:rPr>
-          <w:rFonts w:ascii="Consolas" w:hAnsi="Consolas"/>
-          <w:color w:val="70AD47" w:themeColor="accent6"/>
-          <w:sz w:val="20"/>
-          <w:szCs w:val="20"/>
-        </w:rPr>
-      </w:pPr>
-      <w:r>
-        <w:rPr>
-          <w:rFonts w:ascii="Consolas" w:hAnsi="Consolas"/>
-          <w:color w:val="000000"/>
-        </w:rPr>
-        <w:t xml:space="preserve">np.random.randn(4)    </w:t>
+      </w:pPr>
+      <w:r>
+        <w:rPr>
+          <w:rFonts w:ascii="Consolas" w:hAnsi="Consolas"/>
+          <w:color w:val="000000"/>
+        </w:rPr>
+        <w:t xml:space="preserve">np.random.rand(4) </w:t>
+      </w:r>
+      <w:r>
+        <w:rPr>
+          <w:rFonts w:ascii="Consolas" w:hAnsi="Consolas"/>
+          <w:color w:val="000000"/>
+        </w:rPr>
+        <w:tab/>
       </w:r>
       <w:r>
         <w:rPr>
@@ -10487,6 +10490,33 @@
           <w:sz w:val="22"/>
           <w:szCs w:val="22"/>
         </w:rPr>
+        <w:t>#4 long vector with rands between 0,1</w:t>
+      </w:r>
+    </w:p>
+    <w:p>
+      <w:pPr>
+        <w:spacing w:after="0"/>
+        <w:rPr>
+          <w:rFonts w:ascii="Consolas" w:hAnsi="Consolas"/>
+          <w:color w:val="70AD47" w:themeColor="accent6"/>
+          <w:sz w:val="20"/>
+          <w:szCs w:val="20"/>
+        </w:rPr>
+      </w:pPr>
+      <w:r>
+        <w:rPr>
+          <w:rFonts w:ascii="Consolas" w:hAnsi="Consolas"/>
+          <w:color w:val="000000"/>
+        </w:rPr>
+        <w:t xml:space="preserve">np.random.randn(4)    </w:t>
+      </w:r>
+      <w:r>
+        <w:rPr>
+          <w:rFonts w:ascii="Consolas" w:hAnsi="Consolas"/>
+          <w:color w:val="70AD47" w:themeColor="accent6"/>
+          <w:sz w:val="22"/>
+          <w:szCs w:val="22"/>
+        </w:rPr>
         <w:t>#4 long vector with N(0,1) distribution</w:t>
       </w:r>
     </w:p>
@@ -10545,6 +10575,7 @@
       </w:pPr>
       <w:bookmarkStart w:id="14" w:name="_Toc66140835"/>
       <w:r>
+        <w:lastRenderedPageBreak/>
         <w:t>Shaping</w:t>
       </w:r>
       <w:bookmarkEnd w:id="14"/>
@@ -10967,6 +10998,8 @@
         </w:rPr>
         <w:t>inverse = linalg.inv(mtx)</w:t>
       </w:r>
+      <w:bookmarkStart w:id="17" w:name="_GoBack"/>
+      <w:bookmarkEnd w:id="17"/>
     </w:p>
     <w:p>
       <w:pPr>
@@ -11032,11 +11065,11 @@
       <w:pPr>
         <w:pStyle w:val="Heading3"/>
       </w:pPr>
-      <w:bookmarkStart w:id="17" w:name="_Toc66140838"/>
+      <w:bookmarkStart w:id="18" w:name="_Toc66140838"/>
       <w:r>
         <w:t>Miscellaneous (random, linspace, math)</w:t>
       </w:r>
-      <w:bookmarkEnd w:id="17"/>
+      <w:bookmarkEnd w:id="18"/>
     </w:p>
     <w:p>
       <w:pPr>
@@ -11062,8 +11095,17 @@
         <w:ind w:firstLine="270"/>
       </w:pPr>
       <w:r>
+        <w:t>np.linspace(min, max, num): splits the interval (min, max) into num equal parts</w:t>
+      </w:r>
+    </w:p>
+    <w:p>
+      <w:pPr>
+        <w:spacing w:after="0"/>
+        <w:ind w:firstLine="270"/>
+      </w:pPr>
+      <w:r>
         <w:lastRenderedPageBreak/>
-        <w:t>np.linspace(min, max, num): splits the interval (min, max) into num equal parts</w:t>
+        <w:t>r1, r2, r3 = np.random.rand(3, 100): creates a 3x100 random matrix, ri are the ith row</w:t>
       </w:r>
     </w:p>
     <w:p>
@@ -11072,7 +11114,7 @@
         <w:ind w:firstLine="270"/>
       </w:pPr>
       <w:r>
-        <w:t>r1, r2, r3 = np.random.rand(3, 100): creates a 3x100 random matrix, ri are the ith row</w:t>
+        <w:t>np.random.normal(0, 1, 100): creates a 100 long vector with normally distributed vals</w:t>
       </w:r>
     </w:p>
     <w:p>
@@ -11081,7 +11123,7 @@
         <w:ind w:firstLine="270"/>
       </w:pPr>
       <w:r>
-        <w:t>np.random.normal(0, 1, 100): creates a 100 long vector with normally distributed vals</w:t>
+        <w:t>a[i, j] indexing a multidiminensional array</w:t>
       </w:r>
     </w:p>
     <w:p>
@@ -11090,7 +11132,7 @@
         <w:ind w:firstLine="270"/>
       </w:pPr>
       <w:r>
-        <w:t>a[i, j] indexing a multidiminensional array</w:t>
+        <w:t>np.sum(), np.max(), np.argmax() and other unary operators</w:t>
       </w:r>
     </w:p>
     <w:p>
@@ -11099,7 +11141,7 @@
         <w:ind w:firstLine="270"/>
       </w:pPr>
       <w:r>
-        <w:t>np.sum(), np.max(), np.argmax() and other unary operators</w:t>
+        <w:t>np.squeeze(X, axis=1): removes the axis if it is single dimensioned</w:t>
       </w:r>
     </w:p>
     <w:p>
@@ -11108,15 +11150,6 @@
         <w:ind w:firstLine="270"/>
       </w:pPr>
       <w:r>
-        <w:t>np.squeeze(X, axis=1): removes the axis if it is single dimensioned</w:t>
-      </w:r>
-    </w:p>
-    <w:p>
-      <w:pPr>
-        <w:spacing w:after="0"/>
-        <w:ind w:firstLine="270"/>
-      </w:pPr>
-      <w:r>
         <w:t>np.append(X, y): append element y to array X, returns a new object</w:t>
       </w:r>
     </w:p>
@@ -11124,11 +11157,11 @@
       <w:pPr>
         <w:pStyle w:val="Heading2"/>
       </w:pPr>
-      <w:bookmarkStart w:id="18" w:name="_Toc66140839"/>
+      <w:bookmarkStart w:id="19" w:name="_Toc66140839"/>
       <w:r>
         <w:t>Pandas</w:t>
       </w:r>
-      <w:bookmarkEnd w:id="18"/>
+      <w:bookmarkEnd w:id="19"/>
     </w:p>
     <w:p>
       <w:pPr>
@@ -11180,11 +11213,11 @@
       <w:pPr>
         <w:pStyle w:val="Heading3"/>
       </w:pPr>
-      <w:bookmarkStart w:id="19" w:name="_Toc66140840"/>
+      <w:bookmarkStart w:id="20" w:name="_Toc66140840"/>
       <w:r>
         <w:t>Series</w:t>
       </w:r>
-      <w:bookmarkEnd w:id="19"/>
+      <w:bookmarkEnd w:id="20"/>
     </w:p>
     <w:p>
       <w:pPr>
@@ -12502,11 +12535,11 @@
       <w:pPr>
         <w:pStyle w:val="Heading3"/>
       </w:pPr>
-      <w:bookmarkStart w:id="20" w:name="_Toc66140841"/>
+      <w:bookmarkStart w:id="21" w:name="_Toc66140841"/>
       <w:r>
         <w:t>DataFrame</w:t>
       </w:r>
-      <w:bookmarkEnd w:id="20"/>
+      <w:bookmarkEnd w:id="21"/>
     </w:p>
     <w:p>
       <w:pPr>
@@ -12685,13 +12718,6 @@
           <w:color w:val="000000"/>
         </w:rPr>
         <w:br/>
-      </w:r>
-      <w:r>
-        <w:rPr>
-          <w:rFonts w:ascii="Consolas" w:hAnsi="Consolas"/>
-          <w:color w:val="000000"/>
-        </w:rPr>
-        <w:lastRenderedPageBreak/>
         <w:t xml:space="preserve">                    </w:t>
       </w:r>
       <w:r>
@@ -12738,6 +12764,13 @@
           <w:color w:val="000000"/>
         </w:rPr>
         <w:br/>
+      </w:r>
+      <w:r>
+        <w:rPr>
+          <w:rFonts w:ascii="Consolas" w:hAnsi="Consolas"/>
+          <w:color w:val="000000"/>
+        </w:rPr>
+        <w:lastRenderedPageBreak/>
         <w:t xml:space="preserve">df = pd.DataFrame(predefined_dic)   </w:t>
       </w:r>
       <w:r>
@@ -14588,7 +14621,6 @@
         <w:pStyle w:val="Heading4"/>
       </w:pPr>
       <w:r>
-        <w:lastRenderedPageBreak/>
         <w:t>Sorting</w:t>
       </w:r>
     </w:p>
@@ -14845,6 +14877,7 @@
         <w:pStyle w:val="Heading4"/>
       </w:pPr>
       <w:r>
+        <w:lastRenderedPageBreak/>
         <w:t>Handle missing data</w:t>
       </w:r>
     </w:p>
@@ -15437,11 +15470,11 @@
       <w:pPr>
         <w:pStyle w:val="Heading2"/>
       </w:pPr>
-      <w:bookmarkStart w:id="21" w:name="_Toc66140842"/>
+      <w:bookmarkStart w:id="22" w:name="_Toc66140842"/>
       <w:r>
         <w:t>Matplotlib</w:t>
       </w:r>
-      <w:bookmarkEnd w:id="21"/>
+      <w:bookmarkEnd w:id="22"/>
     </w:p>
     <w:p>
       <w:pPr>
@@ -15494,11 +15527,11 @@
       <w:pPr>
         <w:pStyle w:val="Heading3"/>
       </w:pPr>
-      <w:bookmarkStart w:id="22" w:name="_Toc66140843"/>
+      <w:bookmarkStart w:id="23" w:name="_Toc66140843"/>
       <w:r>
         <w:t>Lines and 2D functions</w:t>
       </w:r>
-      <w:bookmarkEnd w:id="22"/>
+      <w:bookmarkEnd w:id="23"/>
     </w:p>
     <w:p>
       <w:pPr>
@@ -15615,7 +15648,6 @@
           <w:noProof/>
           <w:lang w:eastAsia="hu-HU"/>
         </w:rPr>
-        <w:lastRenderedPageBreak/>
         <mc:AlternateContent>
           <mc:Choice Requires="wpg">
             <w:drawing>
@@ -16688,6 +16720,7 @@
           <w:noProof/>
           <w:lang w:eastAsia="hu-HU"/>
         </w:rPr>
+        <w:lastRenderedPageBreak/>
         <mc:AlternateContent>
           <mc:Choice Requires="wpg">
             <w:drawing>
@@ -17821,11 +17854,11 @@
       <w:pPr>
         <w:pStyle w:val="Heading3"/>
       </w:pPr>
-      <w:bookmarkStart w:id="23" w:name="_Toc66140844"/>
+      <w:bookmarkStart w:id="24" w:name="_Toc66140844"/>
       <w:r>
         <w:t>Multiple plots on a figure</w:t>
       </w:r>
-      <w:bookmarkEnd w:id="23"/>
+      <w:bookmarkEnd w:id="24"/>
     </w:p>
     <w:p/>
     <w:p/>
@@ -18629,11 +18662,11 @@
     <w:p/>
     <w:p/>
     <w:p/>
+    <w:bookmarkStart w:id="25" w:name="_Toc66140845"/>
     <w:p>
       <w:pPr>
         <w:pStyle w:val="Heading3"/>
       </w:pPr>
-      <w:bookmarkStart w:id="24" w:name="_Toc66140845"/>
       <w:r>
         <w:rPr>
           <w:noProof/>
@@ -19805,7 +19838,7 @@
       <w:r>
         <w:t>, histograms and images</w:t>
       </w:r>
-      <w:bookmarkEnd w:id="24"/>
+      <w:bookmarkEnd w:id="25"/>
     </w:p>
     <w:p/>
     <w:p>
@@ -19910,12 +19943,12 @@
       <w:pPr>
         <w:pStyle w:val="Heading3"/>
       </w:pPr>
-      <w:bookmarkStart w:id="25" w:name="_Toc66140846"/>
+      <w:bookmarkStart w:id="26" w:name="_Toc66140846"/>
       <w:r>
         <w:lastRenderedPageBreak/>
         <w:t>Texts and Legends</w:t>
       </w:r>
-      <w:bookmarkEnd w:id="25"/>
+      <w:bookmarkEnd w:id="26"/>
     </w:p>
     <w:p>
       <w:r>
@@ -21536,21 +21569,21 @@
       <w:pPr>
         <w:pStyle w:val="Heading3"/>
       </w:pPr>
-      <w:bookmarkStart w:id="26" w:name="_Toc66140847"/>
+      <w:bookmarkStart w:id="27" w:name="_Toc66140847"/>
       <w:r>
         <w:t>...</w:t>
       </w:r>
-      <w:bookmarkEnd w:id="26"/>
+      <w:bookmarkEnd w:id="27"/>
     </w:p>
     <w:p>
       <w:pPr>
         <w:pStyle w:val="Heading2"/>
       </w:pPr>
-      <w:bookmarkStart w:id="27" w:name="_Toc66140848"/>
+      <w:bookmarkStart w:id="28" w:name="_Toc66140848"/>
       <w:r>
         <w:t>Jupyter notebook</w:t>
       </w:r>
-      <w:bookmarkEnd w:id="27"/>
+      <w:bookmarkEnd w:id="28"/>
     </w:p>
     <w:p>
       <w:pPr>
@@ -21671,11 +21704,11 @@
       <w:pPr>
         <w:pStyle w:val="Heading2"/>
       </w:pPr>
-      <w:bookmarkStart w:id="28" w:name="_Toc66140849"/>
+      <w:bookmarkStart w:id="29" w:name="_Toc66140849"/>
       <w:r>
         <w:t>R</w:t>
       </w:r>
-      <w:bookmarkEnd w:id="28"/>
+      <w:bookmarkEnd w:id="29"/>
     </w:p>
     <w:p>
       <w:pPr>
@@ -21689,14 +21722,14 @@
       <w:pPr>
         <w:pStyle w:val="Heading3"/>
       </w:pPr>
-      <w:bookmarkStart w:id="29" w:name="_Toc66140850"/>
+      <w:bookmarkStart w:id="30" w:name="_Toc66140850"/>
       <w:r>
         <w:t>Attributes, Basic types</w:t>
       </w:r>
       <w:r>
         <w:t>, NA and NaN</w:t>
       </w:r>
-      <w:bookmarkEnd w:id="29"/>
+      <w:bookmarkEnd w:id="30"/>
     </w:p>
     <w:p>
       <w:r>
@@ -22508,11 +22541,11 @@
       <w:pPr>
         <w:pStyle w:val="Heading3"/>
       </w:pPr>
-      <w:bookmarkStart w:id="30" w:name="_Toc66140851"/>
+      <w:bookmarkStart w:id="31" w:name="_Toc66140851"/>
       <w:r>
         <w:t>Complex types</w:t>
       </w:r>
-      <w:bookmarkEnd w:id="30"/>
+      <w:bookmarkEnd w:id="31"/>
     </w:p>
     <w:p>
       <w:pPr>
@@ -25674,11 +25707,11 @@
       <w:pPr>
         <w:pStyle w:val="Heading3"/>
       </w:pPr>
-      <w:bookmarkStart w:id="31" w:name="_Toc66140852"/>
+      <w:bookmarkStart w:id="32" w:name="_Toc66140852"/>
       <w:r>
         <w:t>Subsetting, indexing</w:t>
       </w:r>
-      <w:bookmarkEnd w:id="31"/>
+      <w:bookmarkEnd w:id="32"/>
     </w:p>
     <w:p>
       <w:r>
@@ -27031,11 +27064,11 @@
       <w:pPr>
         <w:pStyle w:val="Heading3"/>
       </w:pPr>
-      <w:bookmarkStart w:id="32" w:name="_Toc66140853"/>
+      <w:bookmarkStart w:id="33" w:name="_Toc66140853"/>
       <w:r>
         <w:t>Date &amp; time</w:t>
       </w:r>
-      <w:bookmarkEnd w:id="32"/>
+      <w:bookmarkEnd w:id="33"/>
     </w:p>
     <w:p>
       <w:pPr>
@@ -27729,11 +27762,11 @@
       <w:pPr>
         <w:pStyle w:val="Heading3"/>
       </w:pPr>
-      <w:bookmarkStart w:id="33" w:name="_Toc66140854"/>
+      <w:bookmarkStart w:id="34" w:name="_Toc66140854"/>
       <w:r>
         <w:t>Reading data, Files</w:t>
       </w:r>
-      <w:bookmarkEnd w:id="33"/>
+      <w:bookmarkEnd w:id="34"/>
     </w:p>
     <w:p>
       <w:pPr>
@@ -28445,11 +28478,11 @@
       <w:pPr>
         <w:pStyle w:val="Heading3"/>
       </w:pPr>
-      <w:bookmarkStart w:id="34" w:name="_Toc66140855"/>
+      <w:bookmarkStart w:id="35" w:name="_Toc66140855"/>
       <w:r>
         <w:t>Control structures</w:t>
       </w:r>
-      <w:bookmarkEnd w:id="34"/>
+      <w:bookmarkEnd w:id="35"/>
     </w:p>
     <w:p>
       <w:pPr>
@@ -28657,11 +28690,11 @@
       <w:pPr>
         <w:pStyle w:val="Heading3"/>
       </w:pPr>
-      <w:bookmarkStart w:id="35" w:name="_Toc66140856"/>
+      <w:bookmarkStart w:id="36" w:name="_Toc66140856"/>
       <w:r>
         <w:t>Functions</w:t>
       </w:r>
-      <w:bookmarkEnd w:id="35"/>
+      <w:bookmarkEnd w:id="36"/>
     </w:p>
     <w:p>
       <w:pPr>
@@ -29079,11 +29112,11 @@
       <w:pPr>
         <w:pStyle w:val="Heading3"/>
       </w:pPr>
-      <w:bookmarkStart w:id="36" w:name="_Toc66140857"/>
+      <w:bookmarkStart w:id="37" w:name="_Toc66140857"/>
       <w:r>
         <w:t>Loop functions (apply-s)</w:t>
       </w:r>
-      <w:bookmarkEnd w:id="36"/>
+      <w:bookmarkEnd w:id="37"/>
     </w:p>
     <w:p>
       <w:pPr>
@@ -30046,11 +30079,11 @@
       <w:pPr>
         <w:pStyle w:val="Heading2"/>
       </w:pPr>
-      <w:bookmarkStart w:id="37" w:name="_Toc66140858"/>
+      <w:bookmarkStart w:id="38" w:name="_Toc66140858"/>
       <w:r>
         <w:t>SQL</w:t>
       </w:r>
-      <w:bookmarkEnd w:id="37"/>
+      <w:bookmarkEnd w:id="38"/>
       <w:r>
         <w:t xml:space="preserve"> (Microsoft Server SQL)</w:t>
       </w:r>
@@ -30636,20 +30669,786 @@
       <w:pPr>
         <w:pStyle w:val="Heading2"/>
       </w:pPr>
-      <w:bookmarkStart w:id="38" w:name="_Toc66140859"/>
-      <w:r>
-        <w:t>Matlab</w:t>
-      </w:r>
-      <w:bookmarkEnd w:id="38"/>
+      <w:r>
+        <w:t>Docker</w:t>
+      </w:r>
     </w:p>
     <w:p>
       <w:pPr>
         <w:ind w:firstLine="0"/>
       </w:pPr>
       <w:r>
-        <w:t>// TODO</w:t>
-      </w:r>
-    </w:p>
+        <w:t>Docker is an ecosystem aroun creating and running containers. In a docker image we can have dependencies and other configs</w:t>
+      </w:r>
+      <w:r>
+        <w:t xml:space="preserve"> (FileSystem Snapshot)</w:t>
+      </w:r>
+      <w:r>
+        <w:t xml:space="preserve"> from which we can launch running containers.</w:t>
+      </w:r>
+    </w:p>
+    <w:p>
+      <w:pPr>
+        <w:ind w:firstLine="0"/>
+      </w:pPr>
+      <w:r>
+        <w:t>Docker is a virtual machine with linux OS and by that it allows us to use Namespacing (define the resources that the container can use: Memory/Networking, ...</w:t>
+      </w:r>
+      <w:r>
+        <w:t>)</w:t>
+      </w:r>
+      <w:r>
+        <w:t xml:space="preserve"> and Control Groups which helps limiting the usage of these resources.</w:t>
+      </w:r>
+      <w:r>
+        <w:t xml:space="preserve"> The docker image can contain a default</w:t>
+      </w:r>
+      <w:r>
+        <w:t xml:space="preserve"> (startup)</w:t>
+      </w:r>
+      <w:r>
+        <w:t xml:space="preserve"> command (e.g: run hello-world).</w:t>
+      </w:r>
+    </w:p>
+    <w:p>
+      <w:pPr>
+        <w:ind w:firstLine="0"/>
+      </w:pPr>
+    </w:p>
+    <w:p>
+      <w:pPr>
+        <w:pStyle w:val="Heading3"/>
+      </w:pPr>
+      <w:r>
+        <w:t>Container manipulation</w:t>
+      </w:r>
+    </w:p>
+    <w:p>
+      <w:pPr>
+        <w:spacing w:after="0"/>
+      </w:pPr>
+      <w:r>
+        <w:t>docker run &lt;image name&gt;</w:t>
+      </w:r>
+      <w:r>
+        <w:tab/>
+      </w:r>
+      <w:r>
+        <w:t xml:space="preserve"> </w:t>
+      </w:r>
+      <w:r>
+        <w:t>// docker create + docker start</w:t>
+      </w:r>
+    </w:p>
+    <w:p>
+      <w:pPr>
+        <w:spacing w:after="0"/>
+      </w:pPr>
+      <w:r>
+        <w:t xml:space="preserve">docker run &lt;image name&gt; &lt;overriden default command&gt; </w:t>
+      </w:r>
+    </w:p>
+    <w:p>
+      <w:pPr>
+        <w:spacing w:after="0"/>
+      </w:pPr>
+      <w:r>
+        <w:t>docker create &lt;image name&gt;</w:t>
+      </w:r>
+      <w:r>
+        <w:t xml:space="preserve"> &lt;odc&gt;</w:t>
+      </w:r>
+      <w:r>
+        <w:tab/>
+        <w:t>// return a unique id</w:t>
+      </w:r>
+    </w:p>
+    <w:p>
+      <w:pPr>
+        <w:spacing w:after="0"/>
+      </w:pPr>
+      <w:r>
+        <w:t>docker start –a &lt;unique_id&gt;</w:t>
+      </w:r>
+      <w:r>
+        <w:tab/>
+        <w:t>// runs the image, -a: output to console</w:t>
+      </w:r>
+    </w:p>
+    <w:p>
+      <w:pPr>
+        <w:spacing w:after="0"/>
+      </w:pPr>
+      <w:r>
+        <w:t>docker logs &lt;unique_id&gt;</w:t>
+      </w:r>
+      <w:r>
+        <w:tab/>
+        <w:t>// gets every log that was emitted from the run</w:t>
+      </w:r>
+    </w:p>
+    <w:p>
+      <w:pPr>
+        <w:spacing w:after="0"/>
+      </w:pPr>
+      <w:r>
+        <w:t xml:space="preserve">docker ps  </w:t>
+      </w:r>
+      <w:r>
+        <w:tab/>
+      </w:r>
+      <w:r>
+        <w:tab/>
+        <w:t>//</w:t>
+      </w:r>
+      <w:r>
+        <w:t xml:space="preserve"> lists every running container</w:t>
+      </w:r>
+    </w:p>
+    <w:p>
+      <w:pPr>
+        <w:spacing w:after="0"/>
+      </w:pPr>
+      <w:r>
+        <w:t xml:space="preserve">docker ps –all </w:t>
+      </w:r>
+      <w:r>
+        <w:tab/>
+      </w:r>
+      <w:r>
+        <w:tab/>
+        <w:t>// every container that used to run</w:t>
+      </w:r>
+      <w:r>
+        <w:t xml:space="preserve"> (exited can be restarted)</w:t>
+      </w:r>
+    </w:p>
+    <w:p>
+      <w:pPr>
+        <w:spacing w:after="0"/>
+      </w:pPr>
+      <w:r>
+        <w:t>docker system prune</w:t>
+      </w:r>
+      <w:r>
+        <w:tab/>
+        <w:t>// deletes every stopped containers and caches</w:t>
+      </w:r>
+      <w:r>
+        <w:t xml:space="preserve"> (-f force)</w:t>
+      </w:r>
+    </w:p>
+    <w:p>
+      <w:pPr>
+        <w:spacing w:after="0"/>
+      </w:pPr>
+      <w:r>
+        <w:t>docker stop &lt;unique_id&gt;</w:t>
+      </w:r>
+      <w:r>
+        <w:tab/>
+        <w:t>// SIGTERM (give time for cleanup and save)</w:t>
+      </w:r>
+    </w:p>
+    <w:p>
+      <w:pPr>
+        <w:spacing w:after="0"/>
+      </w:pPr>
+      <w:r>
+        <w:t>docker kill &lt;unique_id&gt;</w:t>
+      </w:r>
+      <w:r>
+        <w:tab/>
+        <w:t>// SIGKILL (instantenaous stop of the process)</w:t>
+      </w:r>
+    </w:p>
+    <w:p>
+      <w:pPr>
+        <w:spacing w:after="0"/>
+      </w:pPr>
+      <w:r>
+        <w:tab/>
+      </w:r>
+      <w:r>
+        <w:tab/>
+      </w:r>
+      <w:r>
+        <w:tab/>
+      </w:r>
+      <w:r>
+        <w:tab/>
+        <w:t>// gets called automatically after 10s of docker stop</w:t>
+      </w:r>
+    </w:p>
+    <w:p>
+      <w:pPr>
+        <w:spacing w:after="0"/>
+      </w:pPr>
+      <w:r>
+        <w:lastRenderedPageBreak/>
+        <w:t xml:space="preserve">docker exec –it &lt;unique_id&gt; &lt;command&gt; </w:t>
+      </w:r>
+      <w:r>
+        <w:tab/>
+        <w:t xml:space="preserve"> </w:t>
+      </w:r>
+      <w:r>
+        <w:t>// input text</w:t>
+      </w:r>
+      <w:r>
+        <w:t>, additional command</w:t>
+      </w:r>
+    </w:p>
+    <w:p>
+      <w:pPr>
+        <w:spacing w:after="0"/>
+      </w:pPr>
+      <w:r>
+        <w:t xml:space="preserve">docker exec –it &lt;unique_id&gt;  sh </w:t>
+      </w:r>
+      <w:r>
+        <w:tab/>
+        <w:t>// open shell in the context of container</w:t>
+      </w:r>
+    </w:p>
+    <w:p>
+      <w:pPr>
+        <w:spacing w:after="0"/>
+      </w:pPr>
+      <w:r>
+        <w:t>docker run –it busybox sh</w:t>
+      </w:r>
+      <w:r>
+        <w:tab/>
+      </w:r>
+      <w:r>
+        <w:tab/>
+        <w:t>// alternative</w:t>
+      </w:r>
+    </w:p>
+    <w:p>
+      <w:pPr>
+        <w:pStyle w:val="Heading3"/>
+      </w:pPr>
+      <w:r>
+        <w:t>Creating images</w:t>
+      </w:r>
+      <w:r>
+        <w:t xml:space="preserve"> (Dockerfile)</w:t>
+      </w:r>
+    </w:p>
+    <w:p>
+      <w:pPr>
+        <w:spacing w:after="0"/>
+        <w:rPr>
+          <w:b/>
+        </w:rPr>
+      </w:pPr>
+      <w:r>
+        <w:rPr>
+          <w:b/>
+        </w:rPr>
+        <w:t xml:space="preserve">FROM --- </w:t>
+      </w:r>
+      <w:r>
+        <w:rPr>
+          <w:b/>
+        </w:rPr>
+        <w:t xml:space="preserve">COPY --- </w:t>
+      </w:r>
+      <w:r>
+        <w:rPr>
+          <w:b/>
+        </w:rPr>
+        <w:t>RUN --- CMD</w:t>
+      </w:r>
+    </w:p>
+    <w:p>
+      <w:pPr>
+        <w:spacing w:after="0"/>
+      </w:pPr>
+      <w:r>
+        <w:rPr>
+          <w:u w:val="single"/>
+        </w:rPr>
+        <w:t>FROM</w:t>
+      </w:r>
+      <w:r>
+        <w:t xml:space="preserve"> node:alpine (hub.docker.com/explore to see the popular ones)</w:t>
+      </w:r>
+    </w:p>
+    <w:p>
+      <w:pPr>
+        <w:spacing w:after="0"/>
+      </w:pPr>
+      <w:r>
+        <w:rPr>
+          <w:u w:val="single"/>
+        </w:rPr>
+        <w:t>W</w:t>
+      </w:r>
+      <w:r>
+        <w:rPr>
+          <w:u w:val="single"/>
+        </w:rPr>
+        <w:t>ORKDIR</w:t>
+      </w:r>
+      <w:r>
+        <w:t xml:space="preserve"> /usr/app</w:t>
+      </w:r>
+      <w:r>
+        <w:t xml:space="preserve"> (against overwriting the root directory)</w:t>
+      </w:r>
+    </w:p>
+    <w:p>
+      <w:pPr>
+        <w:spacing w:after="0"/>
+      </w:pPr>
+      <w:r>
+        <w:rPr>
+          <w:u w:val="single"/>
+        </w:rPr>
+        <w:t>COPY</w:t>
+      </w:r>
+      <w:r>
+        <w:t xml:space="preserve"> ./ ./ (copy everything in the wd to the container’s filesystem</w:t>
+      </w:r>
+      <w:r>
+        <w:t>, SPLIT!</w:t>
+      </w:r>
+      <w:r>
+        <w:t>)</w:t>
+      </w:r>
+    </w:p>
+    <w:p>
+      <w:pPr>
+        <w:spacing w:after="0"/>
+      </w:pPr>
+      <w:r>
+        <w:rPr>
+          <w:u w:val="single"/>
+        </w:rPr>
+        <w:t>RUN</w:t>
+      </w:r>
+      <w:r>
+        <w:t xml:space="preserve"> npm install (will look for package.json to install)</w:t>
+      </w:r>
+    </w:p>
+    <w:p>
+      <w:pPr>
+        <w:spacing w:after="0"/>
+      </w:pPr>
+      <w:r>
+        <w:rPr>
+          <w:u w:val="single"/>
+        </w:rPr>
+        <w:t>CMD</w:t>
+      </w:r>
+      <w:r>
+        <w:t xml:space="preserve"> [”npm”, ”start”] (will look for package.json to start)</w:t>
+      </w:r>
+    </w:p>
+    <w:p>
+      <w:pPr>
+        <w:spacing w:after="0"/>
+      </w:pPr>
+    </w:p>
+    <w:p>
+      <w:pPr>
+        <w:spacing w:after="0"/>
+      </w:pPr>
+      <w:r>
+        <w:t xml:space="preserve">Dockerfile  // docker </w:t>
+      </w:r>
+      <w:r>
+        <w:t>build</w:t>
+      </w:r>
+      <w:r>
+        <w:t xml:space="preserve"> . in its folder</w:t>
+      </w:r>
+    </w:p>
+    <w:p>
+      <w:pPr>
+        <w:spacing w:after="0"/>
+      </w:pPr>
+      <w:r>
+        <w:t>docker build &lt;unique_id&gt; //</w:t>
+      </w:r>
+      <w:r>
+        <w:t xml:space="preserve"> if we changed anything besides</w:t>
+      </w:r>
+      <w:r>
+        <w:t xml:space="preserve"> Dockerfile!</w:t>
+      </w:r>
+    </w:p>
+    <w:p>
+      <w:pPr>
+        <w:spacing w:after="0"/>
+      </w:pPr>
+      <w:r>
+        <w:t xml:space="preserve">docker build –f Dockerfile.dev . // </w:t>
+      </w:r>
+      <w:r>
+        <w:t xml:space="preserve">allows </w:t>
+      </w:r>
+      <w:r>
+        <w:t>custom dockerfile name</w:t>
+      </w:r>
+    </w:p>
+    <w:p>
+      <w:pPr>
+        <w:spacing w:after="0"/>
+      </w:pPr>
+      <w:r>
+        <w:t>docker build –t mkis98/test:latest . // this way we don’t need id-s, img tagging</w:t>
+      </w:r>
+    </w:p>
+    <w:p>
+      <w:pPr>
+        <w:spacing w:after="0"/>
+        <w:ind w:left="3510" w:hanging="2790"/>
+      </w:pPr>
+      <w:r>
+        <w:t>docker run –p 8080:8080 &lt;unique_id&gt; // every incoming request on localhost 8080 will be forwarded to the container’s 8080 port</w:t>
+      </w:r>
+    </w:p>
+    <w:p>
+      <w:pPr>
+        <w:spacing w:after="0"/>
+        <w:ind w:left="720" w:firstLine="0"/>
+      </w:pPr>
+    </w:p>
+    <w:p>
+      <w:pPr>
+        <w:pStyle w:val="Heading3"/>
+      </w:pPr>
+      <w:r>
+        <w:t>Docker-compose (docker-compose.yml)</w:t>
+      </w:r>
+    </w:p>
+    <w:p>
+      <w:pPr>
+        <w:spacing w:after="0"/>
+      </w:pPr>
+      <w:r>
+        <w:rPr>
+          <w:color w:val="5B9BD5" w:themeColor="accent1"/>
+        </w:rPr>
+        <w:t>version</w:t>
+      </w:r>
+      <w:r>
+        <w:t>: ’3’</w:t>
+      </w:r>
+    </w:p>
+    <w:p>
+      <w:pPr>
+        <w:spacing w:after="0"/>
+      </w:pPr>
+      <w:r>
+        <w:rPr>
+          <w:color w:val="5B9BD5" w:themeColor="accent1"/>
+        </w:rPr>
+        <w:t>services</w:t>
+      </w:r>
+      <w:r>
+        <w:t>:</w:t>
+      </w:r>
+    </w:p>
+    <w:p>
+      <w:pPr>
+        <w:spacing w:after="0"/>
+      </w:pPr>
+      <w:r>
+        <w:tab/>
+      </w:r>
+      <w:r>
+        <w:rPr>
+          <w:color w:val="5B9BD5" w:themeColor="accent1"/>
+        </w:rPr>
+        <w:t>s1</w:t>
+      </w:r>
+      <w:r>
+        <w:t xml:space="preserve">: </w:t>
+      </w:r>
+    </w:p>
+    <w:p>
+      <w:pPr>
+        <w:spacing w:after="0"/>
+      </w:pPr>
+      <w:r>
+        <w:tab/>
+      </w:r>
+      <w:r>
+        <w:tab/>
+      </w:r>
+      <w:r>
+        <w:rPr>
+          <w:color w:val="5B9BD5" w:themeColor="accent1"/>
+        </w:rPr>
+        <w:t>image</w:t>
+      </w:r>
+      <w:r>
+        <w:t>: ’redis’</w:t>
+      </w:r>
+    </w:p>
+    <w:p>
+      <w:pPr>
+        <w:spacing w:after="0"/>
+      </w:pPr>
+      <w:r>
+        <w:tab/>
+      </w:r>
+      <w:r>
+        <w:rPr>
+          <w:color w:val="5B9BD5" w:themeColor="accent1"/>
+        </w:rPr>
+        <w:t>s2</w:t>
+      </w:r>
+      <w:r>
+        <w:t>:</w:t>
+      </w:r>
+    </w:p>
+    <w:p>
+      <w:pPr>
+        <w:spacing w:after="0"/>
+      </w:pPr>
+      <w:r>
+        <w:tab/>
+      </w:r>
+      <w:r>
+        <w:tab/>
+      </w:r>
+      <w:r>
+        <w:rPr>
+          <w:color w:val="5B9BD5" w:themeColor="accent1"/>
+        </w:rPr>
+        <w:t>restart</w:t>
+      </w:r>
+      <w:r>
+        <w:t xml:space="preserve">: always       </w:t>
+      </w:r>
+      <w:r>
+        <w:rPr>
+          <w:color w:val="70AD47" w:themeColor="accent6"/>
+        </w:rPr>
+        <w:t># on crash policy</w:t>
+      </w:r>
+    </w:p>
+    <w:p>
+      <w:pPr>
+        <w:spacing w:after="0"/>
+        <w:rPr>
+          <w:color w:val="70AD47" w:themeColor="accent6"/>
+        </w:rPr>
+      </w:pPr>
+      <w:r>
+        <w:tab/>
+      </w:r>
+      <w:r>
+        <w:tab/>
+      </w:r>
+      <w:r>
+        <w:rPr>
+          <w:color w:val="5B9BD5" w:themeColor="accent1"/>
+        </w:rPr>
+        <w:t>build</w:t>
+      </w:r>
+      <w:r>
+        <w:t>: .</w:t>
+      </w:r>
+      <w:r>
+        <w:tab/>
+      </w:r>
+      <w:r>
+        <w:tab/>
+      </w:r>
+      <w:r>
+        <w:rPr>
+          <w:color w:val="70AD47" w:themeColor="accent6"/>
+        </w:rPr>
+        <w:t xml:space="preserve">      # Built from dockerfile, image defined there</w:t>
+      </w:r>
+    </w:p>
+    <w:p>
+      <w:pPr>
+        <w:spacing w:after="0"/>
+      </w:pPr>
+      <w:r>
+        <w:tab/>
+      </w:r>
+      <w:r>
+        <w:tab/>
+      </w:r>
+      <w:r>
+        <w:rPr>
+          <w:color w:val="5B9BD5" w:themeColor="accent1"/>
+        </w:rPr>
+        <w:t>ports</w:t>
+      </w:r>
+      <w:r>
+        <w:t>:</w:t>
+      </w:r>
+    </w:p>
+    <w:p>
+      <w:pPr>
+        <w:spacing w:after="0"/>
+        <w:ind w:left="1440"/>
+      </w:pPr>
+      <w:r>
+        <w:t xml:space="preserve">    -  ”4001:8080”  </w:t>
+      </w:r>
+      <w:r>
+        <w:rPr>
+          <w:color w:val="70AD47" w:themeColor="accent6"/>
+        </w:rPr>
+        <w:t># array</w:t>
+      </w:r>
+    </w:p>
+    <w:p/>
+    <w:p/>
+    <w:p>
+      <w:pPr>
+        <w:spacing w:after="0"/>
+      </w:pPr>
+      <w:r>
+        <w:t>docker-compose up  (= docker run &lt;image&gt;)</w:t>
+      </w:r>
+    </w:p>
+    <w:p>
+      <w:pPr>
+        <w:spacing w:after="0"/>
+      </w:pPr>
+      <w:r>
+        <w:lastRenderedPageBreak/>
+        <w:t>docker-compose up –build (= docker build ., docker run &lt;image&gt;)</w:t>
+      </w:r>
+    </w:p>
+    <w:p>
+      <w:pPr>
+        <w:spacing w:after="0"/>
+      </w:pPr>
+    </w:p>
+    <w:p>
+      <w:pPr>
+        <w:spacing w:after="0"/>
+      </w:pPr>
+      <w:r>
+        <w:t>docker-compose up –d (open service in the background)</w:t>
+      </w:r>
+    </w:p>
+    <w:p>
+      <w:pPr>
+        <w:spacing w:after="0"/>
+      </w:pPr>
+      <w:r>
+        <w:t>docker-compose down (stop services facilitating using ’docker stop’s)</w:t>
+      </w:r>
+    </w:p>
+    <w:p>
+      <w:pPr>
+        <w:spacing w:after="0"/>
+      </w:pPr>
+    </w:p>
+    <w:p>
+      <w:pPr>
+        <w:spacing w:after="0"/>
+        <w:ind w:left="3240" w:hanging="2520"/>
+      </w:pPr>
+      <w:r>
+        <w:t xml:space="preserve">On crash restart policies: </w:t>
+      </w:r>
+      <w:r>
+        <w:rPr>
+          <w:b/>
+        </w:rPr>
+        <w:t>”</w:t>
+      </w:r>
+      <w:r>
+        <w:rPr>
+          <w:b/>
+        </w:rPr>
+        <w:t>no</w:t>
+      </w:r>
+      <w:r>
+        <w:rPr>
+          <w:b/>
+        </w:rPr>
+        <w:t>”</w:t>
+      </w:r>
+      <w:r>
+        <w:t xml:space="preserve">, </w:t>
+      </w:r>
+      <w:r>
+        <w:rPr>
+          <w:b/>
+        </w:rPr>
+        <w:t>always</w:t>
+      </w:r>
+      <w:r>
+        <w:t xml:space="preserve">, </w:t>
+      </w:r>
+      <w:r>
+        <w:rPr>
+          <w:b/>
+        </w:rPr>
+        <w:t>unless-stopped</w:t>
+      </w:r>
+      <w:r>
+        <w:t xml:space="preserve"> (always restart except on forced close, </w:t>
+      </w:r>
+      <w:r>
+        <w:rPr>
+          <w:b/>
+        </w:rPr>
+        <w:t>on-failure</w:t>
+      </w:r>
+      <w:r>
+        <w:t xml:space="preserve"> (exit code is not 0)</w:t>
+      </w:r>
+    </w:p>
+    <w:p>
+      <w:pPr>
+        <w:spacing w:after="0"/>
+        <w:ind w:left="3240" w:hanging="2520"/>
+      </w:pPr>
+    </w:p>
+    <w:p>
+      <w:pPr>
+        <w:spacing w:after="0"/>
+        <w:ind w:left="2790" w:hanging="2070"/>
+      </w:pPr>
+      <w:r>
+        <w:t xml:space="preserve">docker-compose ps (will look for docker-compose.yml and finds the running containters defined there) </w:t>
+      </w:r>
+    </w:p>
+    <w:p>
+      <w:pPr>
+        <w:spacing w:after="0"/>
+        <w:ind w:left="720" w:firstLine="0"/>
+      </w:pPr>
+    </w:p>
+    <w:p>
+      <w:pPr>
+        <w:pStyle w:val="Heading3"/>
+      </w:pPr>
+      <w:r>
+        <w:t>Docker</w:t>
+      </w:r>
+      <w:r>
+        <w:t xml:space="preserve"> volume</w:t>
+      </w:r>
+    </w:p>
+    <w:p/>
+    <w:p>
+      <w:pPr>
+        <w:pStyle w:val="Heading3"/>
+      </w:pPr>
+      <w:r>
+        <w:t>Docker</w:t>
+      </w:r>
+    </w:p>
+    <w:p/>
+    <w:p/>
     <w:p>
       <w:pPr>
         <w:pStyle w:val="Heading2"/>
@@ -31037,6 +31836,7 @@
         <w:ind w:firstLine="0"/>
       </w:pPr>
       <w:r>
+        <w:lastRenderedPageBreak/>
         <w:tab/>
       </w:r>
       <w:r>
@@ -31150,15 +31950,7 @@
         <w:rPr>
           <w:color w:val="2E74B5" w:themeColor="accent1" w:themeShade="BF"/>
         </w:rPr>
-        <w:t xml:space="preserve">\in \notin </w:t>
-      </w:r>
-      <w:bookmarkStart w:id="39" w:name="_GoBack"/>
-      <w:bookmarkEnd w:id="39"/>
-      <w:r>
-        <w:rPr>
-          <w:color w:val="2E74B5" w:themeColor="accent1" w:themeShade="BF"/>
-        </w:rPr>
-        <w:t xml:space="preserve">\subset \subseteq \cap </w:t>
+        <w:t xml:space="preserve">\in \notin \subset \subseteq \cap </w:t>
       </w:r>
       <w:r>
         <w:t xml:space="preserve">(intersection) </w:t>
@@ -31208,7 +32000,6 @@
         <w:rPr>
           <w:u w:val="single"/>
         </w:rPr>
-        <w:lastRenderedPageBreak/>
         <w:t>Matrix</w:t>
       </w:r>
       <w:r>
@@ -31259,7 +32050,23 @@
           <w:sz w:val="20"/>
           <w:szCs w:val="20"/>
         </w:rPr>
-        <w:t>{bmatrix}</w:t>
+        <w:t>{</w:t>
+      </w:r>
+      <w:r>
+        <w:rPr>
+          <w:rFonts w:ascii="Consolas" w:hAnsi="Consolas"/>
+          <w:sz w:val="20"/>
+          <w:szCs w:val="20"/>
+        </w:rPr>
+        <w:t>pmatrix/</w:t>
+      </w:r>
+      <w:r>
+        <w:rPr>
+          <w:rFonts w:ascii="Consolas" w:hAnsi="Consolas"/>
+          <w:sz w:val="20"/>
+          <w:szCs w:val="20"/>
+        </w:rPr>
+        <w:t>bmatrix}</w:t>
       </w:r>
     </w:p>
     <w:p>
@@ -31348,7 +32155,7 @@
           <w:sz w:val="20"/>
           <w:szCs w:val="20"/>
         </w:rPr>
-        <w:t>{bmatrix}^T</w:t>
+        <w:t>{pmatrix/bmatrix}^T</w:t>
       </w:r>
     </w:p>
     <w:p>
@@ -32029,6 +32836,7 @@
           <w:noProof/>
           <w:lang w:eastAsia="hu-HU"/>
         </w:rPr>
+        <w:lastRenderedPageBreak/>
         <w:drawing>
           <wp:anchor distT="0" distB="0" distL="114300" distR="114300" simplePos="0" relativeHeight="251695104" behindDoc="0" locked="0" layoutInCell="1" allowOverlap="1" wp14:anchorId="34C386B7" wp14:editId="4DB9ABCB">
             <wp:simplePos x="0" y="0"/>
@@ -32090,42 +32898,156 @@
     </w:p>
     <w:p/>
     <w:p/>
-    <w:p/>
+    <w:p>
+      <w:pPr>
+        <w:pStyle w:val="Heading3"/>
+      </w:pPr>
+      <w:r>
+        <w:t>Formatting</w:t>
+      </w:r>
+    </w:p>
+    <w:p>
+      <w:pPr>
+        <w:spacing w:after="0"/>
+      </w:pPr>
+      <w:r>
+        <w:rPr>
+          <w:b/>
+        </w:rPr>
+        <w:t xml:space="preserve">bold: </w:t>
+      </w:r>
+      <w:r>
+        <w:t>\textbf{...}</w:t>
+      </w:r>
+    </w:p>
+    <w:p>
+      <w:pPr>
+        <w:spacing w:after="0"/>
+      </w:pPr>
+      <w:r>
+        <w:rPr>
+          <w:b/>
+        </w:rPr>
+        <w:t xml:space="preserve">underline: </w:t>
+      </w:r>
+      <w:r>
+        <w:t>\underline{}</w:t>
+      </w:r>
+    </w:p>
+    <w:p>
+      <w:pPr>
+        <w:spacing w:after="0"/>
+      </w:pPr>
+      <w:r>
+        <w:rPr>
+          <w:b/>
+        </w:rPr>
+        <w:t xml:space="preserve">italic: </w:t>
+      </w:r>
+      <w:r>
+        <w:t>\textit{...}</w:t>
+      </w:r>
+    </w:p>
+    <w:p>
+      <w:pPr>
+        <w:spacing w:after="0"/>
+      </w:pPr>
+      <w:r>
+        <w:rPr>
+          <w:b/>
+        </w:rPr>
+        <w:t xml:space="preserve">emphasize: </w:t>
+      </w:r>
+      <w:r>
+        <w:t xml:space="preserve">\emph{...} </w:t>
+      </w:r>
+      <w:r>
+        <w:tab/>
+        <w:t>% effect depends on the context</w:t>
+      </w:r>
+    </w:p>
+    <w:p>
+      <w:pPr>
+        <w:spacing w:after="0"/>
+      </w:pPr>
+    </w:p>
+    <w:p>
+      <w:pPr>
+        <w:spacing w:after="0"/>
+      </w:pPr>
+      <w:r>
+        <w:t>\chapter{Intro} \section{...} \subsection{...} \section*{no #}</w:t>
+      </w:r>
+    </w:p>
+    <w:p>
+      <w:pPr>
+        <w:spacing w:after="0"/>
+      </w:pPr>
+      <w:r>
+        <w:t>\begin{itemize/enumerate}</w:t>
+      </w:r>
+    </w:p>
+    <w:p>
+      <w:pPr>
+        <w:spacing w:after="0"/>
+      </w:pPr>
+      <w:r>
+        <w:tab/>
+        <w:t>\item ... % will insert bullett/number</w:t>
+      </w:r>
+    </w:p>
+    <w:p>
+      <w:pPr>
+        <w:spacing w:after="0"/>
+      </w:pPr>
+      <w:r>
+        <w:tab/>
+        <w:t>\item ... % will insert bullett/number</w:t>
+      </w:r>
+    </w:p>
+    <w:p>
+      <w:pPr>
+        <w:spacing w:after="0"/>
+      </w:pPr>
+      <w:r>
+        <w:t>\end{itemize/enumerate}</w:t>
+      </w:r>
+    </w:p>
     <w:p>
       <w:pPr>
         <w:pStyle w:val="Heading1"/>
       </w:pPr>
-      <w:bookmarkStart w:id="40" w:name="_Toc66140860"/>
+      <w:bookmarkStart w:id="39" w:name="_Toc66140860"/>
       <w:r>
         <w:lastRenderedPageBreak/>
         <w:t>Machine Learning</w:t>
       </w:r>
+      <w:bookmarkEnd w:id="39"/>
+    </w:p>
+    <w:p>
+      <w:pPr>
+        <w:ind w:hanging="720"/>
+      </w:pPr>
+    </w:p>
+    <w:p>
+      <w:pPr>
+        <w:pStyle w:val="Heading2"/>
+      </w:pPr>
+      <w:bookmarkStart w:id="40" w:name="_Toc66140861"/>
+      <w:r>
+        <w:t>Types of Machine Learning systems</w:t>
+      </w:r>
       <w:bookmarkEnd w:id="40"/>
     </w:p>
     <w:p>
       <w:pPr>
-        <w:ind w:hanging="720"/>
-      </w:pPr>
-    </w:p>
-    <w:p>
-      <w:pPr>
-        <w:pStyle w:val="Heading2"/>
-      </w:pPr>
-      <w:bookmarkStart w:id="41" w:name="_Toc66140861"/>
-      <w:r>
-        <w:t>Types of Machine Learning systems</w:t>
+        <w:pStyle w:val="Heading3"/>
+      </w:pPr>
+      <w:bookmarkStart w:id="41" w:name="_Toc66140862"/>
+      <w:r>
+        <w:t>Supervised / Unsupervised / Semisupervised / Reinforcement</w:t>
       </w:r>
       <w:bookmarkEnd w:id="41"/>
-    </w:p>
-    <w:p>
-      <w:pPr>
-        <w:pStyle w:val="Heading3"/>
-      </w:pPr>
-      <w:bookmarkStart w:id="42" w:name="_Toc66140862"/>
-      <w:r>
-        <w:t>Supervised / Unsupervised / Semisupervised / Reinforcement</w:t>
-      </w:r>
-      <w:bookmarkEnd w:id="42"/>
     </w:p>
     <w:p>
       <w:pPr>
@@ -32171,10 +33093,41 @@
       <w:pPr>
         <w:pStyle w:val="Heading3"/>
       </w:pPr>
-      <w:bookmarkStart w:id="43" w:name="_Toc66140863"/>
+      <w:bookmarkStart w:id="42" w:name="_Toc66140863"/>
       <w:r>
         <w:t>Batch / Online</w:t>
       </w:r>
+      <w:bookmarkEnd w:id="42"/>
+    </w:p>
+    <w:p>
+      <w:pPr>
+        <w:spacing w:after="0"/>
+        <w:ind w:left="720" w:firstLine="0"/>
+      </w:pPr>
+      <w:r>
+        <w:t>Batch: The system must be retrained from scratch with the full dataset on every new version</w:t>
+      </w:r>
+    </w:p>
+    <w:p>
+      <w:pPr>
+        <w:spacing w:after="0"/>
+        <w:ind w:left="720" w:firstLine="0"/>
+      </w:pPr>
+      <w:r>
+        <w:t xml:space="preserve">Online: The system can be trained incrementally by feeding it data instances either </w:t>
+      </w:r>
+      <w:r>
+        <w:t>individually or in mini-batches</w:t>
+      </w:r>
+    </w:p>
+    <w:p>
+      <w:pPr>
+        <w:pStyle w:val="Heading3"/>
+      </w:pPr>
+      <w:bookmarkStart w:id="43" w:name="_Toc66140864"/>
+      <w:r>
+        <w:t>Instance-based / Model-based</w:t>
+      </w:r>
       <w:bookmarkEnd w:id="43"/>
     </w:p>
     <w:p>
@@ -32183,7 +33136,7 @@
         <w:ind w:left="720" w:firstLine="0"/>
       </w:pPr>
       <w:r>
-        <w:t>Batch: The system must be retrained from scratch with the full dataset on every new version</w:t>
+        <w:t>Instance-based: Similarity to the already learnt examples is measured on new cases</w:t>
       </w:r>
     </w:p>
     <w:p>
@@ -32192,55 +33145,24 @@
         <w:ind w:left="720" w:firstLine="0"/>
       </w:pPr>
       <w:r>
-        <w:t xml:space="preserve">Online: The system can be trained incrementally by feeding it data instances either </w:t>
-      </w:r>
-      <w:r>
-        <w:t>individually or in mini-batches</w:t>
-      </w:r>
-    </w:p>
-    <w:p>
-      <w:pPr>
-        <w:pStyle w:val="Heading3"/>
-      </w:pPr>
-      <w:bookmarkStart w:id="44" w:name="_Toc66140864"/>
-      <w:r>
-        <w:t>Instance-based / Model-based</w:t>
+        <w:t>Model-based: Build a model from the learnt examples and make predictions according to the model.</w:t>
+      </w:r>
+    </w:p>
+    <w:p>
+      <w:pPr>
+        <w:pStyle w:val="Heading2"/>
+      </w:pPr>
+      <w:bookmarkStart w:id="44" w:name="_Toc66140865"/>
+      <w:r>
+        <w:t>Chall</w:t>
+      </w:r>
+      <w:r>
+        <w:t>e</w:t>
+      </w:r>
+      <w:r>
+        <w:t>nges of Machine Learning</w:t>
       </w:r>
       <w:bookmarkEnd w:id="44"/>
-    </w:p>
-    <w:p>
-      <w:pPr>
-        <w:spacing w:after="0"/>
-        <w:ind w:left="720" w:firstLine="0"/>
-      </w:pPr>
-      <w:r>
-        <w:t>Instance-based: Similarity to the already learnt examples is measured on new cases</w:t>
-      </w:r>
-    </w:p>
-    <w:p>
-      <w:pPr>
-        <w:spacing w:after="0"/>
-        <w:ind w:left="720" w:firstLine="0"/>
-      </w:pPr>
-      <w:r>
-        <w:t>Model-based: Build a model from the learnt examples and make predictions according to the model.</w:t>
-      </w:r>
-    </w:p>
-    <w:p>
-      <w:pPr>
-        <w:pStyle w:val="Heading2"/>
-      </w:pPr>
-      <w:bookmarkStart w:id="45" w:name="_Toc66140865"/>
-      <w:r>
-        <w:t>Chall</w:t>
-      </w:r>
-      <w:r>
-        <w:t>e</w:t>
-      </w:r>
-      <w:r>
-        <w:t>nges of Machine Learning</w:t>
-      </w:r>
-      <w:bookmarkEnd w:id="45"/>
     </w:p>
     <w:p>
       <w:pPr>
@@ -32314,12 +33236,12 @@
       <w:pPr>
         <w:pStyle w:val="Heading2"/>
       </w:pPr>
-      <w:bookmarkStart w:id="46" w:name="_Toc66140866"/>
+      <w:bookmarkStart w:id="45" w:name="_Toc66140866"/>
       <w:r>
         <w:lastRenderedPageBreak/>
         <w:t>Testing and Validating</w:t>
       </w:r>
-      <w:bookmarkEnd w:id="46"/>
+      <w:bookmarkEnd w:id="45"/>
     </w:p>
     <w:p>
       <w:pPr>
@@ -32416,11 +33338,11 @@
       <w:pPr>
         <w:pStyle w:val="Heading2"/>
       </w:pPr>
-      <w:bookmarkStart w:id="47" w:name="_Toc66140867"/>
+      <w:bookmarkStart w:id="46" w:name="_Toc66140867"/>
       <w:r>
         <w:t>Scaling</w:t>
       </w:r>
-      <w:bookmarkEnd w:id="47"/>
+      <w:bookmarkEnd w:id="46"/>
     </w:p>
     <w:p>
       <w:pPr>
@@ -32616,60 +33538,60 @@
       <w:pPr>
         <w:pStyle w:val="Heading1"/>
       </w:pPr>
-      <w:bookmarkStart w:id="48" w:name="_Toc66140868"/>
+      <w:bookmarkStart w:id="47" w:name="_Toc66140868"/>
       <w:r>
         <w:lastRenderedPageBreak/>
         <w:t>Data Science workflow</w:t>
       </w:r>
+      <w:bookmarkEnd w:id="47"/>
+    </w:p>
+    <w:p>
+      <w:pPr>
+        <w:ind w:firstLine="0"/>
+      </w:pPr>
+    </w:p>
+    <w:p>
+      <w:pPr>
+        <w:pStyle w:val="Heading2"/>
+      </w:pPr>
+      <w:bookmarkStart w:id="48" w:name="_Toc66140869"/>
+      <w:r>
+        <w:t>Panelek</w:t>
+      </w:r>
       <w:bookmarkEnd w:id="48"/>
     </w:p>
     <w:p>
       <w:pPr>
-        <w:ind w:firstLine="0"/>
-      </w:pPr>
-    </w:p>
-    <w:p>
-      <w:pPr>
         <w:pStyle w:val="Heading2"/>
       </w:pPr>
-      <w:bookmarkStart w:id="49" w:name="_Toc66140869"/>
-      <w:r>
-        <w:t>Panelek</w:t>
+      <w:bookmarkStart w:id="49" w:name="_Toc66140870"/>
+      <w:r>
+        <w:t>Kényelmi funkciók</w:t>
       </w:r>
       <w:bookmarkEnd w:id="49"/>
     </w:p>
-    <w:p>
-      <w:pPr>
-        <w:pStyle w:val="Heading2"/>
-      </w:pPr>
-      <w:bookmarkStart w:id="50" w:name="_Toc66140870"/>
-      <w:r>
-        <w:t>Kényelmi funkciók</w:t>
-      </w:r>
-      <w:bookmarkEnd w:id="50"/>
-    </w:p>
     <w:p/>
     <w:p>
       <w:pPr>
         <w:pStyle w:val="Heading1"/>
       </w:pPr>
-      <w:bookmarkStart w:id="51" w:name="_Toc66140871"/>
+      <w:bookmarkStart w:id="50" w:name="_Toc66140871"/>
       <w:bookmarkEnd w:id="1"/>
       <w:r>
         <w:lastRenderedPageBreak/>
         <w:t>Scikit-learn utilities</w:t>
       </w:r>
+      <w:bookmarkEnd w:id="50"/>
+    </w:p>
+    <w:p>
+      <w:pPr>
+        <w:pStyle w:val="Heading2"/>
+      </w:pPr>
+      <w:bookmarkStart w:id="51" w:name="_Toc66140872"/>
+      <w:r>
+        <w:t>Datasets</w:t>
+      </w:r>
       <w:bookmarkEnd w:id="51"/>
-    </w:p>
-    <w:p>
-      <w:pPr>
-        <w:pStyle w:val="Heading2"/>
-      </w:pPr>
-      <w:bookmarkStart w:id="52" w:name="_Toc66140872"/>
-      <w:r>
-        <w:t>Datasets</w:t>
-      </w:r>
-      <w:bookmarkEnd w:id="52"/>
     </w:p>
     <w:p>
       <w:pPr>
@@ -32809,11 +33731,11 @@
       <w:pPr>
         <w:pStyle w:val="Heading2"/>
       </w:pPr>
-      <w:bookmarkStart w:id="53" w:name="_Toc66140873"/>
+      <w:bookmarkStart w:id="52" w:name="_Toc66140873"/>
       <w:r>
         <w:t>Test-train split and cross validation</w:t>
       </w:r>
-      <w:bookmarkEnd w:id="53"/>
+      <w:bookmarkEnd w:id="52"/>
     </w:p>
     <w:p>
       <w:pPr>
@@ -33103,19 +34025,34 @@
       <w:pPr>
         <w:pStyle w:val="Heading2"/>
       </w:pPr>
-      <w:bookmarkStart w:id="54" w:name="_Toc66140874"/>
+      <w:bookmarkStart w:id="53" w:name="_Toc66140874"/>
       <w:r>
         <w:t>Clustering</w:t>
       </w:r>
+      <w:bookmarkEnd w:id="53"/>
+    </w:p>
+    <w:p>
+      <w:pPr>
+        <w:pStyle w:val="Heading3"/>
+      </w:pPr>
+      <w:bookmarkStart w:id="54" w:name="_Toc66140875"/>
+      <w:r>
+        <w:t>Agglomerative Clustering</w:t>
+      </w:r>
       <w:bookmarkEnd w:id="54"/>
     </w:p>
     <w:p>
+      <w:r>
+        <w:t>// TODO</w:t>
+      </w:r>
+    </w:p>
+    <w:p>
       <w:pPr>
         <w:pStyle w:val="Heading3"/>
       </w:pPr>
-      <w:bookmarkStart w:id="55" w:name="_Toc66140875"/>
-      <w:r>
-        <w:t>Agglomerative Clustering</w:t>
+      <w:bookmarkStart w:id="55" w:name="_Toc66140876"/>
+      <w:r>
+        <w:t>K-Means Clustering</w:t>
       </w:r>
       <w:bookmarkEnd w:id="55"/>
     </w:p>
@@ -33128,9 +34065,9 @@
       <w:pPr>
         <w:pStyle w:val="Heading3"/>
       </w:pPr>
-      <w:bookmarkStart w:id="56" w:name="_Toc66140876"/>
-      <w:r>
-        <w:t>K-Means Clustering</w:t>
+      <w:bookmarkStart w:id="56" w:name="_Toc66140877"/>
+      <w:r>
+        <w:t>DBSCAN (Density-Based) Clustering</w:t>
       </w:r>
       <w:bookmarkEnd w:id="56"/>
     </w:p>
@@ -33139,27 +34076,22 @@
         <w:t>// TODO</w:t>
       </w:r>
     </w:p>
-    <w:p>
-      <w:pPr>
-        <w:pStyle w:val="Heading3"/>
-      </w:pPr>
-      <w:bookmarkStart w:id="57" w:name="_Toc66140877"/>
-      <w:r>
-        <w:t>DBSCAN (Density-Based) Clustering</w:t>
+    <w:p/>
+    <w:p>
+      <w:pPr>
+        <w:pStyle w:val="Heading2"/>
+      </w:pPr>
+      <w:bookmarkStart w:id="57" w:name="_Toc66140878"/>
+      <w:r>
+        <w:t>Egyéb</w:t>
       </w:r>
       <w:bookmarkEnd w:id="57"/>
     </w:p>
     <w:p>
-      <w:r>
-        <w:t>// TODO</w:t>
-      </w:r>
-    </w:p>
-    <w:p/>
-    <w:p>
       <w:pPr>
         <w:pStyle w:val="Heading2"/>
       </w:pPr>
-      <w:bookmarkStart w:id="58" w:name="_Toc66140878"/>
+      <w:bookmarkStart w:id="58" w:name="_Toc66140879"/>
       <w:r>
         <w:t>Egyéb</w:t>
       </w:r>
@@ -33169,21 +34101,11 @@
       <w:pPr>
         <w:pStyle w:val="Heading2"/>
       </w:pPr>
-      <w:bookmarkStart w:id="59" w:name="_Toc66140879"/>
+      <w:bookmarkStart w:id="59" w:name="_Toc66140880"/>
       <w:r>
         <w:t>Egyéb</w:t>
       </w:r>
       <w:bookmarkEnd w:id="59"/>
-    </w:p>
-    <w:p>
-      <w:pPr>
-        <w:pStyle w:val="Heading2"/>
-      </w:pPr>
-      <w:bookmarkStart w:id="60" w:name="_Toc66140880"/>
-      <w:r>
-        <w:t>Egyéb</w:t>
-      </w:r>
-      <w:bookmarkEnd w:id="60"/>
     </w:p>
     <w:p/>
     <w:p/>
@@ -33191,27 +34113,27 @@
       <w:pPr>
         <w:pStyle w:val="Heading1"/>
       </w:pPr>
-      <w:bookmarkStart w:id="61" w:name="_Toc66140881"/>
+      <w:bookmarkStart w:id="60" w:name="_Toc66140881"/>
       <w:r>
         <w:lastRenderedPageBreak/>
         <w:t>Classification</w:t>
       </w:r>
+      <w:bookmarkEnd w:id="60"/>
+    </w:p>
+    <w:p>
+      <w:r>
+        <w:t>During classification we are predicting classes.</w:t>
+      </w:r>
+    </w:p>
+    <w:p>
+      <w:pPr>
+        <w:pStyle w:val="Heading2"/>
+      </w:pPr>
+      <w:bookmarkStart w:id="61" w:name="_Toc66140882"/>
+      <w:r>
+        <w:t>Linear model</w:t>
+      </w:r>
       <w:bookmarkEnd w:id="61"/>
-    </w:p>
-    <w:p>
-      <w:r>
-        <w:t>During classification we are predicting classes.</w:t>
-      </w:r>
-    </w:p>
-    <w:p>
-      <w:pPr>
-        <w:pStyle w:val="Heading2"/>
-      </w:pPr>
-      <w:bookmarkStart w:id="62" w:name="_Toc66140882"/>
-      <w:r>
-        <w:t>Linear model</w:t>
-      </w:r>
-      <w:bookmarkEnd w:id="62"/>
     </w:p>
     <w:p>
       <w:pPr>
@@ -33364,14 +34286,14 @@
       <w:pPr>
         <w:pStyle w:val="Heading2"/>
       </w:pPr>
-      <w:bookmarkStart w:id="63" w:name="_Toc66140883"/>
+      <w:bookmarkStart w:id="62" w:name="_Toc66140883"/>
       <w:r>
         <w:t>Confusion Matrix</w:t>
       </w:r>
       <w:r>
         <w:t xml:space="preserve"> and ROC Curve</w:t>
       </w:r>
-      <w:bookmarkEnd w:id="63"/>
+      <w:bookmarkEnd w:id="62"/>
     </w:p>
     <w:p>
       <w:pPr>
@@ -34140,11 +35062,11 @@
       <w:pPr>
         <w:pStyle w:val="Heading3"/>
       </w:pPr>
-      <w:bookmarkStart w:id="64" w:name="_Toc66140884"/>
+      <w:bookmarkStart w:id="63" w:name="_Toc66140884"/>
       <w:r>
         <w:t>Precision</w:t>
       </w:r>
-      <w:bookmarkEnd w:id="64"/>
+      <w:bookmarkEnd w:id="63"/>
     </w:p>
     <w:p>
       <w:pPr>
@@ -34205,11 +35127,11 @@
       <w:pPr>
         <w:pStyle w:val="Heading3"/>
       </w:pPr>
-      <w:bookmarkStart w:id="65" w:name="_Toc66140885"/>
+      <w:bookmarkStart w:id="64" w:name="_Toc66140885"/>
       <w:r>
         <w:t>Recall</w:t>
       </w:r>
-      <w:bookmarkEnd w:id="65"/>
+      <w:bookmarkEnd w:id="64"/>
     </w:p>
     <w:p>
       <w:pPr>
@@ -34290,14 +35212,14 @@
       <w:pPr>
         <w:pStyle w:val="Heading3"/>
       </w:pPr>
-      <w:bookmarkStart w:id="66" w:name="_Toc66140886"/>
+      <w:bookmarkStart w:id="65" w:name="_Toc66140886"/>
       <w:r>
         <w:t>F1 Score</w:t>
       </w:r>
       <w:r>
         <w:t xml:space="preserve"> and Precision-Recall tradeoff</w:t>
       </w:r>
-      <w:bookmarkEnd w:id="66"/>
+      <w:bookmarkEnd w:id="65"/>
     </w:p>
     <w:p>
       <w:pPr>
@@ -35647,10 +36569,53 @@
       <w:pPr>
         <w:pStyle w:val="Heading2"/>
       </w:pPr>
-      <w:bookmarkStart w:id="67" w:name="_Toc66140887"/>
+      <w:bookmarkStart w:id="66" w:name="_Toc66140887"/>
       <w:r>
         <w:t>Multiclass Classification</w:t>
       </w:r>
+      <w:bookmarkEnd w:id="66"/>
+    </w:p>
+    <w:p>
+      <w:pPr>
+        <w:spacing w:after="0"/>
+        <w:ind w:firstLine="0"/>
+      </w:pPr>
+      <w:r>
+        <w:t>Doing multiclass classification is not always supported natively by the most frequent classif</w:t>
+      </w:r>
+      <w:r>
+        <w:t>ication</w:t>
+      </w:r>
+      <w:r>
+        <w:t xml:space="preserve"> algorithms. Thus, the problem of multiclass classificiation is often reduced to multiple binary classification problems.</w:t>
+      </w:r>
+    </w:p>
+    <w:p>
+      <w:pPr>
+        <w:spacing w:after="0"/>
+        <w:ind w:firstLine="0"/>
+      </w:pPr>
+    </w:p>
+    <w:p>
+      <w:pPr>
+        <w:spacing w:after="0"/>
+        <w:ind w:firstLine="0"/>
+      </w:pPr>
+      <w:r>
+        <w:t>The examples below will show two different approach to solve the 10-digit handwriting recognition problem.</w:t>
+      </w:r>
+    </w:p>
+    <w:p>
+      <w:pPr>
+        <w:pStyle w:val="Heading3"/>
+      </w:pPr>
+      <w:bookmarkStart w:id="67" w:name="_Toc66140888"/>
+      <w:r>
+        <w:t>One versus All</w:t>
+      </w:r>
+      <w:r>
+        <w:t xml:space="preserve"> (One versus Rest)</w:t>
+      </w:r>
       <w:bookmarkEnd w:id="67"/>
     </w:p>
     <w:p>
@@ -35659,18 +36624,11 @@
         <w:ind w:firstLine="0"/>
       </w:pPr>
       <w:r>
-        <w:t>Doing multiclass classification is not always supported natively by the most frequent classif</w:t>
-      </w:r>
-      <w:r>
-        <w:t>ication</w:t>
-      </w:r>
-      <w:r>
-        <w:t xml:space="preserve"> algorithms. Thus, the problem of multiclass classificiation is often reduced to multiple binary classification problems.</w:t>
-      </w:r>
-    </w:p>
-    <w:p>
-      <w:pPr>
-        <w:spacing w:after="0"/>
+        <w:t>Make 10 binary classifier that tells whether the given digit is 0, 1, ..., 9 or not.</w:t>
+      </w:r>
+    </w:p>
+    <w:p>
+      <w:pPr>
         <w:ind w:firstLine="0"/>
       </w:pPr>
     </w:p>
@@ -35680,19 +36638,16 @@
         <w:ind w:firstLine="0"/>
       </w:pPr>
       <w:r>
-        <w:t>The examples below will show two different approach to solve the 10-digit handwriting recognition problem.</w:t>
+        <w:t>On a newly introduced digit we run all these 10 classifiers and select the class whose classifier outputs the highest score.</w:t>
       </w:r>
     </w:p>
     <w:p>
       <w:pPr>
         <w:pStyle w:val="Heading3"/>
       </w:pPr>
-      <w:bookmarkStart w:id="68" w:name="_Toc66140888"/>
-      <w:r>
-        <w:t>One versus All</w:t>
-      </w:r>
-      <w:r>
-        <w:t xml:space="preserve"> (One versus Rest)</w:t>
+      <w:bookmarkStart w:id="68" w:name="_Toc66140889"/>
+      <w:r>
+        <w:t>One versus One</w:t>
       </w:r>
       <w:bookmarkEnd w:id="68"/>
     </w:p>
@@ -35702,11 +36657,12 @@
         <w:ind w:firstLine="0"/>
       </w:pPr>
       <w:r>
-        <w:t>Make 10 binary classifier that tells whether the given digit is 0, 1, ..., 9 or not.</w:t>
-      </w:r>
-    </w:p>
-    <w:p>
-      <w:pPr>
+        <w:t xml:space="preserve">This method trains a binary classifier for all possible pairs (45 for the current problem) </w:t>
+      </w:r>
+    </w:p>
+    <w:p>
+      <w:pPr>
+        <w:spacing w:after="0"/>
         <w:ind w:firstLine="0"/>
       </w:pPr>
     </w:p>
@@ -35716,52 +36672,18 @@
         <w:ind w:firstLine="0"/>
       </w:pPr>
       <w:r>
-        <w:t>On a newly introduced digit we run all these 10 classifiers and select the class whose classifier outputs the highest score.</w:t>
-      </w:r>
-    </w:p>
-    <w:p>
-      <w:pPr>
-        <w:pStyle w:val="Heading3"/>
-      </w:pPr>
-      <w:bookmarkStart w:id="69" w:name="_Toc66140889"/>
-      <w:r>
-        <w:t>One versus One</w:t>
+        <w:t>Run all 45 classifiers on a digit never seen before and choose the class that wins the most.</w:t>
+      </w:r>
+    </w:p>
+    <w:p>
+      <w:pPr>
+        <w:pStyle w:val="Heading2"/>
+      </w:pPr>
+      <w:bookmarkStart w:id="69" w:name="_Toc66140890"/>
+      <w:r>
+        <w:t>Egyéb</w:t>
       </w:r>
       <w:bookmarkEnd w:id="69"/>
-    </w:p>
-    <w:p>
-      <w:pPr>
-        <w:spacing w:after="0"/>
-        <w:ind w:firstLine="0"/>
-      </w:pPr>
-      <w:r>
-        <w:t xml:space="preserve">This method trains a binary classifier for all possible pairs (45 for the current problem) </w:t>
-      </w:r>
-    </w:p>
-    <w:p>
-      <w:pPr>
-        <w:spacing w:after="0"/>
-        <w:ind w:firstLine="0"/>
-      </w:pPr>
-    </w:p>
-    <w:p>
-      <w:pPr>
-        <w:spacing w:after="0"/>
-        <w:ind w:firstLine="0"/>
-      </w:pPr>
-      <w:r>
-        <w:t>Run all 45 classifiers on a digit never seen before and choose the class that wins the most.</w:t>
-      </w:r>
-    </w:p>
-    <w:p>
-      <w:pPr>
-        <w:pStyle w:val="Heading2"/>
-      </w:pPr>
-      <w:bookmarkStart w:id="70" w:name="_Toc66140890"/>
-      <w:r>
-        <w:t>Egyéb</w:t>
-      </w:r>
-      <w:bookmarkEnd w:id="70"/>
     </w:p>
     <w:p/>
     <w:p/>
@@ -35769,43 +36691,43 @@
       <w:pPr>
         <w:pStyle w:val="Heading1"/>
       </w:pPr>
-      <w:bookmarkStart w:id="71" w:name="_Toc66140891"/>
+      <w:bookmarkStart w:id="70" w:name="_Toc66140891"/>
       <w:r>
         <w:lastRenderedPageBreak/>
         <w:t>Classification</w:t>
       </w:r>
-      <w:bookmarkEnd w:id="71"/>
+      <w:bookmarkEnd w:id="70"/>
     </w:p>
     <w:p>
       <w:pPr>
         <w:pStyle w:val="Heading1"/>
       </w:pPr>
-      <w:bookmarkStart w:id="72" w:name="_Toc66140892"/>
+      <w:bookmarkStart w:id="71" w:name="_Toc66140892"/>
       <w:r>
         <w:lastRenderedPageBreak/>
         <w:t>Neural Networks</w:t>
       </w:r>
+      <w:bookmarkEnd w:id="71"/>
+    </w:p>
+    <w:p>
+      <w:pPr>
+        <w:pStyle w:val="Heading2"/>
+      </w:pPr>
+      <w:bookmarkStart w:id="72" w:name="_Toc66140893"/>
+      <w:r>
+        <w:t>Forward and Backpropagation</w:t>
+      </w:r>
       <w:bookmarkEnd w:id="72"/>
     </w:p>
     <w:p>
       <w:pPr>
-        <w:pStyle w:val="Heading2"/>
-      </w:pPr>
-      <w:bookmarkStart w:id="73" w:name="_Toc66140893"/>
-      <w:r>
-        <w:t>Forward and Backpropagation</w:t>
+        <w:pStyle w:val="Heading3"/>
+      </w:pPr>
+      <w:bookmarkStart w:id="73" w:name="_Toc66140894"/>
+      <w:r>
+        <w:t>Math</w:t>
       </w:r>
       <w:bookmarkEnd w:id="73"/>
-    </w:p>
-    <w:p>
-      <w:pPr>
-        <w:pStyle w:val="Heading3"/>
-      </w:pPr>
-      <w:bookmarkStart w:id="74" w:name="_Toc66140894"/>
-      <w:r>
-        <w:t>Math</w:t>
-      </w:r>
-      <w:bookmarkEnd w:id="74"/>
     </w:p>
     <w:p>
       <w:pPr>
@@ -35943,7 +36865,7 @@
       <w:pPr>
         <w:pStyle w:val="Heading3"/>
       </w:pPr>
-      <w:bookmarkStart w:id="75" w:name="_Toc66140895"/>
+      <w:bookmarkStart w:id="74" w:name="_Toc66140895"/>
       <w:r>
         <w:rPr>
           <w:noProof/>
@@ -36023,7 +36945,7 @@
       <w:r>
         <w:t>Forward propagation on XOR N.N.</w:t>
       </w:r>
-      <w:bookmarkEnd w:id="75"/>
+      <w:bookmarkEnd w:id="74"/>
     </w:p>
     <w:p>
       <w:pPr>
@@ -36682,12 +37604,12 @@
       <w:pPr>
         <w:pStyle w:val="Heading3"/>
       </w:pPr>
-      <w:bookmarkStart w:id="76" w:name="_Toc66140896"/>
+      <w:bookmarkStart w:id="75" w:name="_Toc66140896"/>
       <w:r>
         <w:lastRenderedPageBreak/>
         <w:t>Backpropagation on XOR N.N.</w:t>
       </w:r>
-      <w:bookmarkEnd w:id="76"/>
+      <w:bookmarkEnd w:id="75"/>
     </w:p>
     <w:p>
       <m:oMathPara>
@@ -40765,40 +41687,601 @@
       <w:pPr>
         <w:pStyle w:val="Heading2"/>
       </w:pPr>
-      <w:bookmarkStart w:id="77" w:name="_Toc66140897"/>
+      <w:bookmarkStart w:id="76" w:name="_Toc66140897"/>
       <w:r>
         <w:lastRenderedPageBreak/>
         <w:t>Egyéb</w:t>
       </w:r>
-      <w:bookmarkEnd w:id="77"/>
+      <w:bookmarkEnd w:id="76"/>
     </w:p>
     <w:p/>
     <w:p>
       <w:pPr>
         <w:pStyle w:val="Heading1"/>
       </w:pPr>
-      <w:bookmarkStart w:id="78" w:name="_Toc66140898"/>
+      <w:r>
+        <w:lastRenderedPageBreak/>
+        <w:t>Web scraping</w:t>
+      </w:r>
+    </w:p>
+    <w:p>
+      <w:pPr>
+        <w:ind w:left="-540" w:firstLine="0"/>
+      </w:pPr>
+      <w:r>
+        <w:t>Web scraping is used for extracting data from websites directly from the raw HTML code.</w:t>
+      </w:r>
+    </w:p>
+    <w:p>
+      <w:pPr>
+        <w:ind w:left="-540" w:firstLine="0"/>
+      </w:pPr>
+      <w:r>
+        <w:t>Online JS beautifier</w:t>
+      </w:r>
+      <w:r>
+        <w:t xml:space="preserve"> (</w:t>
+      </w:r>
+      <w:hyperlink r:id="rId34" w:history="1">
+        <w:r>
+          <w:rPr>
+            <w:rStyle w:val="Hyperlink"/>
+          </w:rPr>
+          <w:t>https://beautifier.io/</w:t>
+        </w:r>
+      </w:hyperlink>
+      <w:r>
+        <w:t>)</w:t>
+      </w:r>
+      <w:r>
+        <w:t xml:space="preserve"> can help</w:t>
+      </w:r>
+      <w:r>
+        <w:t xml:space="preserve"> to go over unformatted HTML codes.</w:t>
+      </w:r>
+    </w:p>
+    <w:p>
+      <w:pPr>
+        <w:pStyle w:val="Heading2"/>
+      </w:pPr>
+      <w:r>
+        <w:t>BeautifulSoup</w:t>
+      </w:r>
+    </w:p>
+    <w:p>
+      <w:pPr>
+        <w:spacing w:after="0"/>
+        <w:ind w:firstLine="0"/>
+      </w:pPr>
+      <w:r>
+        <w:t>pip install beautifulsoup4</w:t>
+      </w:r>
+    </w:p>
+    <w:p>
+      <w:pPr>
+        <w:spacing w:after="0"/>
+        <w:ind w:firstLine="0"/>
+      </w:pPr>
+      <w:r>
+        <w:t xml:space="preserve">pip install lxml </w:t>
+      </w:r>
+      <w:r>
+        <w:tab/>
+      </w:r>
+      <w:r>
+        <w:tab/>
+        <w:t># to parse non-perfect/broken HTML codes as well</w:t>
+      </w:r>
+    </w:p>
+    <w:p>
+      <w:pPr>
+        <w:spacing w:after="0"/>
+        <w:ind w:firstLine="0"/>
+      </w:pPr>
+    </w:p>
+    <w:p>
+      <w:pPr>
+        <w:spacing w:after="0"/>
+        <w:ind w:firstLine="0"/>
+        <w:rPr>
+          <w:rFonts w:ascii="Consolas" w:hAnsi="Consolas"/>
+          <w:b/>
+          <w:bCs/>
+          <w:color w:val="000080"/>
+        </w:rPr>
+      </w:pPr>
+      <w:r>
+        <w:rPr>
+          <w:rFonts w:ascii="Consolas" w:hAnsi="Consolas"/>
+          <w:b/>
+          <w:bCs/>
+          <w:color w:val="000080"/>
+        </w:rPr>
+        <w:t>from</w:t>
+      </w:r>
+      <w:r>
+        <w:t xml:space="preserve"> </w:t>
+      </w:r>
+      <w:r>
+        <w:rPr>
+          <w:rFonts w:ascii="Consolas" w:hAnsi="Consolas"/>
+          <w:color w:val="000000"/>
+        </w:rPr>
+        <w:t>bs4</w:t>
+      </w:r>
+      <w:r>
+        <w:t xml:space="preserve"> </w:t>
+      </w:r>
+      <w:r>
+        <w:rPr>
+          <w:rFonts w:ascii="Consolas" w:hAnsi="Consolas"/>
+          <w:b/>
+          <w:bCs/>
+          <w:color w:val="000080"/>
+        </w:rPr>
+        <w:t>import</w:t>
+      </w:r>
+      <w:r>
+        <w:t xml:space="preserve"> </w:t>
+      </w:r>
+      <w:r>
+        <w:t>B</w:t>
+      </w:r>
+      <w:r>
+        <w:rPr>
+          <w:rFonts w:ascii="Consolas" w:hAnsi="Consolas"/>
+          <w:color w:val="000000"/>
+        </w:rPr>
+        <w:t>ea</w:t>
+      </w:r>
+      <w:r>
+        <w:rPr>
+          <w:rFonts w:ascii="Consolas" w:hAnsi="Consolas"/>
+          <w:color w:val="000000"/>
+        </w:rPr>
+        <w:t>u</w:t>
+      </w:r>
+      <w:r>
+        <w:rPr>
+          <w:rFonts w:ascii="Consolas" w:hAnsi="Consolas"/>
+          <w:color w:val="000000"/>
+        </w:rPr>
+        <w:t>tifulSo</w:t>
+      </w:r>
+      <w:r>
+        <w:rPr>
+          <w:rFonts w:ascii="Consolas" w:hAnsi="Consolas"/>
+          <w:color w:val="000000"/>
+        </w:rPr>
+        <w:t>up</w:t>
+      </w:r>
+    </w:p>
+    <w:p>
+      <w:pPr>
+        <w:spacing w:after="0"/>
+        <w:ind w:firstLine="0"/>
+      </w:pPr>
+      <w:r>
+        <w:rPr>
+          <w:rFonts w:ascii="Consolas" w:hAnsi="Consolas"/>
+          <w:b/>
+          <w:bCs/>
+          <w:color w:val="000080"/>
+        </w:rPr>
+        <w:t>from</w:t>
+      </w:r>
+      <w:r>
+        <w:rPr>
+          <w:rFonts w:ascii="Consolas" w:hAnsi="Consolas"/>
+          <w:b/>
+          <w:bCs/>
+          <w:color w:val="000080"/>
+        </w:rPr>
+        <w:t xml:space="preserve"> </w:t>
+      </w:r>
+      <w:r>
+        <w:rPr>
+          <w:rFonts w:ascii="Consolas" w:hAnsi="Consolas"/>
+          <w:color w:val="000000"/>
+        </w:rPr>
+        <w:t xml:space="preserve">urllib.request </w:t>
+      </w:r>
+      <w:r>
+        <w:rPr>
+          <w:rFonts w:ascii="Consolas" w:hAnsi="Consolas"/>
+          <w:b/>
+          <w:bCs/>
+          <w:color w:val="000080"/>
+        </w:rPr>
+        <w:t xml:space="preserve">import </w:t>
+      </w:r>
+      <w:r>
+        <w:rPr>
+          <w:rFonts w:ascii="Consolas" w:hAnsi="Consolas"/>
+          <w:color w:val="000000"/>
+        </w:rPr>
+        <w:t>urlopen</w:t>
+      </w:r>
+    </w:p>
+    <w:p>
+      <w:pPr>
+        <w:ind w:firstLine="0"/>
+        <w:rPr>
+          <w:rFonts w:ascii="Consolas" w:hAnsi="Consolas"/>
+          <w:color w:val="000000"/>
+        </w:rPr>
+      </w:pPr>
+      <w:r>
+        <w:rPr>
+          <w:rFonts w:ascii="Consolas" w:hAnsi="Consolas"/>
+          <w:b/>
+          <w:bCs/>
+          <w:color w:val="000080"/>
+        </w:rPr>
+        <w:t xml:space="preserve">import </w:t>
+      </w:r>
+      <w:r>
+        <w:rPr>
+          <w:rFonts w:ascii="Consolas" w:hAnsi="Consolas"/>
+          <w:color w:val="000000"/>
+        </w:rPr>
+        <w:t>re</w:t>
+      </w:r>
+    </w:p>
+    <w:p>
+      <w:pPr>
+        <w:pStyle w:val="HTMLPreformatted"/>
+        <w:shd w:val="clear" w:color="auto" w:fill="FFFFFF"/>
+        <w:rPr>
+          <w:rFonts w:ascii="Consolas" w:hAnsi="Consolas"/>
+          <w:color w:val="000000"/>
+        </w:rPr>
+      </w:pPr>
+    </w:p>
+    <w:p>
+      <w:pPr>
+        <w:pStyle w:val="HTMLPreformatted"/>
+        <w:shd w:val="clear" w:color="auto" w:fill="FFFFFF"/>
+        <w:rPr>
+          <w:rFonts w:ascii="Consolas" w:hAnsi="Consolas"/>
+          <w:color w:val="000000"/>
+        </w:rPr>
+      </w:pPr>
+      <w:r>
+        <w:rPr>
+          <w:rFonts w:ascii="Consolas" w:hAnsi="Consolas"/>
+          <w:color w:val="000000"/>
+        </w:rPr>
+        <w:t>connection = urlopen(URL_PAGE1)</w:t>
+      </w:r>
+      <w:r>
+        <w:rPr>
+          <w:rFonts w:ascii="Consolas" w:hAnsi="Consolas"/>
+          <w:color w:val="000000"/>
+        </w:rPr>
+        <w:br/>
+        <w:t>raw_html = connection.read()</w:t>
+      </w:r>
+      <w:r>
+        <w:rPr>
+          <w:rFonts w:ascii="Consolas" w:hAnsi="Consolas"/>
+          <w:color w:val="000000"/>
+        </w:rPr>
+        <w:br/>
+        <w:t>connection.close()</w:t>
+      </w:r>
+    </w:p>
+    <w:p>
+      <w:pPr>
+        <w:pStyle w:val="HTMLPreformatted"/>
+        <w:shd w:val="clear" w:color="auto" w:fill="FFFFFF"/>
+        <w:rPr>
+          <w:rFonts w:ascii="Consolas" w:hAnsi="Consolas"/>
+          <w:color w:val="000000"/>
+        </w:rPr>
+      </w:pPr>
+    </w:p>
+    <w:p>
+      <w:pPr>
+        <w:pStyle w:val="HTMLPreformatted"/>
+        <w:shd w:val="clear" w:color="auto" w:fill="FFFFFF"/>
+        <w:rPr>
+          <w:rFonts w:ascii="Consolas" w:hAnsi="Consolas"/>
+          <w:color w:val="000000"/>
+        </w:rPr>
+      </w:pPr>
+      <w:r>
+        <w:rPr>
+          <w:rFonts w:ascii="Consolas" w:hAnsi="Consolas"/>
+          <w:color w:val="000000"/>
+        </w:rPr>
+        <w:t xml:space="preserve">soup = BeautifulSoup(raw_html, </w:t>
+      </w:r>
+      <w:r>
+        <w:rPr>
+          <w:rFonts w:ascii="Consolas" w:hAnsi="Consolas"/>
+          <w:b/>
+          <w:bCs/>
+          <w:color w:val="008080"/>
+        </w:rPr>
+        <w:t>"lxml"</w:t>
+      </w:r>
+      <w:r>
+        <w:rPr>
+          <w:rFonts w:ascii="Consolas" w:hAnsi="Consolas"/>
+          <w:color w:val="000000"/>
+        </w:rPr>
+        <w:t>)</w:t>
+      </w:r>
+      <w:r>
+        <w:rPr>
+          <w:rFonts w:ascii="Consolas" w:hAnsi="Consolas"/>
+          <w:color w:val="000000"/>
+        </w:rPr>
+        <w:br/>
+        <w:t>cars = soup.find_all(</w:t>
+      </w:r>
+      <w:r>
+        <w:rPr>
+          <w:rFonts w:ascii="Consolas" w:hAnsi="Consolas"/>
+          <w:b/>
+          <w:bCs/>
+          <w:color w:val="008080"/>
+        </w:rPr>
+        <w:t>"div"</w:t>
+      </w:r>
+      <w:r>
+        <w:rPr>
+          <w:rFonts w:ascii="Consolas" w:hAnsi="Consolas"/>
+          <w:color w:val="000000"/>
+        </w:rPr>
+        <w:t>, {</w:t>
+      </w:r>
+      <w:r>
+        <w:rPr>
+          <w:rFonts w:ascii="Consolas" w:hAnsi="Consolas"/>
+          <w:b/>
+          <w:bCs/>
+          <w:color w:val="008080"/>
+        </w:rPr>
+        <w:t>"class"</w:t>
+      </w:r>
+      <w:r>
+        <w:rPr>
+          <w:rFonts w:ascii="Consolas" w:hAnsi="Consolas"/>
+          <w:color w:val="000000"/>
+        </w:rPr>
+        <w:t>: re.compile(</w:t>
+      </w:r>
+      <w:r>
+        <w:rPr>
+          <w:rFonts w:ascii="Consolas" w:hAnsi="Consolas"/>
+          <w:b/>
+          <w:bCs/>
+          <w:color w:val="008080"/>
+        </w:rPr>
+        <w:t>"row talalati-sor*"</w:t>
+      </w:r>
+      <w:r>
+        <w:rPr>
+          <w:rFonts w:ascii="Consolas" w:hAnsi="Consolas"/>
+          <w:color w:val="000000"/>
+        </w:rPr>
+        <w:t>)})</w:t>
+      </w:r>
+      <w:r>
+        <w:rPr>
+          <w:rFonts w:ascii="Consolas" w:hAnsi="Consolas"/>
+          <w:i/>
+          <w:iCs/>
+          <w:color w:val="808080"/>
+        </w:rPr>
+        <w:br/>
+      </w:r>
+      <w:r>
+        <w:rPr>
+          <w:rFonts w:ascii="Consolas" w:hAnsi="Consolas"/>
+          <w:color w:val="000000"/>
+        </w:rPr>
+        <w:t>x = cars[</w:t>
+      </w:r>
+      <w:r>
+        <w:rPr>
+          <w:rFonts w:ascii="Consolas" w:hAnsi="Consolas"/>
+          <w:color w:val="0000FF"/>
+        </w:rPr>
+        <w:t>0</w:t>
+      </w:r>
+      <w:r>
+        <w:rPr>
+          <w:rFonts w:ascii="Consolas" w:hAnsi="Consolas"/>
+          <w:color w:val="000000"/>
+        </w:rPr>
+        <w:t>].find(</w:t>
+      </w:r>
+      <w:r>
+        <w:rPr>
+          <w:rFonts w:ascii="Consolas" w:hAnsi="Consolas"/>
+          <w:b/>
+          <w:bCs/>
+          <w:color w:val="008080"/>
+        </w:rPr>
+        <w:t>"div"</w:t>
+      </w:r>
+      <w:r>
+        <w:rPr>
+          <w:rFonts w:ascii="Consolas" w:hAnsi="Consolas"/>
+          <w:color w:val="000000"/>
+        </w:rPr>
+        <w:t>, {</w:t>
+      </w:r>
+      <w:r>
+        <w:rPr>
+          <w:rFonts w:ascii="Consolas" w:hAnsi="Consolas"/>
+          <w:b/>
+          <w:bCs/>
+          <w:color w:val="008080"/>
+        </w:rPr>
+        <w:t xml:space="preserve">"class" </w:t>
+      </w:r>
+      <w:r>
+        <w:rPr>
+          <w:rFonts w:ascii="Consolas" w:hAnsi="Consolas"/>
+          <w:color w:val="000000"/>
+        </w:rPr>
+        <w:t xml:space="preserve">: </w:t>
+      </w:r>
+      <w:r>
+        <w:rPr>
+          <w:rFonts w:ascii="Consolas" w:hAnsi="Consolas"/>
+          <w:b/>
+          <w:bCs/>
+          <w:color w:val="008080"/>
+        </w:rPr>
+        <w:t>"vetelar"</w:t>
+      </w:r>
+      <w:r>
+        <w:rPr>
+          <w:rFonts w:ascii="Consolas" w:hAnsi="Consolas"/>
+          <w:color w:val="000000"/>
+        </w:rPr>
+        <w:t>})</w:t>
+      </w:r>
+      <w:r>
+        <w:rPr>
+          <w:rFonts w:ascii="Consolas" w:hAnsi="Consolas"/>
+          <w:color w:val="000000"/>
+        </w:rPr>
+        <w:br/>
+        <w:t xml:space="preserve">x.text  </w:t>
+      </w:r>
+      <w:r>
+        <w:rPr>
+          <w:rFonts w:ascii="Consolas" w:hAnsi="Consolas"/>
+          <w:color w:val="000000"/>
+        </w:rPr>
+        <w:tab/>
+      </w:r>
+      <w:r>
+        <w:rPr>
+          <w:rFonts w:ascii="Consolas" w:hAnsi="Consolas"/>
+          <w:color w:val="000000"/>
+        </w:rPr>
+        <w:tab/>
+      </w:r>
+      <w:r>
+        <w:rPr>
+          <w:rFonts w:ascii="Consolas" w:hAnsi="Consolas"/>
+          <w:color w:val="000000"/>
+        </w:rPr>
+        <w:tab/>
+        <w:t xml:space="preserve">   </w:t>
+      </w:r>
+      <w:r>
+        <w:rPr>
+          <w:rFonts w:ascii="Consolas" w:hAnsi="Consolas"/>
+          <w:b/>
+          <w:bCs/>
+          <w:color w:val="008080"/>
+        </w:rPr>
+        <w:t>#will return the text from the div</w:t>
+      </w:r>
+    </w:p>
+    <w:p>
+      <w:pPr>
+        <w:ind w:firstLine="0"/>
+      </w:pPr>
+      <w:r>
+        <w:rPr>
+          <w:rFonts w:ascii="Consolas" w:hAnsi="Consolas" w:cs="Courier New"/>
+          <w:color w:val="000000"/>
+          <w:sz w:val="20"/>
+          <w:szCs w:val="20"/>
+          <w:lang w:eastAsia="hu-HU"/>
+        </w:rPr>
+        <w:t>x.div.div.a.img[</w:t>
+      </w:r>
+      <w:r>
+        <w:rPr>
+          <w:rFonts w:ascii="Consolas" w:hAnsi="Consolas"/>
+          <w:b/>
+          <w:bCs/>
+          <w:color w:val="008080"/>
+          <w:sz w:val="20"/>
+          <w:szCs w:val="20"/>
+        </w:rPr>
+        <w:t>"</w:t>
+      </w:r>
+      <w:r>
+        <w:rPr>
+          <w:rFonts w:ascii="Consolas" w:hAnsi="Consolas"/>
+          <w:b/>
+          <w:bCs/>
+          <w:color w:val="008080"/>
+          <w:sz w:val="20"/>
+          <w:szCs w:val="20"/>
+        </w:rPr>
+        <w:t>title</w:t>
+      </w:r>
+      <w:r>
+        <w:rPr>
+          <w:rFonts w:ascii="Consolas" w:hAnsi="Consolas"/>
+          <w:b/>
+          <w:bCs/>
+          <w:color w:val="008080"/>
+          <w:sz w:val="20"/>
+          <w:szCs w:val="20"/>
+        </w:rPr>
+        <w:t>"</w:t>
+      </w:r>
+      <w:r>
+        <w:rPr>
+          <w:rFonts w:ascii="Consolas" w:hAnsi="Consolas" w:cs="Courier New"/>
+          <w:color w:val="000000"/>
+          <w:sz w:val="20"/>
+          <w:szCs w:val="20"/>
+          <w:lang w:eastAsia="hu-HU"/>
+        </w:rPr>
+        <w:t xml:space="preserve">]    </w:t>
+      </w:r>
+      <w:r>
+        <w:rPr>
+          <w:rFonts w:ascii="Consolas" w:hAnsi="Consolas"/>
+          <w:b/>
+          <w:bCs/>
+          <w:color w:val="008080"/>
+          <w:sz w:val="20"/>
+          <w:szCs w:val="20"/>
+        </w:rPr>
+        <w:t>#will</w:t>
+      </w:r>
+      <w:r>
+        <w:rPr>
+          <w:rFonts w:ascii="Consolas" w:hAnsi="Consolas"/>
+          <w:b/>
+          <w:bCs/>
+          <w:color w:val="008080"/>
+          <w:sz w:val="20"/>
+          <w:szCs w:val="20"/>
+        </w:rPr>
+        <w:t xml:space="preserve"> return the title attr of the image tag</w:t>
+      </w:r>
+    </w:p>
+    <w:p>
+      <w:pPr>
+        <w:pStyle w:val="Heading1"/>
+      </w:pPr>
+      <w:bookmarkStart w:id="77" w:name="_Toc66140899"/>
       <w:r>
         <w:lastRenderedPageBreak/>
         <w:t>Classification</w:t>
       </w:r>
-      <w:bookmarkEnd w:id="78"/>
-    </w:p>
-    <w:p>
-      <w:pPr>
-        <w:pStyle w:val="Heading1"/>
-      </w:pPr>
-      <w:bookmarkStart w:id="79" w:name="_Toc66140899"/>
-      <w:r>
-        <w:lastRenderedPageBreak/>
-        <w:t>Classification</w:t>
-      </w:r>
-      <w:bookmarkEnd w:id="79"/>
+      <w:bookmarkEnd w:id="77"/>
     </w:p>
     <w:p/>
     <w:sectPr>
-      <w:headerReference w:type="even" r:id="rId34"/>
-      <w:footerReference w:type="default" r:id="rId35"/>
+      <w:headerReference w:type="even" r:id="rId35"/>
+      <w:footerReference w:type="default" r:id="rId36"/>
       <w:type w:val="continuous"/>
       <w:pgSz w:w="11907" w:h="16840" w:code="9"/>
       <w:pgMar w:top="1418" w:right="1418" w:bottom="1418" w:left="1418" w:header="709" w:footer="709" w:gutter="567"/>
@@ -40892,7 +42375,7 @@
         <w:rStyle w:val="PageNumber"/>
         <w:noProof/>
       </w:rPr>
-      <w:t>36</w:t>
+      <w:t>10</w:t>
     </w:r>
     <w:r>
       <w:rPr>
@@ -42178,6 +43661,119 @@
     </w:lvl>
   </w:abstractNum>
   <w:abstractNum w:abstractNumId="20" w15:restartNumberingAfterBreak="0">
+    <w:nsid w:val="32FE0A8C"/>
+    <w:multiLevelType w:val="hybridMultilevel"/>
+    <w:tmpl w:val="8572DAFE"/>
+    <w:lvl w:ilvl="0" w:tplc="E1E817AC">
+      <w:start w:val="1"/>
+      <w:numFmt w:val="bullet"/>
+      <w:lvlText w:val="-"/>
+      <w:lvlJc w:val="left"/>
+      <w:pPr>
+        <w:ind w:left="3240" w:hanging="360"/>
+      </w:pPr>
+      <w:rPr>
+        <w:rFonts w:ascii="Times New Roman" w:eastAsia="Times New Roman" w:hAnsi="Times New Roman" w:cs="Times New Roman" w:hint="default"/>
+      </w:rPr>
+    </w:lvl>
+    <w:lvl w:ilvl="1" w:tplc="040E0003" w:tentative="1">
+      <w:start w:val="1"/>
+      <w:numFmt w:val="bullet"/>
+      <w:lvlText w:val="o"/>
+      <w:lvlJc w:val="left"/>
+      <w:pPr>
+        <w:ind w:left="3960" w:hanging="360"/>
+      </w:pPr>
+      <w:rPr>
+        <w:rFonts w:ascii="Courier New" w:hAnsi="Courier New" w:cs="Courier New" w:hint="default"/>
+      </w:rPr>
+    </w:lvl>
+    <w:lvl w:ilvl="2" w:tplc="040E0005" w:tentative="1">
+      <w:start w:val="1"/>
+      <w:numFmt w:val="bullet"/>
+      <w:lvlText w:val=""/>
+      <w:lvlJc w:val="left"/>
+      <w:pPr>
+        <w:ind w:left="4680" w:hanging="360"/>
+      </w:pPr>
+      <w:rPr>
+        <w:rFonts w:ascii="Wingdings" w:hAnsi="Wingdings" w:hint="default"/>
+      </w:rPr>
+    </w:lvl>
+    <w:lvl w:ilvl="3" w:tplc="040E0001" w:tentative="1">
+      <w:start w:val="1"/>
+      <w:numFmt w:val="bullet"/>
+      <w:lvlText w:val=""/>
+      <w:lvlJc w:val="left"/>
+      <w:pPr>
+        <w:ind w:left="5400" w:hanging="360"/>
+      </w:pPr>
+      <w:rPr>
+        <w:rFonts w:ascii="Symbol" w:hAnsi="Symbol" w:hint="default"/>
+      </w:rPr>
+    </w:lvl>
+    <w:lvl w:ilvl="4" w:tplc="040E0003" w:tentative="1">
+      <w:start w:val="1"/>
+      <w:numFmt w:val="bullet"/>
+      <w:lvlText w:val="o"/>
+      <w:lvlJc w:val="left"/>
+      <w:pPr>
+        <w:ind w:left="6120" w:hanging="360"/>
+      </w:pPr>
+      <w:rPr>
+        <w:rFonts w:ascii="Courier New" w:hAnsi="Courier New" w:cs="Courier New" w:hint="default"/>
+      </w:rPr>
+    </w:lvl>
+    <w:lvl w:ilvl="5" w:tplc="040E0005" w:tentative="1">
+      <w:start w:val="1"/>
+      <w:numFmt w:val="bullet"/>
+      <w:lvlText w:val=""/>
+      <w:lvlJc w:val="left"/>
+      <w:pPr>
+        <w:ind w:left="6840" w:hanging="360"/>
+      </w:pPr>
+      <w:rPr>
+        <w:rFonts w:ascii="Wingdings" w:hAnsi="Wingdings" w:hint="default"/>
+      </w:rPr>
+    </w:lvl>
+    <w:lvl w:ilvl="6" w:tplc="040E0001" w:tentative="1">
+      <w:start w:val="1"/>
+      <w:numFmt w:val="bullet"/>
+      <w:lvlText w:val=""/>
+      <w:lvlJc w:val="left"/>
+      <w:pPr>
+        <w:ind w:left="7560" w:hanging="360"/>
+      </w:pPr>
+      <w:rPr>
+        <w:rFonts w:ascii="Symbol" w:hAnsi="Symbol" w:hint="default"/>
+      </w:rPr>
+    </w:lvl>
+    <w:lvl w:ilvl="7" w:tplc="040E0003" w:tentative="1">
+      <w:start w:val="1"/>
+      <w:numFmt w:val="bullet"/>
+      <w:lvlText w:val="o"/>
+      <w:lvlJc w:val="left"/>
+      <w:pPr>
+        <w:ind w:left="8280" w:hanging="360"/>
+      </w:pPr>
+      <w:rPr>
+        <w:rFonts w:ascii="Courier New" w:hAnsi="Courier New" w:cs="Courier New" w:hint="default"/>
+      </w:rPr>
+    </w:lvl>
+    <w:lvl w:ilvl="8" w:tplc="040E0005" w:tentative="1">
+      <w:start w:val="1"/>
+      <w:numFmt w:val="bullet"/>
+      <w:lvlText w:val=""/>
+      <w:lvlJc w:val="left"/>
+      <w:pPr>
+        <w:ind w:left="9000" w:hanging="360"/>
+      </w:pPr>
+      <w:rPr>
+        <w:rFonts w:ascii="Wingdings" w:hAnsi="Wingdings" w:hint="default"/>
+      </w:rPr>
+    </w:lvl>
+  </w:abstractNum>
+  <w:abstractNum w:abstractNumId="21" w15:restartNumberingAfterBreak="0">
     <w:nsid w:val="3353475A"/>
     <w:multiLevelType w:val="multilevel"/>
     <w:tmpl w:val="418E4214"/>
@@ -42264,7 +43860,7 @@
       </w:pPr>
     </w:lvl>
   </w:abstractNum>
-  <w:abstractNum w:abstractNumId="21" w15:restartNumberingAfterBreak="0">
+  <w:abstractNum w:abstractNumId="22" w15:restartNumberingAfterBreak="0">
     <w:nsid w:val="36AB7E05"/>
     <w:multiLevelType w:val="multilevel"/>
     <w:tmpl w:val="FFB42E42"/>
@@ -42381,7 +43977,7 @@
       </w:pPr>
     </w:lvl>
   </w:abstractNum>
-  <w:abstractNum w:abstractNumId="22" w15:restartNumberingAfterBreak="0">
+  <w:abstractNum w:abstractNumId="23" w15:restartNumberingAfterBreak="0">
     <w:nsid w:val="36B04F5A"/>
     <w:multiLevelType w:val="multilevel"/>
     <w:tmpl w:val="907A15EC"/>
@@ -42523,7 +44119,7 @@
       </w:rPr>
     </w:lvl>
   </w:abstractNum>
-  <w:abstractNum w:abstractNumId="23" w15:restartNumberingAfterBreak="0">
+  <w:abstractNum w:abstractNumId="24" w15:restartNumberingAfterBreak="0">
     <w:nsid w:val="3A162A58"/>
     <w:multiLevelType w:val="multilevel"/>
     <w:tmpl w:val="907A15EC"/>
@@ -42667,7 +44263,7 @@
       </w:rPr>
     </w:lvl>
   </w:abstractNum>
-  <w:abstractNum w:abstractNumId="24" w15:restartNumberingAfterBreak="0">
+  <w:abstractNum w:abstractNumId="25" w15:restartNumberingAfterBreak="0">
     <w:nsid w:val="43AD1628"/>
     <w:multiLevelType w:val="multilevel"/>
     <w:tmpl w:val="907A15EC"/>
@@ -42811,7 +44407,7 @@
       </w:rPr>
     </w:lvl>
   </w:abstractNum>
-  <w:abstractNum w:abstractNumId="25" w15:restartNumberingAfterBreak="0">
+  <w:abstractNum w:abstractNumId="26" w15:restartNumberingAfterBreak="0">
     <w:nsid w:val="48954499"/>
     <w:multiLevelType w:val="hybridMultilevel"/>
     <w:tmpl w:val="EEEC9B82"/>
@@ -42924,7 +44520,7 @@
       </w:rPr>
     </w:lvl>
   </w:abstractNum>
-  <w:abstractNum w:abstractNumId="26" w15:restartNumberingAfterBreak="0">
+  <w:abstractNum w:abstractNumId="27" w15:restartNumberingAfterBreak="0">
     <w:nsid w:val="53535320"/>
     <w:multiLevelType w:val="multilevel"/>
     <w:tmpl w:val="907A15EC"/>
@@ -43068,7 +44664,7 @@
       </w:rPr>
     </w:lvl>
   </w:abstractNum>
-  <w:abstractNum w:abstractNumId="27" w15:restartNumberingAfterBreak="0">
+  <w:abstractNum w:abstractNumId="28" w15:restartNumberingAfterBreak="0">
     <w:nsid w:val="5BCD0886"/>
     <w:multiLevelType w:val="hybridMultilevel"/>
     <w:tmpl w:val="00D42DF0"/>
@@ -43181,7 +44777,7 @@
       </w:rPr>
     </w:lvl>
   </w:abstractNum>
-  <w:abstractNum w:abstractNumId="28" w15:restartNumberingAfterBreak="0">
+  <w:abstractNum w:abstractNumId="29" w15:restartNumberingAfterBreak="0">
     <w:nsid w:val="5EAD5AB5"/>
     <w:multiLevelType w:val="hybridMultilevel"/>
     <w:tmpl w:val="E94A48AC"/>
@@ -43294,7 +44890,7 @@
       </w:rPr>
     </w:lvl>
   </w:abstractNum>
-  <w:abstractNum w:abstractNumId="29" w15:restartNumberingAfterBreak="0">
+  <w:abstractNum w:abstractNumId="30" w15:restartNumberingAfterBreak="0">
     <w:nsid w:val="652748B7"/>
     <w:multiLevelType w:val="hybridMultilevel"/>
     <w:tmpl w:val="EB6C336C"/>
@@ -43407,7 +45003,7 @@
       </w:rPr>
     </w:lvl>
   </w:abstractNum>
-  <w:abstractNum w:abstractNumId="30" w15:restartNumberingAfterBreak="0">
+  <w:abstractNum w:abstractNumId="31" w15:restartNumberingAfterBreak="0">
     <w:nsid w:val="6AFC1994"/>
     <w:multiLevelType w:val="multilevel"/>
     <w:tmpl w:val="907A15EC"/>
@@ -43550,7 +45146,120 @@
       </w:rPr>
     </w:lvl>
   </w:abstractNum>
-  <w:abstractNum w:abstractNumId="31" w15:restartNumberingAfterBreak="0">
+  <w:abstractNum w:abstractNumId="32" w15:restartNumberingAfterBreak="0">
+    <w:nsid w:val="6F281400"/>
+    <w:multiLevelType w:val="multilevel"/>
+    <w:tmpl w:val="EAEE35DE"/>
+    <w:lvl w:ilvl="0">
+      <w:start w:val="1"/>
+      <w:numFmt w:val="decimal"/>
+      <w:lvlText w:val="%1."/>
+      <w:lvlJc w:val="left"/>
+      <w:pPr>
+        <w:ind w:left="480" w:hanging="480"/>
+      </w:pPr>
+      <w:rPr>
+        <w:rFonts w:hint="default"/>
+      </w:rPr>
+    </w:lvl>
+    <w:lvl w:ilvl="1">
+      <w:start w:val="8"/>
+      <w:numFmt w:val="decimal"/>
+      <w:lvlText w:val="%1.%2."/>
+      <w:lvlJc w:val="left"/>
+      <w:pPr>
+        <w:ind w:left="720" w:hanging="720"/>
+      </w:pPr>
+      <w:rPr>
+        <w:rFonts w:hint="default"/>
+      </w:rPr>
+    </w:lvl>
+    <w:lvl w:ilvl="2">
+      <w:start w:val="1"/>
+      <w:numFmt w:val="decimal"/>
+      <w:lvlText w:val="%1.%2.%3."/>
+      <w:lvlJc w:val="left"/>
+      <w:pPr>
+        <w:ind w:left="720" w:hanging="720"/>
+      </w:pPr>
+      <w:rPr>
+        <w:rFonts w:hint="default"/>
+      </w:rPr>
+    </w:lvl>
+    <w:lvl w:ilvl="3">
+      <w:start w:val="1"/>
+      <w:numFmt w:val="decimal"/>
+      <w:lvlText w:val="%1.%2.%3.%4."/>
+      <w:lvlJc w:val="left"/>
+      <w:pPr>
+        <w:ind w:left="1080" w:hanging="1080"/>
+      </w:pPr>
+      <w:rPr>
+        <w:rFonts w:hint="default"/>
+      </w:rPr>
+    </w:lvl>
+    <w:lvl w:ilvl="4">
+      <w:start w:val="1"/>
+      <w:numFmt w:val="decimal"/>
+      <w:lvlText w:val="%1.%2.%3.%4.%5."/>
+      <w:lvlJc w:val="left"/>
+      <w:pPr>
+        <w:ind w:left="1440" w:hanging="1440"/>
+      </w:pPr>
+      <w:rPr>
+        <w:rFonts w:hint="default"/>
+      </w:rPr>
+    </w:lvl>
+    <w:lvl w:ilvl="5">
+      <w:start w:val="1"/>
+      <w:numFmt w:val="decimal"/>
+      <w:lvlText w:val="%1.%2.%3.%4.%5.%6."/>
+      <w:lvlJc w:val="left"/>
+      <w:pPr>
+        <w:ind w:left="1440" w:hanging="1440"/>
+      </w:pPr>
+      <w:rPr>
+        <w:rFonts w:hint="default"/>
+      </w:rPr>
+    </w:lvl>
+    <w:lvl w:ilvl="6">
+      <w:start w:val="1"/>
+      <w:numFmt w:val="decimal"/>
+      <w:lvlText w:val="%1.%2.%3.%4.%5.%6.%7."/>
+      <w:lvlJc w:val="left"/>
+      <w:pPr>
+        <w:ind w:left="1800" w:hanging="1800"/>
+      </w:pPr>
+      <w:rPr>
+        <w:rFonts w:hint="default"/>
+      </w:rPr>
+    </w:lvl>
+    <w:lvl w:ilvl="7">
+      <w:start w:val="1"/>
+      <w:numFmt w:val="decimal"/>
+      <w:lvlText w:val="%1.%2.%3.%4.%5.%6.%7.%8."/>
+      <w:lvlJc w:val="left"/>
+      <w:pPr>
+        <w:ind w:left="2160" w:hanging="2160"/>
+      </w:pPr>
+      <w:rPr>
+        <w:rFonts w:hint="default"/>
+      </w:rPr>
+    </w:lvl>
+    <w:lvl w:ilvl="8">
+      <w:start w:val="1"/>
+      <w:numFmt w:val="decimal"/>
+      <w:lvlText w:val="%1.%2.%3.%4.%5.%6.%7.%8.%9."/>
+      <w:lvlJc w:val="left"/>
+      <w:pPr>
+        <w:ind w:left="2160" w:hanging="2160"/>
+      </w:pPr>
+      <w:rPr>
+        <w:rFonts w:hint="default"/>
+      </w:rPr>
+    </w:lvl>
+  </w:abstractNum>
+  <w:abstractNum w:abstractNumId="33" w15:restartNumberingAfterBreak="0">
     <w:nsid w:val="70F545F4"/>
     <w:multiLevelType w:val="hybridMultilevel"/>
     <w:tmpl w:val="81760E9A"/>
@@ -43663,7 +45372,7 @@
       </w:rPr>
     </w:lvl>
   </w:abstractNum>
-  <w:abstractNum w:abstractNumId="32" w15:restartNumberingAfterBreak="0">
+  <w:abstractNum w:abstractNumId="34" w15:restartNumberingAfterBreak="0">
     <w:nsid w:val="72237DD4"/>
     <w:multiLevelType w:val="hybridMultilevel"/>
     <w:tmpl w:val="DA2EADFA"/>
@@ -43776,10 +45485,10 @@
       </w:rPr>
     </w:lvl>
   </w:abstractNum>
-  <w:abstractNum w:abstractNumId="33" w15:restartNumberingAfterBreak="0">
+  <w:abstractNum w:abstractNumId="35" w15:restartNumberingAfterBreak="0">
     <w:nsid w:val="799C3B84"/>
     <w:multiLevelType w:val="multilevel"/>
-    <w:tmpl w:val="7EB440F8"/>
+    <w:tmpl w:val="A03A7E2E"/>
     <w:lvl w:ilvl="0">
       <w:start w:val="1"/>
       <w:numFmt w:val="decimal"/>
@@ -43917,7 +45626,7 @@
       </w:rPr>
     </w:lvl>
   </w:abstractNum>
-  <w:abstractNum w:abstractNumId="34" w15:restartNumberingAfterBreak="0">
+  <w:abstractNum w:abstractNumId="36" w15:restartNumberingAfterBreak="0">
     <w:nsid w:val="7C411391"/>
     <w:multiLevelType w:val="multilevel"/>
     <w:tmpl w:val="CB0E9490"/>
@@ -44030,7 +45739,7 @@
       </w:rPr>
     </w:lvl>
   </w:abstractNum>
-  <w:abstractNum w:abstractNumId="35" w15:restartNumberingAfterBreak="0">
+  <w:abstractNum w:abstractNumId="37" w15:restartNumberingAfterBreak="0">
     <w:nsid w:val="7CE6451A"/>
     <w:multiLevelType w:val="multilevel"/>
     <w:tmpl w:val="907A15EC"/>
@@ -44177,37 +45886,37 @@
     <w:abstractNumId w:val="10"/>
   </w:num>
   <w:num w:numId="2">
-    <w:abstractNumId w:val="33"/>
+    <w:abstractNumId w:val="35"/>
   </w:num>
   <w:num w:numId="3">
     <w:abstractNumId w:val="16"/>
   </w:num>
   <w:num w:numId="4">
-    <w:abstractNumId w:val="23"/>
+    <w:abstractNumId w:val="24"/>
   </w:num>
   <w:num w:numId="5">
-    <w:abstractNumId w:val="24"/>
+    <w:abstractNumId w:val="25"/>
   </w:num>
   <w:num w:numId="6">
-    <w:abstractNumId w:val="26"/>
+    <w:abstractNumId w:val="27"/>
   </w:num>
   <w:num w:numId="7">
-    <w:abstractNumId w:val="20"/>
+    <w:abstractNumId w:val="21"/>
   </w:num>
   <w:num w:numId="8">
     <w:abstractNumId w:val="15"/>
   </w:num>
   <w:num w:numId="9">
-    <w:abstractNumId w:val="21"/>
+    <w:abstractNumId w:val="22"/>
   </w:num>
   <w:num w:numId="10">
-    <w:abstractNumId w:val="35"/>
+    <w:abstractNumId w:val="37"/>
   </w:num>
   <w:num w:numId="11">
-    <w:abstractNumId w:val="22"/>
+    <w:abstractNumId w:val="23"/>
   </w:num>
   <w:num w:numId="12">
-    <w:abstractNumId w:val="30"/>
+    <w:abstractNumId w:val="31"/>
   </w:num>
   <w:num w:numId="13">
     <w:abstractNumId w:val="9"/>
@@ -44252,25 +45961,25 @@
     <w:abstractNumId w:val="17"/>
   </w:num>
   <w:num w:numId="27">
+    <w:abstractNumId w:val="30"/>
+  </w:num>
+  <w:num w:numId="28">
+    <w:abstractNumId w:val="28"/>
+  </w:num>
+  <w:num w:numId="29">
     <w:abstractNumId w:val="29"/>
   </w:num>
-  <w:num w:numId="28">
-    <w:abstractNumId w:val="27"/>
-  </w:num>
-  <w:num w:numId="29">
-    <w:abstractNumId w:val="28"/>
-  </w:num>
   <w:num w:numId="30">
-    <w:abstractNumId w:val="32"/>
+    <w:abstractNumId w:val="34"/>
   </w:num>
   <w:num w:numId="31">
-    <w:abstractNumId w:val="31"/>
+    <w:abstractNumId w:val="33"/>
   </w:num>
   <w:num w:numId="32">
-    <w:abstractNumId w:val="25"/>
+    <w:abstractNumId w:val="26"/>
   </w:num>
   <w:num w:numId="33">
-    <w:abstractNumId w:val="34"/>
+    <w:abstractNumId w:val="36"/>
   </w:num>
   <w:num w:numId="34">
     <w:abstractNumId w:val="13"/>
@@ -44280,6 +45989,12 @@
   </w:num>
   <w:num w:numId="36">
     <w:abstractNumId w:val="14"/>
+  </w:num>
+  <w:num w:numId="37">
+    <w:abstractNumId w:val="32"/>
+  </w:num>
+  <w:num w:numId="38">
+    <w:abstractNumId w:val="20"/>
   </w:num>
   <w:numIdMacAtCleanup w:val="12"/>
 </w:numbering>
@@ -44600,7 +46315,7 @@
     <w:autoRedefine/>
     <w:uiPriority w:val="9"/>
     <w:qFormat/>
-    <w:rsid w:val="00BD1DAE"/>
+    <w:rsid w:val="000B1E95"/>
     <w:pPr>
       <w:keepNext/>
       <w:pageBreakBefore/>
@@ -44610,7 +46325,7 @@
       <w:tabs>
         <w:tab w:val="left" w:pos="360"/>
       </w:tabs>
-      <w:spacing w:before="360" w:after="480"/>
+      <w:spacing w:before="360"/>
       <w:ind w:left="-900"/>
       <w:outlineLvl w:val="0"/>
     </w:pPr>
@@ -45668,7 +47383,7 @@
     <w:basedOn w:val="DefaultParagraphFont"/>
     <w:link w:val="Heading1"/>
     <w:uiPriority w:val="9"/>
-    <w:rsid w:val="00BD1DAE"/>
+    <w:rsid w:val="000B1E95"/>
     <w:rPr>
       <w:rFonts w:cs="Arial"/>
       <w:b/>
@@ -46108,7 +47823,7 @@
 </file>
 
 <file path=customXml/itemProps1.xml><?xml version="1.0" encoding="utf-8"?>
-<ds:datastoreItem xmlns:ds="http://schemas.openxmlformats.org/officeDocument/2006/customXml" ds:itemID="{A12FF6DC-6CDE-41B6-BE4C-EAD01DADE0B7}">
+<ds:datastoreItem xmlns:ds="http://schemas.openxmlformats.org/officeDocument/2006/customXml" ds:itemID="{2D8CAD2D-3350-4D17-8E67-7F2770BB229F}">
   <ds:schemaRefs>
     <ds:schemaRef ds:uri="http://schemas.openxmlformats.org/officeDocument/2006/bibliography"/>
   </ds:schemaRefs>

</xml_diff>